<commit_message>
Data Dictionary(V4 Edit) & Table
not 100%
</commit_message>
<xml_diff>
--- a/Document/datadictionary V4.docx
+++ b/Document/datadictionary V4.docx
@@ -4,8 +4,13 @@
   <w:body>
     <w:p>
       <w:r>
-        <w:t>-tblCustomer</w:t>
+        <w:t>-</w:t>
       </w:r>
+      <w:proofErr w:type="spellStart"/>
+      <w:r>
+        <w:t>tblCustomer</w:t>
+      </w:r>
+      <w:proofErr w:type="spellEnd"/>
     </w:p>
     <w:p/>
     <w:tbl>
@@ -100,9 +105,11 @@
             <w:tcW w:w="2408" w:type="dxa"/>
           </w:tcPr>
           <w:p>
+            <w:proofErr w:type="spellStart"/>
             <w:r>
               <w:t>Cus_id</w:t>
             </w:r>
+            <w:proofErr w:type="spellEnd"/>
           </w:p>
         </w:tc>
         <w:tc>
@@ -110,8 +117,13 @@
             <w:tcW w:w="2128" w:type="dxa"/>
           </w:tcPr>
           <w:p>
-            <w:r>
-              <w:t>varchar(7)</w:t>
+            <w:proofErr w:type="spellStart"/>
+            <w:r>
+              <w:t>varchar</w:t>
+            </w:r>
+            <w:proofErr w:type="spellEnd"/>
+            <w:r>
+              <w:t>(7)</w:t>
             </w:r>
           </w:p>
         </w:tc>
@@ -147,8 +159,13 @@
             <w:tcW w:w="2128" w:type="dxa"/>
           </w:tcPr>
           <w:p>
-            <w:r>
-              <w:t>varchar(30</w:t>
+            <w:proofErr w:type="spellStart"/>
+            <w:r>
+              <w:t>varchar</w:t>
+            </w:r>
+            <w:proofErr w:type="spellEnd"/>
+            <w:r>
+              <w:t>(30</w:t>
             </w:r>
             <w:r>
               <w:t>)</w:t>
@@ -177,9 +194,11 @@
             <w:tcW w:w="2408" w:type="dxa"/>
           </w:tcPr>
           <w:p>
+            <w:proofErr w:type="spellStart"/>
             <w:r>
               <w:t>LastName</w:t>
             </w:r>
+            <w:proofErr w:type="spellEnd"/>
           </w:p>
         </w:tc>
         <w:tc>
@@ -276,9 +295,11 @@
             <w:tcW w:w="2408" w:type="dxa"/>
           </w:tcPr>
           <w:p>
+            <w:proofErr w:type="spellStart"/>
             <w:r>
               <w:t>BusinessPhone</w:t>
             </w:r>
+            <w:proofErr w:type="spellEnd"/>
           </w:p>
         </w:tc>
         <w:tc>
@@ -418,8 +439,13 @@
             <w:tcW w:w="2128" w:type="dxa"/>
           </w:tcPr>
           <w:p>
-            <w:r>
-              <w:t>varchar(6)</w:t>
+            <w:proofErr w:type="spellStart"/>
+            <w:r>
+              <w:t>varchar</w:t>
+            </w:r>
+            <w:proofErr w:type="spellEnd"/>
+            <w:r>
+              <w:t>(6)</w:t>
             </w:r>
           </w:p>
         </w:tc>
@@ -445,9 +471,11 @@
             <w:tcW w:w="2408" w:type="dxa"/>
           </w:tcPr>
           <w:p>
+            <w:proofErr w:type="spellStart"/>
             <w:r>
               <w:t>ZipCode</w:t>
             </w:r>
+            <w:proofErr w:type="spellEnd"/>
           </w:p>
         </w:tc>
         <w:tc>
@@ -455,8 +483,13 @@
             <w:tcW w:w="2128" w:type="dxa"/>
           </w:tcPr>
           <w:p>
-            <w:r>
-              <w:t>varchar(2</w:t>
+            <w:proofErr w:type="spellStart"/>
+            <w:r>
+              <w:t>varchar</w:t>
+            </w:r>
+            <w:proofErr w:type="spellEnd"/>
+            <w:r>
+              <w:t>(2</w:t>
             </w:r>
             <w:r>
               <w:t>0)</w:t>
@@ -495,8 +528,13 @@
             <w:tcW w:w="2128" w:type="dxa"/>
           </w:tcPr>
           <w:p>
-            <w:r>
-              <w:t>varchar(7</w:t>
+            <w:proofErr w:type="spellStart"/>
+            <w:r>
+              <w:t>varchar</w:t>
+            </w:r>
+            <w:proofErr w:type="spellEnd"/>
+            <w:r>
+              <w:t>(7</w:t>
             </w:r>
             <w:r>
               <w:t>0)</w:t>
@@ -550,9 +588,13 @@
       </w:r>
     </w:p>
     <w:p>
+      <w:proofErr w:type="spellStart"/>
+      <w:proofErr w:type="gramStart"/>
       <w:r>
         <w:t>tblStaff</w:t>
       </w:r>
+      <w:proofErr w:type="spellEnd"/>
+      <w:proofErr w:type="gramEnd"/>
     </w:p>
     <w:tbl>
       <w:tblPr>
@@ -637,9 +679,11 @@
             <w:tcW w:w="2465" w:type="dxa"/>
           </w:tcPr>
           <w:p>
+            <w:proofErr w:type="spellStart"/>
             <w:r>
               <w:t>Staff_id</w:t>
             </w:r>
+            <w:proofErr w:type="spellEnd"/>
           </w:p>
         </w:tc>
         <w:tc>
@@ -647,8 +691,13 @@
             <w:tcW w:w="2179" w:type="dxa"/>
           </w:tcPr>
           <w:p>
-            <w:r>
-              <w:t>varchar(7)</w:t>
+            <w:proofErr w:type="spellStart"/>
+            <w:r>
+              <w:t>varchar</w:t>
+            </w:r>
+            <w:proofErr w:type="spellEnd"/>
+            <w:r>
+              <w:t>(7)</w:t>
             </w:r>
           </w:p>
         </w:tc>
@@ -671,9 +720,11 @@
             <w:tcW w:w="2465" w:type="dxa"/>
           </w:tcPr>
           <w:p>
+            <w:proofErr w:type="spellStart"/>
             <w:r>
               <w:t>Staff_Name</w:t>
             </w:r>
+            <w:proofErr w:type="spellEnd"/>
           </w:p>
         </w:tc>
         <w:tc>
@@ -681,8 +732,13 @@
             <w:tcW w:w="2179" w:type="dxa"/>
           </w:tcPr>
           <w:p>
-            <w:r>
-              <w:t>varchar(3</w:t>
+            <w:proofErr w:type="spellStart"/>
+            <w:r>
+              <w:t>varchar</w:t>
+            </w:r>
+            <w:proofErr w:type="spellEnd"/>
+            <w:r>
+              <w:t>(3</w:t>
             </w:r>
             <w:r>
               <w:t>0)</w:t>
@@ -708,9 +764,11 @@
             <w:tcW w:w="2465" w:type="dxa"/>
           </w:tcPr>
           <w:p>
+            <w:proofErr w:type="spellStart"/>
             <w:r>
               <w:t>Staff_Gender</w:t>
             </w:r>
+            <w:proofErr w:type="spellEnd"/>
           </w:p>
         </w:tc>
         <w:tc>
@@ -718,8 +776,13 @@
             <w:tcW w:w="2179" w:type="dxa"/>
           </w:tcPr>
           <w:p>
-            <w:r>
-              <w:t>varchar(6)</w:t>
+            <w:proofErr w:type="spellStart"/>
+            <w:r>
+              <w:t>varchar</w:t>
+            </w:r>
+            <w:proofErr w:type="spellEnd"/>
+            <w:r>
+              <w:t>(6)</w:t>
             </w:r>
           </w:p>
         </w:tc>
@@ -772,9 +835,11 @@
             <w:tcW w:w="2465" w:type="dxa"/>
           </w:tcPr>
           <w:p>
+            <w:proofErr w:type="spellStart"/>
             <w:r>
               <w:t>Staff_Phone</w:t>
             </w:r>
+            <w:proofErr w:type="spellEnd"/>
           </w:p>
         </w:tc>
         <w:tc>
@@ -782,8 +847,13 @@
             <w:tcW w:w="2179" w:type="dxa"/>
           </w:tcPr>
           <w:p>
-            <w:r>
-              <w:t>varchar(2</w:t>
+            <w:proofErr w:type="spellStart"/>
+            <w:r>
+              <w:t>varchar</w:t>
+            </w:r>
+            <w:proofErr w:type="spellEnd"/>
+            <w:r>
+              <w:t>(2</w:t>
             </w:r>
             <w:r>
               <w:t>0)</w:t>
@@ -809,9 +879,11 @@
             <w:tcW w:w="2465" w:type="dxa"/>
           </w:tcPr>
           <w:p>
+            <w:proofErr w:type="spellStart"/>
             <w:r>
               <w:t>Staff_Address</w:t>
             </w:r>
+            <w:proofErr w:type="spellEnd"/>
           </w:p>
         </w:tc>
         <w:tc>
@@ -819,8 +891,13 @@
             <w:tcW w:w="2179" w:type="dxa"/>
           </w:tcPr>
           <w:p>
-            <w:r>
-              <w:t>varchar(5</w:t>
+            <w:proofErr w:type="spellStart"/>
+            <w:r>
+              <w:t>varchar</w:t>
+            </w:r>
+            <w:proofErr w:type="spellEnd"/>
+            <w:r>
+              <w:t>(5</w:t>
             </w:r>
             <w:r>
               <w:t>0</w:t>
@@ -849,9 +926,11 @@
             <w:tcW w:w="2465" w:type="dxa"/>
           </w:tcPr>
           <w:p>
+            <w:proofErr w:type="spellStart"/>
             <w:r>
               <w:t>Staff_Birthdate</w:t>
             </w:r>
+            <w:proofErr w:type="spellEnd"/>
           </w:p>
         </w:tc>
         <w:tc>
@@ -943,9 +1022,11 @@
             <w:tcW w:w="2465" w:type="dxa"/>
           </w:tcPr>
           <w:p>
+            <w:proofErr w:type="spellStart"/>
             <w:r>
               <w:t>StopWorking</w:t>
             </w:r>
+            <w:proofErr w:type="spellEnd"/>
           </w:p>
         </w:tc>
         <w:tc>
@@ -1007,6 +1088,7 @@
             <w:tcW w:w="2465" w:type="dxa"/>
           </w:tcPr>
           <w:p>
+            <w:proofErr w:type="spellStart"/>
             <w:r>
               <w:t>Posi</w:t>
             </w:r>
@@ -1016,6 +1098,7 @@
             <w:r>
               <w:t>_id</w:t>
             </w:r>
+            <w:proofErr w:type="spellEnd"/>
           </w:p>
         </w:tc>
         <w:tc>
@@ -1023,8 +1106,13 @@
             <w:tcW w:w="2179" w:type="dxa"/>
           </w:tcPr>
           <w:p>
-            <w:r>
-              <w:t>varchar(3</w:t>
+            <w:proofErr w:type="spellStart"/>
+            <w:r>
+              <w:t>varchar</w:t>
+            </w:r>
+            <w:proofErr w:type="spellEnd"/>
+            <w:r>
+              <w:t>(3</w:t>
             </w:r>
             <w:r>
               <w:t>0</w:t>
@@ -1045,11 +1133,16 @@
     <w:p/>
     <w:p>
       <w:r>
-        <w:t>-tblPosi</w:t>
+        <w:t>-</w:t>
+      </w:r>
+      <w:proofErr w:type="spellStart"/>
+      <w:r>
+        <w:t>tblPosi</w:t>
       </w:r>
       <w:r>
         <w:t>tion</w:t>
       </w:r>
+      <w:proofErr w:type="spellEnd"/>
     </w:p>
     <w:tbl>
       <w:tblPr>
@@ -1147,8 +1240,13 @@
             <w:tcW w:w="2322" w:type="dxa"/>
           </w:tcPr>
           <w:p>
-            <w:r>
-              <w:t>varchar(7)</w:t>
+            <w:proofErr w:type="spellStart"/>
+            <w:r>
+              <w:t>varchar</w:t>
+            </w:r>
+            <w:proofErr w:type="spellEnd"/>
+            <w:r>
+              <w:t>(7)</w:t>
             </w:r>
           </w:p>
         </w:tc>
@@ -1182,8 +1280,13 @@
             <w:tcW w:w="2322" w:type="dxa"/>
           </w:tcPr>
           <w:p>
-            <w:r>
-              <w:t>varchar(3</w:t>
+            <w:proofErr w:type="spellStart"/>
+            <w:r>
+              <w:t>varchar</w:t>
+            </w:r>
+            <w:proofErr w:type="spellEnd"/>
+            <w:r>
+              <w:t>(3</w:t>
             </w:r>
             <w:r>
               <w:t>0</w:t>
@@ -1213,6 +1316,7 @@
             <w:tcW w:w="2322" w:type="dxa"/>
           </w:tcPr>
           <w:p>
+            <w:proofErr w:type="spellStart"/>
             <w:r>
               <w:t>Decri</w:t>
             </w:r>
@@ -1222,15 +1326,21 @@
             <w:r>
               <w:t>tion</w:t>
             </w:r>
-          </w:p>
-        </w:tc>
-        <w:tc>
-          <w:tcPr>
-            <w:tcW w:w="2322" w:type="dxa"/>
-          </w:tcPr>
-          <w:p>
-            <w:r>
-              <w:t>varchar(5</w:t>
+            <w:proofErr w:type="spellEnd"/>
+          </w:p>
+        </w:tc>
+        <w:tc>
+          <w:tcPr>
+            <w:tcW w:w="2322" w:type="dxa"/>
+          </w:tcPr>
+          <w:p>
+            <w:proofErr w:type="spellStart"/>
+            <w:r>
+              <w:t>varchar</w:t>
+            </w:r>
+            <w:proofErr w:type="spellEnd"/>
+            <w:r>
+              <w:t>(5</w:t>
             </w:r>
             <w:r>
               <w:t>0)</w:t>
@@ -1274,8 +1384,13 @@
     </w:tbl>
     <w:p>
       <w:r>
-        <w:t xml:space="preserve">  -tblWorker</w:t>
+        <w:t xml:space="preserve">  -</w:t>
       </w:r>
+      <w:proofErr w:type="spellStart"/>
+      <w:r>
+        <w:t>tblWorker</w:t>
+      </w:r>
+      <w:proofErr w:type="spellEnd"/>
     </w:p>
     <w:tbl>
       <w:tblPr>
@@ -1351,8 +1466,13 @@
           </w:tcPr>
           <w:p>
             <w:r>
-              <w:t xml:space="preserve">  pk</w:t>
-            </w:r>
+              <w:t xml:space="preserve">  </w:t>
+            </w:r>
+            <w:proofErr w:type="spellStart"/>
+            <w:r>
+              <w:t>pk</w:t>
+            </w:r>
+            <w:proofErr w:type="spellEnd"/>
           </w:p>
         </w:tc>
         <w:tc>
@@ -1371,7 +1491,15 @@
           </w:tcPr>
           <w:p>
             <w:r>
-              <w:t xml:space="preserve">  varchar(7)</w:t>
+              <w:t xml:space="preserve">  </w:t>
+            </w:r>
+            <w:proofErr w:type="spellStart"/>
+            <w:r>
+              <w:t>varchar</w:t>
+            </w:r>
+            <w:proofErr w:type="spellEnd"/>
+            <w:r>
+              <w:t>(7)</w:t>
             </w:r>
           </w:p>
         </w:tc>
@@ -1404,8 +1532,13 @@
             <w:tcW w:w="2322" w:type="dxa"/>
           </w:tcPr>
           <w:p>
-            <w:r>
-              <w:t>vachar(</w:t>
+            <w:proofErr w:type="spellStart"/>
+            <w:r>
+              <w:t>vachar</w:t>
+            </w:r>
+            <w:proofErr w:type="spellEnd"/>
+            <w:r>
+              <w:t>(</w:t>
             </w:r>
             <w:r>
               <w:rPr>
@@ -1449,8 +1582,13 @@
             <w:tcW w:w="2322" w:type="dxa"/>
           </w:tcPr>
           <w:p>
-            <w:r>
-              <w:t>varhar(7)</w:t>
+            <w:proofErr w:type="spellStart"/>
+            <w:r>
+              <w:t>varhar</w:t>
+            </w:r>
+            <w:proofErr w:type="spellEnd"/>
+            <w:r>
+              <w:t>(7)</w:t>
             </w:r>
           </w:p>
         </w:tc>
@@ -1483,9 +1621,11 @@
             <w:tcW w:w="2322" w:type="dxa"/>
           </w:tcPr>
           <w:p>
+            <w:proofErr w:type="spellStart"/>
             <w:r>
               <w:t>smallint</w:t>
             </w:r>
+            <w:proofErr w:type="spellEnd"/>
           </w:p>
         </w:tc>
         <w:tc>
@@ -1517,8 +1657,13 @@
             <w:tcW w:w="2322" w:type="dxa"/>
           </w:tcPr>
           <w:p>
-            <w:r>
-              <w:t>varchar(5</w:t>
+            <w:proofErr w:type="spellStart"/>
+            <w:r>
+              <w:t>varchar</w:t>
+            </w:r>
+            <w:proofErr w:type="spellEnd"/>
+            <w:r>
+              <w:t>(5</w:t>
             </w:r>
             <w:r>
               <w:t>0</w:t>
@@ -1557,8 +1702,13 @@
             <w:tcW w:w="2322" w:type="dxa"/>
           </w:tcPr>
           <w:p>
-            <w:r>
-              <w:t>varchar(20</w:t>
+            <w:proofErr w:type="spellStart"/>
+            <w:r>
+              <w:t>varchar</w:t>
+            </w:r>
+            <w:proofErr w:type="spellEnd"/>
+            <w:r>
+              <w:t>(20</w:t>
             </w:r>
             <w:r>
               <w:t>)</w:t>
@@ -1585,17 +1735,27 @@
           </w:tcPr>
           <w:p>
             <w:r>
-              <w:t>work goup</w:t>
-            </w:r>
-          </w:p>
-        </w:tc>
-        <w:tc>
-          <w:tcPr>
-            <w:tcW w:w="2322" w:type="dxa"/>
-          </w:tcPr>
-          <w:p>
-            <w:r>
-              <w:t>vachar(1</w:t>
+              <w:t xml:space="preserve">work </w:t>
+            </w:r>
+            <w:proofErr w:type="spellStart"/>
+            <w:r>
+              <w:t>goup</w:t>
+            </w:r>
+            <w:proofErr w:type="spellEnd"/>
+          </w:p>
+        </w:tc>
+        <w:tc>
+          <w:tcPr>
+            <w:tcW w:w="2322" w:type="dxa"/>
+          </w:tcPr>
+          <w:p>
+            <w:proofErr w:type="spellStart"/>
+            <w:r>
+              <w:t>vachar</w:t>
+            </w:r>
+            <w:proofErr w:type="spellEnd"/>
+            <w:r>
+              <w:t>(1</w:t>
             </w:r>
             <w:r>
               <w:t>0)</w:t>
@@ -1610,13 +1770,14 @@
         </w:tc>
       </w:tr>
     </w:tbl>
-    <w:p/>
-    <w:p/>
-    <w:p/>
     <w:p/>
     <w:p>
       <w:r>
-        <w:t>-tblW</w:t>
+        <w:t>-</w:t>
+      </w:r>
+      <w:proofErr w:type="spellStart"/>
+      <w:r>
+        <w:t>tblW</w:t>
       </w:r>
       <w:r>
         <w:t>orker</w:t>
@@ -1624,6 +1785,7 @@
       <w:r>
         <w:t>Attendance</w:t>
       </w:r>
+      <w:proofErr w:type="spellEnd"/>
     </w:p>
     <w:tbl>
       <w:tblPr>
@@ -1753,9 +1915,11 @@
             <w:tcW w:w="2465" w:type="dxa"/>
           </w:tcPr>
           <w:p>
+            <w:proofErr w:type="spellStart"/>
             <w:r>
               <w:t>worker_id</w:t>
             </w:r>
+            <w:proofErr w:type="spellEnd"/>
           </w:p>
         </w:tc>
         <w:tc>
@@ -1763,8 +1927,13 @@
             <w:tcW w:w="2179" w:type="dxa"/>
           </w:tcPr>
           <w:p>
-            <w:r>
-              <w:t>varchar(7)</w:t>
+            <w:proofErr w:type="spellStart"/>
+            <w:r>
+              <w:t>varchar</w:t>
+            </w:r>
+            <w:proofErr w:type="spellEnd"/>
+            <w:r>
+              <w:t>(7)</w:t>
             </w:r>
           </w:p>
         </w:tc>
@@ -1846,11 +2015,16 @@
     </w:tbl>
     <w:p>
       <w:r>
-        <w:t>-tblAttanda</w:t>
+        <w:t>-</w:t>
+      </w:r>
+      <w:proofErr w:type="spellStart"/>
+      <w:r>
+        <w:t>tblAttanda</w:t>
       </w:r>
       <w:r>
         <w:t>nce</w:t>
       </w:r>
+      <w:proofErr w:type="spellEnd"/>
     </w:p>
     <w:p>
       <w:r>
@@ -1977,9 +2151,11 @@
             <w:tcW w:w="2465" w:type="dxa"/>
           </w:tcPr>
           <w:p>
+            <w:proofErr w:type="spellStart"/>
             <w:r>
               <w:t>staff_id</w:t>
             </w:r>
+            <w:proofErr w:type="spellEnd"/>
           </w:p>
         </w:tc>
         <w:tc>
@@ -1987,8 +2163,13 @@
             <w:tcW w:w="2179" w:type="dxa"/>
           </w:tcPr>
           <w:p>
-            <w:r>
-              <w:t>varchar(7)</w:t>
+            <w:proofErr w:type="spellStart"/>
+            <w:r>
+              <w:t>varchar</w:t>
+            </w:r>
+            <w:proofErr w:type="spellEnd"/>
+            <w:r>
+              <w:t>(7)</w:t>
             </w:r>
           </w:p>
         </w:tc>
@@ -2024,8 +2205,6 @@
             <w:r>
               <w:t>bit</w:t>
             </w:r>
-            <w:bookmarkStart w:id="0" w:name="_GoBack"/>
-            <w:bookmarkEnd w:id="0"/>
           </w:p>
         </w:tc>
         <w:tc>
@@ -2091,8 +2270,13 @@
             <w:tcW w:w="2179" w:type="dxa"/>
           </w:tcPr>
           <w:p>
-            <w:r>
-              <w:t>Varchar(150)</w:t>
+            <w:proofErr w:type="spellStart"/>
+            <w:r>
+              <w:t>Varchar</w:t>
+            </w:r>
+            <w:proofErr w:type="spellEnd"/>
+            <w:r>
+              <w:t>(150)</w:t>
             </w:r>
           </w:p>
         </w:tc>
@@ -2107,11 +2291,16 @@
     <w:p/>
     <w:p>
       <w:r>
-        <w:t>-tblWorker</w:t>
+        <w:t>-</w:t>
+      </w:r>
+      <w:proofErr w:type="spellStart"/>
+      <w:r>
+        <w:t>tblWorker</w:t>
       </w:r>
       <w:r>
         <w:t>goup</w:t>
       </w:r>
+      <w:proofErr w:type="spellEnd"/>
     </w:p>
     <w:tbl>
       <w:tblPr>
@@ -2190,8 +2379,13 @@
           </w:tcPr>
           <w:p>
             <w:r>
-              <w:t xml:space="preserve">     pk</w:t>
-            </w:r>
+              <w:t xml:space="preserve">     </w:t>
+            </w:r>
+            <w:proofErr w:type="spellStart"/>
+            <w:r>
+              <w:t>pk</w:t>
+            </w:r>
+            <w:proofErr w:type="spellEnd"/>
           </w:p>
         </w:tc>
         <w:tc>
@@ -2209,8 +2403,13 @@
             <w:tcW w:w="2322" w:type="dxa"/>
           </w:tcPr>
           <w:p>
-            <w:r>
-              <w:t>vachar(7)</w:t>
+            <w:proofErr w:type="spellStart"/>
+            <w:r>
+              <w:t>vachar</w:t>
+            </w:r>
+            <w:proofErr w:type="spellEnd"/>
+            <w:r>
+              <w:t>(7)</w:t>
             </w:r>
           </w:p>
         </w:tc>
@@ -2234,18 +2433,25 @@
             <w:tcW w:w="2322" w:type="dxa"/>
           </w:tcPr>
           <w:p>
+            <w:proofErr w:type="spellStart"/>
             <w:r>
               <w:t>goupname</w:t>
             </w:r>
-          </w:p>
-        </w:tc>
-        <w:tc>
-          <w:tcPr>
-            <w:tcW w:w="2322" w:type="dxa"/>
-          </w:tcPr>
-          <w:p>
-            <w:r>
-              <w:t>varchar(4</w:t>
+            <w:proofErr w:type="spellEnd"/>
+          </w:p>
+        </w:tc>
+        <w:tc>
+          <w:tcPr>
+            <w:tcW w:w="2322" w:type="dxa"/>
+          </w:tcPr>
+          <w:p>
+            <w:proofErr w:type="spellStart"/>
+            <w:r>
+              <w:t>varchar</w:t>
+            </w:r>
+            <w:proofErr w:type="spellEnd"/>
+            <w:r>
+              <w:t>(4</w:t>
             </w:r>
             <w:r>
               <w:t>0)</w:t>
@@ -2272,18 +2478,25 @@
             <w:tcW w:w="2322" w:type="dxa"/>
           </w:tcPr>
           <w:p>
+            <w:proofErr w:type="spellStart"/>
             <w:r>
               <w:t>staff_id</w:t>
             </w:r>
-          </w:p>
-        </w:tc>
-        <w:tc>
-          <w:tcPr>
-            <w:tcW w:w="2322" w:type="dxa"/>
-          </w:tcPr>
-          <w:p>
-            <w:r>
-              <w:t>varchar(7)</w:t>
+            <w:proofErr w:type="spellEnd"/>
+          </w:p>
+        </w:tc>
+        <w:tc>
+          <w:tcPr>
+            <w:tcW w:w="2322" w:type="dxa"/>
+          </w:tcPr>
+          <w:p>
+            <w:proofErr w:type="spellStart"/>
+            <w:r>
+              <w:t>varchar</w:t>
+            </w:r>
+            <w:proofErr w:type="spellEnd"/>
+            <w:r>
+              <w:t>(7)</w:t>
             </w:r>
           </w:p>
         </w:tc>
@@ -2307,18 +2520,25 @@
             <w:tcW w:w="2322" w:type="dxa"/>
           </w:tcPr>
           <w:p>
+            <w:proofErr w:type="spellStart"/>
             <w:r>
               <w:t>decription</w:t>
             </w:r>
-          </w:p>
-        </w:tc>
-        <w:tc>
-          <w:tcPr>
-            <w:tcW w:w="2322" w:type="dxa"/>
-          </w:tcPr>
-          <w:p>
-            <w:r>
-              <w:t>varchar(50</w:t>
+            <w:proofErr w:type="spellEnd"/>
+          </w:p>
+        </w:tc>
+        <w:tc>
+          <w:tcPr>
+            <w:tcW w:w="2322" w:type="dxa"/>
+          </w:tcPr>
+          <w:p>
+            <w:proofErr w:type="spellStart"/>
+            <w:r>
+              <w:t>varchar</w:t>
+            </w:r>
+            <w:proofErr w:type="spellEnd"/>
+            <w:r>
+              <w:t>(50</w:t>
             </w:r>
             <w:r>
               <w:t>)</w:t>
@@ -2370,8 +2590,13 @@
     </w:tbl>
     <w:p>
       <w:r>
-        <w:t>-btlSalary</w:t>
+        <w:t>-</w:t>
       </w:r>
+      <w:proofErr w:type="spellStart"/>
+      <w:r>
+        <w:t>btlSalary</w:t>
+      </w:r>
+      <w:proofErr w:type="spellEnd"/>
     </w:p>
     <w:p>
       <w:r>
@@ -2451,9 +2676,11 @@
             <w:tcW w:w="1985" w:type="dxa"/>
           </w:tcPr>
           <w:p>
+            <w:proofErr w:type="spellStart"/>
             <w:r>
               <w:t>pk</w:t>
             </w:r>
+            <w:proofErr w:type="spellEnd"/>
           </w:p>
         </w:tc>
         <w:tc>
@@ -2471,8 +2698,13 @@
             <w:tcW w:w="2322" w:type="dxa"/>
           </w:tcPr>
           <w:p>
-            <w:r>
-              <w:t>varchar(7)</w:t>
+            <w:proofErr w:type="spellStart"/>
+            <w:r>
+              <w:t>varchar</w:t>
+            </w:r>
+            <w:proofErr w:type="spellEnd"/>
+            <w:r>
+              <w:t>(7)</w:t>
             </w:r>
           </w:p>
         </w:tc>
@@ -2489,28 +2721,37 @@
             <w:tcW w:w="1985" w:type="dxa"/>
           </w:tcPr>
           <w:p>
+            <w:proofErr w:type="spellStart"/>
             <w:r>
               <w:t>fk</w:t>
             </w:r>
-          </w:p>
-        </w:tc>
-        <w:tc>
-          <w:tcPr>
-            <w:tcW w:w="2408" w:type="dxa"/>
-          </w:tcPr>
-          <w:p>
+            <w:proofErr w:type="spellEnd"/>
+          </w:p>
+        </w:tc>
+        <w:tc>
+          <w:tcPr>
+            <w:tcW w:w="2408" w:type="dxa"/>
+          </w:tcPr>
+          <w:p>
+            <w:proofErr w:type="spellStart"/>
             <w:r>
               <w:t>staff_id</w:t>
             </w:r>
-          </w:p>
-        </w:tc>
-        <w:tc>
-          <w:tcPr>
-            <w:tcW w:w="2322" w:type="dxa"/>
-          </w:tcPr>
-          <w:p>
-            <w:r>
-              <w:t>varchar(7)</w:t>
+            <w:proofErr w:type="spellEnd"/>
+          </w:p>
+        </w:tc>
+        <w:tc>
+          <w:tcPr>
+            <w:tcW w:w="2322" w:type="dxa"/>
+          </w:tcPr>
+          <w:p>
+            <w:proofErr w:type="spellStart"/>
+            <w:r>
+              <w:t>varchar</w:t>
+            </w:r>
+            <w:proofErr w:type="spellEnd"/>
+            <w:r>
+              <w:t>(7)</w:t>
             </w:r>
           </w:p>
         </w:tc>
@@ -2527,22 +2768,26 @@
             <w:tcW w:w="1985" w:type="dxa"/>
           </w:tcPr>
           <w:p>
+            <w:proofErr w:type="spellStart"/>
             <w:r>
               <w:t>fk</w:t>
             </w:r>
-          </w:p>
-        </w:tc>
-        <w:tc>
-          <w:tcPr>
-            <w:tcW w:w="2408" w:type="dxa"/>
-          </w:tcPr>
-          <w:p>
+            <w:proofErr w:type="spellEnd"/>
+          </w:p>
+        </w:tc>
+        <w:tc>
+          <w:tcPr>
+            <w:tcW w:w="2408" w:type="dxa"/>
+          </w:tcPr>
+          <w:p>
+            <w:proofErr w:type="spellStart"/>
             <w:r>
               <w:t>Bonus</w:t>
             </w:r>
             <w:r>
               <w:t>_id</w:t>
             </w:r>
+            <w:proofErr w:type="spellEnd"/>
           </w:p>
         </w:tc>
         <w:tc>
@@ -2600,9 +2845,11 @@
             <w:tcW w:w="2408" w:type="dxa"/>
           </w:tcPr>
           <w:p>
+            <w:proofErr w:type="spellStart"/>
             <w:r>
               <w:t>transaction_date</w:t>
             </w:r>
+            <w:proofErr w:type="spellEnd"/>
           </w:p>
         </w:tc>
         <w:tc>
@@ -2647,10 +2894,232 @@
     </w:tbl>
     <w:p>
       <w:r>
-        <w:t>-tbBonus</w:t>
+        <w:t>-</w:t>
+      </w:r>
+      <w:proofErr w:type="spellStart"/>
+      <w:r>
+        <w:t>tbBonus</w:t>
       </w:r>
       <w:r>
         <w:t>Status</w:t>
+      </w:r>
+      <w:proofErr w:type="spellEnd"/>
+    </w:p>
+    <w:tbl>
+      <w:tblPr>
+        <w:tblStyle w:val="TableGrid"/>
+        <w:tblW w:w="0" w:type="auto"/>
+        <w:tblLook w:val="04A0" w:firstRow="1" w:lastRow="0" w:firstColumn="1" w:lastColumn="0" w:noHBand="0" w:noVBand="1"/>
+      </w:tblPr>
+      <w:tblGrid>
+        <w:gridCol w:w="2265"/>
+        <w:gridCol w:w="2410"/>
+        <w:gridCol w:w="2120"/>
+        <w:gridCol w:w="2266"/>
+      </w:tblGrid>
+      <w:tr>
+        <w:trPr>
+          <w:trHeight w:val="404"/>
+        </w:trPr>
+        <w:tc>
+          <w:tcPr>
+            <w:tcW w:w="2265" w:type="dxa"/>
+          </w:tcPr>
+          <w:p>
+            <w:pPr>
+              <w:jc w:val="center"/>
+            </w:pPr>
+            <w:r>
+              <w:t>PK</w:t>
+            </w:r>
+          </w:p>
+        </w:tc>
+        <w:tc>
+          <w:tcPr>
+            <w:tcW w:w="2410" w:type="dxa"/>
+          </w:tcPr>
+          <w:p>
+            <w:r>
+              <w:t>COLUMN NAME</w:t>
+            </w:r>
+          </w:p>
+        </w:tc>
+        <w:tc>
+          <w:tcPr>
+            <w:tcW w:w="2120" w:type="dxa"/>
+          </w:tcPr>
+          <w:p>
+            <w:pPr>
+              <w:jc w:val="center"/>
+            </w:pPr>
+            <w:r>
+              <w:t>DATA TYPE</w:t>
+            </w:r>
+          </w:p>
+        </w:tc>
+        <w:tc>
+          <w:tcPr>
+            <w:tcW w:w="2266" w:type="dxa"/>
+          </w:tcPr>
+          <w:p>
+            <w:pPr>
+              <w:jc w:val="center"/>
+            </w:pPr>
+            <w:r>
+              <w:t>ALLOW NULL</w:t>
+            </w:r>
+          </w:p>
+        </w:tc>
+      </w:tr>
+      <w:tr>
+        <w:tc>
+          <w:tcPr>
+            <w:tcW w:w="2265" w:type="dxa"/>
+          </w:tcPr>
+          <w:p>
+            <w:proofErr w:type="spellStart"/>
+            <w:r>
+              <w:t>Pk</w:t>
+            </w:r>
+            <w:proofErr w:type="spellEnd"/>
+          </w:p>
+        </w:tc>
+        <w:tc>
+          <w:tcPr>
+            <w:tcW w:w="2410" w:type="dxa"/>
+          </w:tcPr>
+          <w:p>
+            <w:r>
+              <w:t>id</w:t>
+            </w:r>
+          </w:p>
+        </w:tc>
+        <w:tc>
+          <w:tcPr>
+            <w:tcW w:w="2120" w:type="dxa"/>
+          </w:tcPr>
+          <w:p>
+            <w:proofErr w:type="spellStart"/>
+            <w:r>
+              <w:t>Varchar</w:t>
+            </w:r>
+            <w:proofErr w:type="spellEnd"/>
+            <w:r>
+              <w:t>(7)</w:t>
+            </w:r>
+          </w:p>
+        </w:tc>
+        <w:tc>
+          <w:tcPr>
+            <w:tcW w:w="2266" w:type="dxa"/>
+          </w:tcPr>
+          <w:p/>
+        </w:tc>
+      </w:tr>
+      <w:tr>
+        <w:tc>
+          <w:tcPr>
+            <w:tcW w:w="2265" w:type="dxa"/>
+          </w:tcPr>
+          <w:p>
+            <w:proofErr w:type="spellStart"/>
+            <w:r>
+              <w:t>Fk</w:t>
+            </w:r>
+            <w:proofErr w:type="spellEnd"/>
+          </w:p>
+        </w:tc>
+        <w:tc>
+          <w:tcPr>
+            <w:tcW w:w="2410" w:type="dxa"/>
+          </w:tcPr>
+          <w:p>
+            <w:r>
+              <w:t>Status</w:t>
+            </w:r>
+          </w:p>
+        </w:tc>
+        <w:tc>
+          <w:tcPr>
+            <w:tcW w:w="2120" w:type="dxa"/>
+          </w:tcPr>
+          <w:p>
+            <w:proofErr w:type="spellStart"/>
+            <w:r>
+              <w:t>Varchar</w:t>
+            </w:r>
+            <w:proofErr w:type="spellEnd"/>
+            <w:r>
+              <w:t>(30)</w:t>
+            </w:r>
+          </w:p>
+        </w:tc>
+        <w:tc>
+          <w:tcPr>
+            <w:tcW w:w="2266" w:type="dxa"/>
+          </w:tcPr>
+          <w:p/>
+        </w:tc>
+      </w:tr>
+      <w:tr>
+        <w:tc>
+          <w:tcPr>
+            <w:tcW w:w="2265" w:type="dxa"/>
+          </w:tcPr>
+          <w:p/>
+        </w:tc>
+        <w:tc>
+          <w:tcPr>
+            <w:tcW w:w="2410" w:type="dxa"/>
+          </w:tcPr>
+          <w:p>
+            <w:r>
+              <w:t>Description</w:t>
+            </w:r>
+          </w:p>
+        </w:tc>
+        <w:tc>
+          <w:tcPr>
+            <w:tcW w:w="2120" w:type="dxa"/>
+          </w:tcPr>
+          <w:p>
+            <w:proofErr w:type="spellStart"/>
+            <w:r>
+              <w:t>Varchar</w:t>
+            </w:r>
+            <w:proofErr w:type="spellEnd"/>
+            <w:r>
+              <w:t>(50)</w:t>
+            </w:r>
+          </w:p>
+        </w:tc>
+        <w:tc>
+          <w:tcPr>
+            <w:tcW w:w="2266" w:type="dxa"/>
+          </w:tcPr>
+          <w:p/>
+        </w:tc>
+      </w:tr>
+    </w:tbl>
+    <w:p/>
+    <w:p/>
+    <w:p>
+      <w:r>
+        <w:lastRenderedPageBreak/>
+        <w:t>-</w:t>
+      </w:r>
+      <w:proofErr w:type="spellStart"/>
+      <w:proofErr w:type="gramStart"/>
+      <w:r>
+        <w:t>tbBonusDetail</w:t>
+      </w:r>
+      <w:proofErr w:type="spellEnd"/>
+      <w:r>
+        <w:t>(</w:t>
+      </w:r>
+      <w:proofErr w:type="gramEnd"/>
+      <w:r>
+        <w:t>M-M)</w:t>
       </w:r>
     </w:p>
     <w:tbl>
@@ -2661,8 +3130,8 @@
       </w:tblPr>
       <w:tblGrid>
         <w:gridCol w:w="2265"/>
-        <w:gridCol w:w="2265"/>
-        <w:gridCol w:w="2265"/>
+        <w:gridCol w:w="2500"/>
+        <w:gridCol w:w="2030"/>
         <w:gridCol w:w="2266"/>
       </w:tblGrid>
       <w:tr>
@@ -2671,26 +3140,143 @@
             <w:tcW w:w="2265" w:type="dxa"/>
           </w:tcPr>
           <w:p>
-            <w:r>
-              <w:t>pk</w:t>
-            </w:r>
-          </w:p>
-        </w:tc>
+            <w:pPr>
+              <w:jc w:val="center"/>
+            </w:pPr>
+            <w:r>
+              <w:t>PK</w:t>
+            </w:r>
+          </w:p>
+        </w:tc>
+        <w:tc>
+          <w:tcPr>
+            <w:tcW w:w="2500" w:type="dxa"/>
+          </w:tcPr>
+          <w:p>
+            <w:pPr>
+              <w:jc w:val="center"/>
+            </w:pPr>
+            <w:r>
+              <w:t>COLUMN NAME</w:t>
+            </w:r>
+          </w:p>
+        </w:tc>
+        <w:tc>
+          <w:tcPr>
+            <w:tcW w:w="2030" w:type="dxa"/>
+          </w:tcPr>
+          <w:p>
+            <w:pPr>
+              <w:jc w:val="center"/>
+            </w:pPr>
+            <w:r>
+              <w:t>DATA TYPE</w:t>
+            </w:r>
+          </w:p>
+        </w:tc>
+        <w:tc>
+          <w:tcPr>
+            <w:tcW w:w="2266" w:type="dxa"/>
+          </w:tcPr>
+          <w:p>
+            <w:pPr>
+              <w:jc w:val="center"/>
+            </w:pPr>
+            <w:r>
+              <w:t>ALLOW NULL</w:t>
+            </w:r>
+          </w:p>
+        </w:tc>
+      </w:tr>
+      <w:tr>
         <w:tc>
           <w:tcPr>
             <w:tcW w:w="2265" w:type="dxa"/>
           </w:tcPr>
           <w:p>
-            <w:r>
-              <w:t>id</w:t>
-            </w:r>
-          </w:p>
-        </w:tc>
+            <w:proofErr w:type="spellStart"/>
+            <w:r>
+              <w:t>F</w:t>
+            </w:r>
+            <w:r>
+              <w:t>k</w:t>
+            </w:r>
+            <w:proofErr w:type="spellEnd"/>
+          </w:p>
+        </w:tc>
+        <w:tc>
+          <w:tcPr>
+            <w:tcW w:w="2500" w:type="dxa"/>
+          </w:tcPr>
+          <w:p>
+            <w:proofErr w:type="spellStart"/>
+            <w:r>
+              <w:t>b_id</w:t>
+            </w:r>
+            <w:proofErr w:type="spellEnd"/>
+          </w:p>
+        </w:tc>
+        <w:tc>
+          <w:tcPr>
+            <w:tcW w:w="2030" w:type="dxa"/>
+          </w:tcPr>
+          <w:p>
+            <w:proofErr w:type="spellStart"/>
+            <w:r>
+              <w:t>Varchar</w:t>
+            </w:r>
+            <w:proofErr w:type="spellEnd"/>
+            <w:r>
+              <w:t>(7)</w:t>
+            </w:r>
+          </w:p>
+        </w:tc>
+        <w:tc>
+          <w:tcPr>
+            <w:tcW w:w="2266" w:type="dxa"/>
+          </w:tcPr>
+          <w:p/>
+        </w:tc>
+      </w:tr>
+      <w:tr>
         <w:tc>
           <w:tcPr>
             <w:tcW w:w="2265" w:type="dxa"/>
           </w:tcPr>
-          <w:p/>
+          <w:p>
+            <w:proofErr w:type="spellStart"/>
+            <w:r>
+              <w:t>Fk</w:t>
+            </w:r>
+            <w:proofErr w:type="spellEnd"/>
+          </w:p>
+        </w:tc>
+        <w:tc>
+          <w:tcPr>
+            <w:tcW w:w="2500" w:type="dxa"/>
+          </w:tcPr>
+          <w:p>
+            <w:proofErr w:type="spellStart"/>
+            <w:r>
+              <w:t>Staff_id</w:t>
+            </w:r>
+            <w:proofErr w:type="spellEnd"/>
+          </w:p>
+        </w:tc>
+        <w:tc>
+          <w:tcPr>
+            <w:tcW w:w="2030" w:type="dxa"/>
+          </w:tcPr>
+          <w:p>
+            <w:proofErr w:type="spellStart"/>
+            <w:r>
+              <w:t>Varchar</w:t>
+            </w:r>
+            <w:proofErr w:type="spellEnd"/>
+            <w:r>
+              <w:t>(7)</w:t>
+            </w:r>
+          </w:p>
         </w:tc>
         <w:tc>
           <w:tcPr>
@@ -2704,211 +3290,68 @@
           <w:tcPr>
             <w:tcW w:w="2265" w:type="dxa"/>
           </w:tcPr>
-          <w:p>
-            <w:r>
-              <w:t>fk</w:t>
-            </w:r>
-          </w:p>
-        </w:tc>
+          <w:p/>
+        </w:tc>
+        <w:tc>
+          <w:tcPr>
+            <w:tcW w:w="2500" w:type="dxa"/>
+          </w:tcPr>
+          <w:p>
+            <w:r>
+              <w:t>Description</w:t>
+            </w:r>
+          </w:p>
+        </w:tc>
+        <w:tc>
+          <w:tcPr>
+            <w:tcW w:w="2030" w:type="dxa"/>
+          </w:tcPr>
+          <w:p>
+            <w:proofErr w:type="spellStart"/>
+            <w:r>
+              <w:t>Varchar</w:t>
+            </w:r>
+            <w:proofErr w:type="spellEnd"/>
+            <w:r>
+              <w:t>(50)</w:t>
+            </w:r>
+          </w:p>
+        </w:tc>
+        <w:tc>
+          <w:tcPr>
+            <w:tcW w:w="2266" w:type="dxa"/>
+          </w:tcPr>
+          <w:p/>
+        </w:tc>
+      </w:tr>
+      <w:tr>
         <w:tc>
           <w:tcPr>
             <w:tcW w:w="2265" w:type="dxa"/>
           </w:tcPr>
-          <w:p>
-            <w:r>
-              <w:t>Status</w:t>
-            </w:r>
-          </w:p>
-        </w:tc>
-        <w:tc>
-          <w:tcPr>
-            <w:tcW w:w="2265" w:type="dxa"/>
-          </w:tcPr>
-          <w:p/>
-        </w:tc>
-        <w:tc>
-          <w:tcPr>
-            <w:tcW w:w="2266" w:type="dxa"/>
-          </w:tcPr>
-          <w:p/>
-        </w:tc>
-      </w:tr>
-      <w:tr>
-        <w:tc>
-          <w:tcPr>
-            <w:tcW w:w="2265" w:type="dxa"/>
-          </w:tcPr>
-          <w:p/>
-        </w:tc>
-        <w:tc>
-          <w:tcPr>
-            <w:tcW w:w="2265" w:type="dxa"/>
-          </w:tcPr>
-          <w:p>
-            <w:r>
-              <w:t>Description</w:t>
-            </w:r>
-          </w:p>
-        </w:tc>
-        <w:tc>
-          <w:tcPr>
-            <w:tcW w:w="2265" w:type="dxa"/>
-          </w:tcPr>
-          <w:p/>
-        </w:tc>
-        <w:tc>
-          <w:tcPr>
-            <w:tcW w:w="2266" w:type="dxa"/>
-          </w:tcPr>
-          <w:p/>
-        </w:tc>
-      </w:tr>
-    </w:tbl>
-    <w:p/>
-    <w:p>
-      <w:r>
-        <w:lastRenderedPageBreak/>
-        <w:br/>
-      </w:r>
-    </w:p>
-    <w:p/>
-    <w:p>
-      <w:r>
-        <w:t>-tbBonusDetail(M-M)</w:t>
-      </w:r>
-    </w:p>
-    <w:tbl>
-      <w:tblPr>
-        <w:tblStyle w:val="TableGrid"/>
-        <w:tblW w:w="0" w:type="auto"/>
-        <w:tblLook w:val="04A0" w:firstRow="1" w:lastRow="0" w:firstColumn="1" w:lastColumn="0" w:noHBand="0" w:noVBand="1"/>
-      </w:tblPr>
-      <w:tblGrid>
-        <w:gridCol w:w="2265"/>
-        <w:gridCol w:w="2265"/>
-        <w:gridCol w:w="2265"/>
-        <w:gridCol w:w="2266"/>
-      </w:tblGrid>
-      <w:tr>
-        <w:tc>
-          <w:tcPr>
-            <w:tcW w:w="2265" w:type="dxa"/>
-          </w:tcPr>
-          <w:p>
-            <w:r>
-              <w:t>fk</w:t>
-            </w:r>
-          </w:p>
-        </w:tc>
-        <w:tc>
-          <w:tcPr>
-            <w:tcW w:w="2265" w:type="dxa"/>
-          </w:tcPr>
-          <w:p>
-            <w:r>
-              <w:t>b_id</w:t>
-            </w:r>
-          </w:p>
-        </w:tc>
-        <w:tc>
-          <w:tcPr>
-            <w:tcW w:w="2265" w:type="dxa"/>
-          </w:tcPr>
-          <w:p/>
-        </w:tc>
-        <w:tc>
-          <w:tcPr>
-            <w:tcW w:w="2266" w:type="dxa"/>
-          </w:tcPr>
-          <w:p/>
-        </w:tc>
-      </w:tr>
-      <w:tr>
-        <w:tc>
-          <w:tcPr>
-            <w:tcW w:w="2265" w:type="dxa"/>
-          </w:tcPr>
-          <w:p>
-            <w:r>
-              <w:t>Fk</w:t>
-            </w:r>
-          </w:p>
-        </w:tc>
-        <w:tc>
-          <w:tcPr>
-            <w:tcW w:w="2265" w:type="dxa"/>
-          </w:tcPr>
-          <w:p>
-            <w:r>
-              <w:t>Staff_id</w:t>
-            </w:r>
-          </w:p>
-        </w:tc>
-        <w:tc>
-          <w:tcPr>
-            <w:tcW w:w="2265" w:type="dxa"/>
-          </w:tcPr>
-          <w:p/>
-        </w:tc>
-        <w:tc>
-          <w:tcPr>
-            <w:tcW w:w="2266" w:type="dxa"/>
-          </w:tcPr>
-          <w:p/>
-        </w:tc>
-      </w:tr>
-      <w:tr>
-        <w:tc>
-          <w:tcPr>
-            <w:tcW w:w="2265" w:type="dxa"/>
-          </w:tcPr>
-          <w:p/>
-        </w:tc>
-        <w:tc>
-          <w:tcPr>
-            <w:tcW w:w="2265" w:type="dxa"/>
-          </w:tcPr>
-          <w:p>
-            <w:r>
-              <w:t>Description</w:t>
-            </w:r>
-          </w:p>
-        </w:tc>
-        <w:tc>
-          <w:tcPr>
-            <w:tcW w:w="2265" w:type="dxa"/>
-          </w:tcPr>
-          <w:p/>
-        </w:tc>
-        <w:tc>
-          <w:tcPr>
-            <w:tcW w:w="2266" w:type="dxa"/>
-          </w:tcPr>
-          <w:p/>
-        </w:tc>
-      </w:tr>
-      <w:tr>
-        <w:tc>
-          <w:tcPr>
-            <w:tcW w:w="2265" w:type="dxa"/>
-          </w:tcPr>
-          <w:p/>
-        </w:tc>
-        <w:tc>
-          <w:tcPr>
-            <w:tcW w:w="2265" w:type="dxa"/>
-          </w:tcPr>
-          <w:p>
+          <w:p/>
+        </w:tc>
+        <w:tc>
+          <w:tcPr>
+            <w:tcW w:w="2500" w:type="dxa"/>
+          </w:tcPr>
+          <w:p>
+            <w:proofErr w:type="spellStart"/>
             <w:r>
               <w:t>BonusAmount</w:t>
             </w:r>
-          </w:p>
-        </w:tc>
-        <w:tc>
-          <w:tcPr>
-            <w:tcW w:w="2265" w:type="dxa"/>
-          </w:tcPr>
-          <w:p/>
+            <w:proofErr w:type="spellEnd"/>
+          </w:p>
+        </w:tc>
+        <w:tc>
+          <w:tcPr>
+            <w:tcW w:w="2030" w:type="dxa"/>
+          </w:tcPr>
+          <w:p>
+            <w:r>
+              <w:t>money</w:t>
+            </w:r>
+          </w:p>
         </w:tc>
         <w:tc>
           <w:tcPr>
@@ -2922,8 +3365,13 @@
     <w:p/>
     <w:p>
       <w:r>
-        <w:t>-btlpayroll</w:t>
+        <w:t>-</w:t>
       </w:r>
+      <w:proofErr w:type="spellStart"/>
+      <w:r>
+        <w:t>btlpayroll</w:t>
+      </w:r>
+      <w:proofErr w:type="spellEnd"/>
     </w:p>
     <w:p/>
     <w:tbl>
@@ -3003,8 +3451,16 @@
           </w:tcPr>
           <w:p>
             <w:r>
-              <w:t xml:space="preserve">  pk</w:t>
-            </w:r>
+              <w:t xml:space="preserve">  </w:t>
+            </w:r>
+            <w:proofErr w:type="spellStart"/>
+            <w:r>
+              <w:t>P</w:t>
+            </w:r>
+            <w:r>
+              <w:t>k</w:t>
+            </w:r>
+            <w:proofErr w:type="spellEnd"/>
           </w:p>
         </w:tc>
         <w:tc>
@@ -3022,8 +3478,13 @@
             <w:tcW w:w="2322" w:type="dxa"/>
           </w:tcPr>
           <w:p>
-            <w:r>
-              <w:t>varchar(7)</w:t>
+            <w:proofErr w:type="spellStart"/>
+            <w:r>
+              <w:t>varchar</w:t>
+            </w:r>
+            <w:proofErr w:type="spellEnd"/>
+            <w:r>
+              <w:t>(7)</w:t>
             </w:r>
           </w:p>
         </w:tc>
@@ -3047,18 +3508,25 @@
             <w:tcW w:w="2322" w:type="dxa"/>
           </w:tcPr>
           <w:p>
+            <w:proofErr w:type="spellStart"/>
             <w:r>
               <w:t>worker_id</w:t>
             </w:r>
-          </w:p>
-        </w:tc>
-        <w:tc>
-          <w:tcPr>
-            <w:tcW w:w="2322" w:type="dxa"/>
-          </w:tcPr>
-          <w:p>
-            <w:r>
-              <w:t>carchar(7)</w:t>
+            <w:proofErr w:type="spellEnd"/>
+          </w:p>
+        </w:tc>
+        <w:tc>
+          <w:tcPr>
+            <w:tcW w:w="2322" w:type="dxa"/>
+          </w:tcPr>
+          <w:p>
+            <w:proofErr w:type="spellStart"/>
+            <w:r>
+              <w:t>carchar</w:t>
+            </w:r>
+            <w:proofErr w:type="spellEnd"/>
+            <w:r>
+              <w:t>(7)</w:t>
             </w:r>
           </w:p>
         </w:tc>
@@ -3113,9 +3581,11 @@
             <w:tcW w:w="2322" w:type="dxa"/>
           </w:tcPr>
           <w:p>
+            <w:proofErr w:type="spellStart"/>
             <w:r>
               <w:t>parolled_date</w:t>
             </w:r>
+            <w:proofErr w:type="spellEnd"/>
           </w:p>
         </w:tc>
         <w:tc>
@@ -3148,9 +3618,11 @@
             <w:tcW w:w="2322" w:type="dxa"/>
           </w:tcPr>
           <w:p>
+            <w:proofErr w:type="spellStart"/>
             <w:r>
               <w:t>payment_type</w:t>
             </w:r>
+            <w:proofErr w:type="spellEnd"/>
           </w:p>
         </w:tc>
         <w:tc>
@@ -3218,9 +3690,11 @@
             <w:tcW w:w="2322" w:type="dxa"/>
           </w:tcPr>
           <w:p>
+            <w:proofErr w:type="spellStart"/>
             <w:r>
               <w:t>total_amount</w:t>
             </w:r>
+            <w:proofErr w:type="spellEnd"/>
           </w:p>
         </w:tc>
         <w:tc>
@@ -3243,8 +3717,13 @@
     </w:tbl>
     <w:p>
       <w:r>
-        <w:t>-tblservice</w:t>
+        <w:t>-</w:t>
       </w:r>
+      <w:proofErr w:type="spellStart"/>
+      <w:r>
+        <w:t>tblservice</w:t>
+      </w:r>
+      <w:proofErr w:type="spellEnd"/>
     </w:p>
     <w:tbl>
       <w:tblPr>
@@ -3320,8 +3799,16 @@
           </w:tcPr>
           <w:p>
             <w:r>
-              <w:t xml:space="preserve">     pk</w:t>
-            </w:r>
+              <w:t xml:space="preserve">     </w:t>
+            </w:r>
+            <w:proofErr w:type="spellStart"/>
+            <w:r>
+              <w:t>P</w:t>
+            </w:r>
+            <w:r>
+              <w:t>k</w:t>
+            </w:r>
+            <w:proofErr w:type="spellEnd"/>
           </w:p>
         </w:tc>
         <w:tc>
@@ -3339,8 +3826,13 @@
             <w:tcW w:w="2322" w:type="dxa"/>
           </w:tcPr>
           <w:p>
-            <w:r>
-              <w:t>varchar(7)</w:t>
+            <w:proofErr w:type="spellStart"/>
+            <w:r>
+              <w:t>varchar</w:t>
+            </w:r>
+            <w:proofErr w:type="spellEnd"/>
+            <w:r>
+              <w:t>(7)</w:t>
             </w:r>
           </w:p>
         </w:tc>
@@ -3373,8 +3865,13 @@
             <w:tcW w:w="2322" w:type="dxa"/>
           </w:tcPr>
           <w:p>
-            <w:r>
-              <w:t>varchar(30</w:t>
+            <w:proofErr w:type="spellStart"/>
+            <w:r>
+              <w:t>varchar</w:t>
+            </w:r>
+            <w:proofErr w:type="spellEnd"/>
+            <w:r>
+              <w:t>(30</w:t>
             </w:r>
             <w:r>
               <w:t>)</w:t>
@@ -3409,7 +3906,16 @@
           <w:tcPr>
             <w:tcW w:w="2322" w:type="dxa"/>
           </w:tcPr>
-          <w:p/>
+          <w:p>
+            <w:proofErr w:type="spellStart"/>
+            <w:r>
+              <w:t>Varchar</w:t>
+            </w:r>
+            <w:proofErr w:type="spellEnd"/>
+            <w:r>
+              <w:t>(50)</w:t>
+            </w:r>
+          </w:p>
         </w:tc>
         <w:tc>
           <w:tcPr>
@@ -3419,14 +3925,17 @@
         </w:tc>
       </w:tr>
     </w:tbl>
-    <w:p/>
-    <w:p/>
     <w:p/>
     <w:p/>
     <w:p>
       <w:r>
-        <w:t>-tblpayment</w:t>
+        <w:t>-</w:t>
       </w:r>
+      <w:proofErr w:type="spellStart"/>
+      <w:r>
+        <w:t>tblpayment</w:t>
+      </w:r>
+      <w:proofErr w:type="spellEnd"/>
     </w:p>
     <w:tbl>
       <w:tblPr>
@@ -3502,8 +4011,16 @@
           </w:tcPr>
           <w:p>
             <w:r>
-              <w:t xml:space="preserve">    pk</w:t>
-            </w:r>
+              <w:t xml:space="preserve">    </w:t>
+            </w:r>
+            <w:proofErr w:type="spellStart"/>
+            <w:r>
+              <w:t>P</w:t>
+            </w:r>
+            <w:r>
+              <w:t>k</w:t>
+            </w:r>
+            <w:proofErr w:type="spellEnd"/>
           </w:p>
         </w:tc>
         <w:tc>
@@ -3521,8 +4038,13 @@
             <w:tcW w:w="2322" w:type="dxa"/>
           </w:tcPr>
           <w:p>
-            <w:r>
-              <w:t>varchar(7)</w:t>
+            <w:proofErr w:type="spellStart"/>
+            <w:r>
+              <w:t>varchar</w:t>
+            </w:r>
+            <w:proofErr w:type="spellEnd"/>
+            <w:r>
+              <w:t>(7)</w:t>
             </w:r>
           </w:p>
         </w:tc>
@@ -3545,18 +4067,25 @@
             <w:tcW w:w="2408" w:type="dxa"/>
           </w:tcPr>
           <w:p>
+            <w:proofErr w:type="spellStart"/>
             <w:r>
               <w:t>cus_id</w:t>
             </w:r>
-          </w:p>
-        </w:tc>
-        <w:tc>
-          <w:tcPr>
-            <w:tcW w:w="2322" w:type="dxa"/>
-          </w:tcPr>
-          <w:p>
-            <w:r>
-              <w:t>varchar(7)</w:t>
+            <w:proofErr w:type="spellEnd"/>
+          </w:p>
+        </w:tc>
+        <w:tc>
+          <w:tcPr>
+            <w:tcW w:w="2322" w:type="dxa"/>
+          </w:tcPr>
+          <w:p>
+            <w:proofErr w:type="spellStart"/>
+            <w:r>
+              <w:t>varchar</w:t>
+            </w:r>
+            <w:proofErr w:type="spellEnd"/>
+            <w:r>
+              <w:t>(7)</w:t>
             </w:r>
           </w:p>
         </w:tc>
@@ -3579,18 +4108,25 @@
             <w:tcW w:w="2408" w:type="dxa"/>
           </w:tcPr>
           <w:p>
+            <w:proofErr w:type="spellStart"/>
             <w:r>
               <w:t>project_code</w:t>
             </w:r>
-          </w:p>
-        </w:tc>
-        <w:tc>
-          <w:tcPr>
-            <w:tcW w:w="2322" w:type="dxa"/>
-          </w:tcPr>
-          <w:p>
-            <w:r>
-              <w:t>varchar(7)</w:t>
+            <w:proofErr w:type="spellEnd"/>
+          </w:p>
+        </w:tc>
+        <w:tc>
+          <w:tcPr>
+            <w:tcW w:w="2322" w:type="dxa"/>
+          </w:tcPr>
+          <w:p>
+            <w:proofErr w:type="spellStart"/>
+            <w:r>
+              <w:t>varchar</w:t>
+            </w:r>
+            <w:proofErr w:type="spellEnd"/>
+            <w:r>
+              <w:t>(7)</w:t>
             </w:r>
           </w:p>
         </w:tc>
@@ -3613,18 +4149,25 @@
             <w:tcW w:w="2408" w:type="dxa"/>
           </w:tcPr>
           <w:p>
+            <w:proofErr w:type="spellStart"/>
             <w:r>
               <w:t>staff_id</w:t>
             </w:r>
-          </w:p>
-        </w:tc>
-        <w:tc>
-          <w:tcPr>
-            <w:tcW w:w="2322" w:type="dxa"/>
-          </w:tcPr>
-          <w:p>
-            <w:r>
-              <w:t>varchar(7)</w:t>
+            <w:proofErr w:type="spellEnd"/>
+          </w:p>
+        </w:tc>
+        <w:tc>
+          <w:tcPr>
+            <w:tcW w:w="2322" w:type="dxa"/>
+          </w:tcPr>
+          <w:p>
+            <w:proofErr w:type="spellStart"/>
+            <w:r>
+              <w:t>varchar</w:t>
+            </w:r>
+            <w:proofErr w:type="spellEnd"/>
+            <w:r>
+              <w:t>(7)</w:t>
             </w:r>
           </w:p>
         </w:tc>
@@ -3647,18 +4190,23 @@
             <w:tcW w:w="2408" w:type="dxa"/>
           </w:tcPr>
           <w:p>
+            <w:proofErr w:type="spellStart"/>
             <w:r>
               <w:t>payment_date</w:t>
             </w:r>
-          </w:p>
-        </w:tc>
-        <w:tc>
-          <w:tcPr>
-            <w:tcW w:w="2322" w:type="dxa"/>
-          </w:tcPr>
-          <w:p>
-            <w:r>
-              <w:t>date</w:t>
+            <w:proofErr w:type="spellEnd"/>
+          </w:p>
+        </w:tc>
+        <w:tc>
+          <w:tcPr>
+            <w:tcW w:w="2322" w:type="dxa"/>
+          </w:tcPr>
+          <w:p>
+            <w:r>
+              <w:t>D</w:t>
+            </w:r>
+            <w:r>
+              <w:t>ate</w:t>
             </w:r>
           </w:p>
         </w:tc>
@@ -3671,9 +4219,13 @@
       </w:tr>
     </w:tbl>
     <w:p>
+      <w:proofErr w:type="spellStart"/>
+      <w:proofErr w:type="gramStart"/>
       <w:r>
         <w:t>tblUserchama</w:t>
       </w:r>
+      <w:proofErr w:type="spellEnd"/>
+      <w:proofErr w:type="gramEnd"/>
     </w:p>
     <w:tbl>
       <w:tblPr>
@@ -3749,27 +4301,42 @@
           </w:tcPr>
           <w:p>
             <w:r>
-              <w:t xml:space="preserve">    pk</w:t>
-            </w:r>
-          </w:p>
-        </w:tc>
-        <w:tc>
-          <w:tcPr>
-            <w:tcW w:w="2408" w:type="dxa"/>
-          </w:tcPr>
-          <w:p>
+              <w:t xml:space="preserve">    </w:t>
+            </w:r>
+            <w:proofErr w:type="spellStart"/>
+            <w:r>
+              <w:t>P</w:t>
+            </w:r>
+            <w:r>
+              <w:t>k</w:t>
+            </w:r>
+            <w:proofErr w:type="spellEnd"/>
+          </w:p>
+        </w:tc>
+        <w:tc>
+          <w:tcPr>
+            <w:tcW w:w="2408" w:type="dxa"/>
+          </w:tcPr>
+          <w:p>
+            <w:proofErr w:type="spellStart"/>
             <w:r>
               <w:t>user_id</w:t>
             </w:r>
-          </w:p>
-        </w:tc>
-        <w:tc>
-          <w:tcPr>
-            <w:tcW w:w="2322" w:type="dxa"/>
-          </w:tcPr>
-          <w:p>
-            <w:r>
-              <w:t>varchar(7)</w:t>
+            <w:proofErr w:type="spellEnd"/>
+          </w:p>
+        </w:tc>
+        <w:tc>
+          <w:tcPr>
+            <w:tcW w:w="2322" w:type="dxa"/>
+          </w:tcPr>
+          <w:p>
+            <w:proofErr w:type="spellStart"/>
+            <w:r>
+              <w:t>varchar</w:t>
+            </w:r>
+            <w:proofErr w:type="spellEnd"/>
+            <w:r>
+              <w:t>(7)</w:t>
             </w:r>
           </w:p>
         </w:tc>
@@ -3802,8 +4369,13 @@
             <w:tcW w:w="2322" w:type="dxa"/>
           </w:tcPr>
           <w:p>
-            <w:r>
-              <w:t>varchar(3</w:t>
+            <w:proofErr w:type="spellStart"/>
+            <w:r>
+              <w:t>varchar</w:t>
+            </w:r>
+            <w:proofErr w:type="spellEnd"/>
+            <w:r>
+              <w:t>(3</w:t>
             </w:r>
             <w:r>
               <w:t>0)</w:t>
@@ -3829,18 +4401,25 @@
             <w:tcW w:w="2408" w:type="dxa"/>
           </w:tcPr>
           <w:p>
+            <w:proofErr w:type="spellStart"/>
             <w:r>
               <w:t>E_mail</w:t>
             </w:r>
-          </w:p>
-        </w:tc>
-        <w:tc>
-          <w:tcPr>
-            <w:tcW w:w="2322" w:type="dxa"/>
-          </w:tcPr>
-          <w:p>
-            <w:r>
-              <w:t>varchar(2</w:t>
+            <w:proofErr w:type="spellEnd"/>
+          </w:p>
+        </w:tc>
+        <w:tc>
+          <w:tcPr>
+            <w:tcW w:w="2322" w:type="dxa"/>
+          </w:tcPr>
+          <w:p>
+            <w:proofErr w:type="spellStart"/>
+            <w:r>
+              <w:t>varchar</w:t>
+            </w:r>
+            <w:proofErr w:type="spellEnd"/>
+            <w:r>
+              <w:t>(2</w:t>
             </w:r>
             <w:r>
               <w:t>0)</w:t>
@@ -3876,8 +4455,13 @@
             <w:tcW w:w="2322" w:type="dxa"/>
           </w:tcPr>
           <w:p>
-            <w:r>
-              <w:t>varchar(1</w:t>
+            <w:proofErr w:type="spellStart"/>
+            <w:r>
+              <w:t>varchar</w:t>
+            </w:r>
+            <w:proofErr w:type="spellEnd"/>
+            <w:r>
+              <w:t>(1</w:t>
             </w:r>
             <w:r>
               <w:t>0)</w:t>
@@ -3903,18 +4487,25 @@
             <w:tcW w:w="2408" w:type="dxa"/>
           </w:tcPr>
           <w:p>
+            <w:proofErr w:type="spellStart"/>
             <w:r>
               <w:t>User_IP</w:t>
             </w:r>
-          </w:p>
-        </w:tc>
-        <w:tc>
-          <w:tcPr>
-            <w:tcW w:w="2322" w:type="dxa"/>
-          </w:tcPr>
-          <w:p>
-            <w:r>
-              <w:t>varchar(1</w:t>
+            <w:proofErr w:type="spellEnd"/>
+          </w:p>
+        </w:tc>
+        <w:tc>
+          <w:tcPr>
+            <w:tcW w:w="2322" w:type="dxa"/>
+          </w:tcPr>
+          <w:p>
+            <w:proofErr w:type="spellStart"/>
+            <w:r>
+              <w:t>varchar</w:t>
+            </w:r>
+            <w:proofErr w:type="spellEnd"/>
+            <w:r>
+              <w:t>(1</w:t>
             </w:r>
             <w:r>
               <w:t>0)</w:t>
@@ -3940,18 +4531,25 @@
             <w:tcW w:w="2408" w:type="dxa"/>
           </w:tcPr>
           <w:p>
+            <w:proofErr w:type="spellStart"/>
             <w:r>
               <w:t>FullName</w:t>
             </w:r>
-          </w:p>
-        </w:tc>
-        <w:tc>
-          <w:tcPr>
-            <w:tcW w:w="2322" w:type="dxa"/>
-          </w:tcPr>
-          <w:p>
-            <w:r>
-              <w:t>varchar(3</w:t>
+            <w:proofErr w:type="spellEnd"/>
+          </w:p>
+        </w:tc>
+        <w:tc>
+          <w:tcPr>
+            <w:tcW w:w="2322" w:type="dxa"/>
+          </w:tcPr>
+          <w:p>
+            <w:proofErr w:type="spellStart"/>
+            <w:r>
+              <w:t>varchar</w:t>
+            </w:r>
+            <w:proofErr w:type="spellEnd"/>
+            <w:r>
+              <w:t>(3</w:t>
             </w:r>
             <w:r>
               <w:t>0)</w:t>
@@ -3977,18 +4575,25 @@
             <w:tcW w:w="2408" w:type="dxa"/>
           </w:tcPr>
           <w:p>
+            <w:proofErr w:type="spellStart"/>
             <w:r>
               <w:t>Logged_IP</w:t>
             </w:r>
-          </w:p>
-        </w:tc>
-        <w:tc>
-          <w:tcPr>
-            <w:tcW w:w="2322" w:type="dxa"/>
-          </w:tcPr>
-          <w:p>
-            <w:r>
-              <w:t>varchar(1</w:t>
+            <w:proofErr w:type="spellEnd"/>
+          </w:p>
+        </w:tc>
+        <w:tc>
+          <w:tcPr>
+            <w:tcW w:w="2322" w:type="dxa"/>
+          </w:tcPr>
+          <w:p>
+            <w:proofErr w:type="spellStart"/>
+            <w:r>
+              <w:t>varchar</w:t>
+            </w:r>
+            <w:proofErr w:type="spellEnd"/>
+            <w:r>
+              <w:t>(1</w:t>
             </w:r>
             <w:r>
               <w:t>0)</w:t>
@@ -4024,8 +4629,13 @@
             <w:tcW w:w="2322" w:type="dxa"/>
           </w:tcPr>
           <w:p>
-            <w:r>
-              <w:t>varchar(70)</w:t>
+            <w:proofErr w:type="spellStart"/>
+            <w:r>
+              <w:t>varchar</w:t>
+            </w:r>
+            <w:proofErr w:type="spellEnd"/>
+            <w:r>
+              <w:t>(70)</w:t>
             </w:r>
           </w:p>
         </w:tc>
@@ -4058,8 +4668,13 @@
             <w:tcW w:w="2322" w:type="dxa"/>
           </w:tcPr>
           <w:p>
-            <w:r>
-              <w:t>varchar(3</w:t>
+            <w:proofErr w:type="spellStart"/>
+            <w:r>
+              <w:t>varchar</w:t>
+            </w:r>
+            <w:proofErr w:type="spellEnd"/>
+            <w:r>
+              <w:t>(3</w:t>
             </w:r>
             <w:r>
               <w:t>0)</w:t>
@@ -4076,8 +4691,14 @@
     </w:tbl>
     <w:p>
       <w:r>
-        <w:t>-tblproject</w:t>
+        <w:lastRenderedPageBreak/>
+        <w:t>-</w:t>
       </w:r>
+      <w:proofErr w:type="spellStart"/>
+      <w:r>
+        <w:t>tblproject</w:t>
+      </w:r>
+      <w:proofErr w:type="spellEnd"/>
     </w:p>
     <w:tbl>
       <w:tblPr>
@@ -4153,8 +4774,13 @@
           </w:tcPr>
           <w:p>
             <w:r>
-              <w:t xml:space="preserve">    pk</w:t>
-            </w:r>
+              <w:t xml:space="preserve">    </w:t>
+            </w:r>
+            <w:proofErr w:type="spellStart"/>
+            <w:r>
+              <w:t>pk</w:t>
+            </w:r>
+            <w:proofErr w:type="spellEnd"/>
           </w:p>
         </w:tc>
         <w:tc>
@@ -4172,8 +4798,13 @@
             <w:tcW w:w="2322" w:type="dxa"/>
           </w:tcPr>
           <w:p>
-            <w:r>
-              <w:t>varchar(7)</w:t>
+            <w:proofErr w:type="spellStart"/>
+            <w:r>
+              <w:t>varchar</w:t>
+            </w:r>
+            <w:proofErr w:type="spellEnd"/>
+            <w:r>
+              <w:t>(7)</w:t>
             </w:r>
           </w:p>
         </w:tc>
@@ -4196,18 +4827,25 @@
             <w:tcW w:w="2408" w:type="dxa"/>
           </w:tcPr>
           <w:p>
+            <w:proofErr w:type="spellStart"/>
             <w:r>
               <w:t>cus_name</w:t>
             </w:r>
-          </w:p>
-        </w:tc>
-        <w:tc>
-          <w:tcPr>
-            <w:tcW w:w="2322" w:type="dxa"/>
-          </w:tcPr>
-          <w:p>
-            <w:r>
-              <w:t>varchar(3</w:t>
+            <w:proofErr w:type="spellEnd"/>
+          </w:p>
+        </w:tc>
+        <w:tc>
+          <w:tcPr>
+            <w:tcW w:w="2322" w:type="dxa"/>
+          </w:tcPr>
+          <w:p>
+            <w:proofErr w:type="spellStart"/>
+            <w:r>
+              <w:t>varchar</w:t>
+            </w:r>
+            <w:proofErr w:type="spellEnd"/>
+            <w:r>
+              <w:t>(3</w:t>
             </w:r>
             <w:r>
               <w:t>0)</w:t>
@@ -4233,18 +4871,25 @@
             <w:tcW w:w="2408" w:type="dxa"/>
           </w:tcPr>
           <w:p>
+            <w:proofErr w:type="spellStart"/>
             <w:r>
               <w:t>sevice_id</w:t>
             </w:r>
-          </w:p>
-        </w:tc>
-        <w:tc>
-          <w:tcPr>
-            <w:tcW w:w="2322" w:type="dxa"/>
-          </w:tcPr>
-          <w:p>
-            <w:r>
-              <w:t>varchar(</w:t>
+            <w:proofErr w:type="spellEnd"/>
+          </w:p>
+        </w:tc>
+        <w:tc>
+          <w:tcPr>
+            <w:tcW w:w="2322" w:type="dxa"/>
+          </w:tcPr>
+          <w:p>
+            <w:proofErr w:type="spellStart"/>
+            <w:r>
+              <w:t>varchar</w:t>
+            </w:r>
+            <w:proofErr w:type="spellEnd"/>
+            <w:r>
+              <w:t>(</w:t>
             </w:r>
             <w:r>
               <w:t>7</w:t>
@@ -4273,18 +4918,25 @@
             <w:tcW w:w="2408" w:type="dxa"/>
           </w:tcPr>
           <w:p>
+            <w:proofErr w:type="spellStart"/>
             <w:r>
               <w:t>projec_id</w:t>
             </w:r>
-          </w:p>
-        </w:tc>
-        <w:tc>
-          <w:tcPr>
-            <w:tcW w:w="2322" w:type="dxa"/>
-          </w:tcPr>
-          <w:p>
-            <w:r>
-              <w:t>varchar(</w:t>
+            <w:proofErr w:type="spellEnd"/>
+          </w:p>
+        </w:tc>
+        <w:tc>
+          <w:tcPr>
+            <w:tcW w:w="2322" w:type="dxa"/>
+          </w:tcPr>
+          <w:p>
+            <w:proofErr w:type="spellStart"/>
+            <w:r>
+              <w:t>varchar</w:t>
+            </w:r>
+            <w:proofErr w:type="spellEnd"/>
+            <w:r>
+              <w:t>(</w:t>
             </w:r>
             <w:r>
               <w:t>7</w:t>
@@ -4313,18 +4965,23 @@
             <w:tcW w:w="2408" w:type="dxa"/>
           </w:tcPr>
           <w:p>
+            <w:proofErr w:type="spellStart"/>
             <w:r>
               <w:t>star_date</w:t>
             </w:r>
-          </w:p>
-        </w:tc>
-        <w:tc>
-          <w:tcPr>
-            <w:tcW w:w="2322" w:type="dxa"/>
-          </w:tcPr>
-          <w:p>
-            <w:r>
-              <w:t>date</w:t>
+            <w:proofErr w:type="spellEnd"/>
+          </w:p>
+        </w:tc>
+        <w:tc>
+          <w:tcPr>
+            <w:tcW w:w="2322" w:type="dxa"/>
+          </w:tcPr>
+          <w:p>
+            <w:r>
+              <w:t>D</w:t>
+            </w:r>
+            <w:r>
+              <w:t>ate</w:t>
             </w:r>
           </w:p>
         </w:tc>
@@ -4347,18 +5004,23 @@
             <w:tcW w:w="2408" w:type="dxa"/>
           </w:tcPr>
           <w:p>
+            <w:proofErr w:type="spellStart"/>
             <w:r>
               <w:t>end_date</w:t>
             </w:r>
-          </w:p>
-        </w:tc>
-        <w:tc>
-          <w:tcPr>
-            <w:tcW w:w="2322" w:type="dxa"/>
-          </w:tcPr>
-          <w:p>
-            <w:r>
-              <w:t>date</w:t>
+            <w:proofErr w:type="spellEnd"/>
+          </w:p>
+        </w:tc>
+        <w:tc>
+          <w:tcPr>
+            <w:tcW w:w="2322" w:type="dxa"/>
+          </w:tcPr>
+          <w:p>
+            <w:r>
+              <w:t>D</w:t>
+            </w:r>
+            <w:r>
+              <w:t>ate</w:t>
             </w:r>
           </w:p>
         </w:tc>
@@ -4392,7 +5054,10 @@
           </w:tcPr>
           <w:p>
             <w:r>
-              <w:t>money</w:t>
+              <w:t>M</w:t>
+            </w:r>
+            <w:r>
+              <w:t>oney</w:t>
             </w:r>
           </w:p>
         </w:tc>
@@ -4415,18 +5080,25 @@
             <w:tcW w:w="2408" w:type="dxa"/>
           </w:tcPr>
           <w:p>
+            <w:proofErr w:type="spellStart"/>
             <w:r>
               <w:t>Staff_id</w:t>
             </w:r>
-          </w:p>
-        </w:tc>
-        <w:tc>
-          <w:tcPr>
-            <w:tcW w:w="2322" w:type="dxa"/>
-          </w:tcPr>
-          <w:p>
-            <w:r>
-              <w:t>varchar(</w:t>
+            <w:proofErr w:type="spellEnd"/>
+          </w:p>
+        </w:tc>
+        <w:tc>
+          <w:tcPr>
+            <w:tcW w:w="2322" w:type="dxa"/>
+          </w:tcPr>
+          <w:p>
+            <w:proofErr w:type="spellStart"/>
+            <w:r>
+              <w:t>varchar</w:t>
+            </w:r>
+            <w:proofErr w:type="spellEnd"/>
+            <w:r>
+              <w:t>(</w:t>
             </w:r>
             <w:r>
               <w:t>7</w:t>
@@ -4471,13 +5143,1272 @@
       </w:tr>
     </w:tbl>
     <w:p/>
+    <w:p/>
+    <w:p>
+      <w:proofErr w:type="spellStart"/>
+      <w:proofErr w:type="gramStart"/>
+      <w:r>
+        <w:t>tblImport</w:t>
+      </w:r>
+      <w:proofErr w:type="spellEnd"/>
+      <w:proofErr w:type="gramEnd"/>
+    </w:p>
+    <w:tbl>
+      <w:tblPr>
+        <w:tblStyle w:val="TableGrid"/>
+        <w:tblW w:w="0" w:type="auto"/>
+        <w:tblInd w:w="108" w:type="dxa"/>
+        <w:tblLook w:val="04A0" w:firstRow="1" w:lastRow="0" w:firstColumn="1" w:lastColumn="0" w:noHBand="0" w:noVBand="1"/>
+      </w:tblPr>
+      <w:tblGrid>
+        <w:gridCol w:w="2044"/>
+        <w:gridCol w:w="2371"/>
+        <w:gridCol w:w="2275"/>
+        <w:gridCol w:w="2263"/>
+      </w:tblGrid>
+      <w:tr>
+        <w:tc>
+          <w:tcPr>
+            <w:tcW w:w="2127" w:type="dxa"/>
+          </w:tcPr>
+          <w:p>
+            <w:pPr>
+              <w:jc w:val="center"/>
+            </w:pPr>
+            <w:r>
+              <w:t>PK</w:t>
+            </w:r>
+          </w:p>
+        </w:tc>
+        <w:tc>
+          <w:tcPr>
+            <w:tcW w:w="2408" w:type="dxa"/>
+          </w:tcPr>
+          <w:p>
+            <w:pPr>
+              <w:jc w:val="center"/>
+            </w:pPr>
+            <w:r>
+              <w:t>COLUMN NAME</w:t>
+            </w:r>
+          </w:p>
+        </w:tc>
+        <w:tc>
+          <w:tcPr>
+            <w:tcW w:w="2322" w:type="dxa"/>
+          </w:tcPr>
+          <w:p>
+            <w:pPr>
+              <w:jc w:val="center"/>
+            </w:pPr>
+            <w:r>
+              <w:t>DATA TYPE</w:t>
+            </w:r>
+          </w:p>
+        </w:tc>
+        <w:tc>
+          <w:tcPr>
+            <w:tcW w:w="2322" w:type="dxa"/>
+          </w:tcPr>
+          <w:p>
+            <w:pPr>
+              <w:jc w:val="center"/>
+            </w:pPr>
+            <w:r>
+              <w:t>ALLOW NULL</w:t>
+            </w:r>
+          </w:p>
+        </w:tc>
+      </w:tr>
+      <w:tr>
+        <w:tc>
+          <w:tcPr>
+            <w:tcW w:w="2127" w:type="dxa"/>
+          </w:tcPr>
+          <w:p>
+            <w:r>
+              <w:t xml:space="preserve">    </w:t>
+            </w:r>
+            <w:proofErr w:type="spellStart"/>
+            <w:r>
+              <w:t>pk</w:t>
+            </w:r>
+            <w:proofErr w:type="spellEnd"/>
+          </w:p>
+        </w:tc>
+        <w:tc>
+          <w:tcPr>
+            <w:tcW w:w="2408" w:type="dxa"/>
+          </w:tcPr>
+          <w:p>
+            <w:r>
+              <w:t>code</w:t>
+            </w:r>
+          </w:p>
+        </w:tc>
+        <w:tc>
+          <w:tcPr>
+            <w:tcW w:w="2322" w:type="dxa"/>
+          </w:tcPr>
+          <w:p>
+            <w:proofErr w:type="spellStart"/>
+            <w:r>
+              <w:t>varchar</w:t>
+            </w:r>
+            <w:proofErr w:type="spellEnd"/>
+            <w:r>
+              <w:t>(7)</w:t>
+            </w:r>
+          </w:p>
+        </w:tc>
+        <w:tc>
+          <w:tcPr>
+            <w:tcW w:w="2322" w:type="dxa"/>
+          </w:tcPr>
+          <w:p/>
+        </w:tc>
+      </w:tr>
+      <w:tr>
+        <w:tc>
+          <w:tcPr>
+            <w:tcW w:w="2127" w:type="dxa"/>
+          </w:tcPr>
+          <w:p/>
+        </w:tc>
+        <w:tc>
+          <w:tcPr>
+            <w:tcW w:w="2408" w:type="dxa"/>
+          </w:tcPr>
+          <w:p>
+            <w:r>
+              <w:t>Date</w:t>
+            </w:r>
+          </w:p>
+        </w:tc>
+        <w:tc>
+          <w:tcPr>
+            <w:tcW w:w="2322" w:type="dxa"/>
+          </w:tcPr>
+          <w:p>
+            <w:r>
+              <w:t>D</w:t>
+            </w:r>
+            <w:r>
+              <w:t>ate</w:t>
+            </w:r>
+          </w:p>
+        </w:tc>
+        <w:tc>
+          <w:tcPr>
+            <w:tcW w:w="2322" w:type="dxa"/>
+          </w:tcPr>
+          <w:p/>
+        </w:tc>
+      </w:tr>
+      <w:tr>
+        <w:tc>
+          <w:tcPr>
+            <w:tcW w:w="2127" w:type="dxa"/>
+          </w:tcPr>
+          <w:p/>
+        </w:tc>
+        <w:tc>
+          <w:tcPr>
+            <w:tcW w:w="2408" w:type="dxa"/>
+          </w:tcPr>
+          <w:p>
+            <w:proofErr w:type="spellStart"/>
+            <w:r>
+              <w:t>Staff_id</w:t>
+            </w:r>
+            <w:proofErr w:type="spellEnd"/>
+          </w:p>
+        </w:tc>
+        <w:tc>
+          <w:tcPr>
+            <w:tcW w:w="2322" w:type="dxa"/>
+          </w:tcPr>
+          <w:p>
+            <w:proofErr w:type="spellStart"/>
+            <w:r>
+              <w:t>varchar</w:t>
+            </w:r>
+            <w:proofErr w:type="spellEnd"/>
+            <w:r>
+              <w:t>(7)</w:t>
+            </w:r>
+          </w:p>
+        </w:tc>
+        <w:tc>
+          <w:tcPr>
+            <w:tcW w:w="2322" w:type="dxa"/>
+          </w:tcPr>
+          <w:p/>
+        </w:tc>
+      </w:tr>
+      <w:tr>
+        <w:tc>
+          <w:tcPr>
+            <w:tcW w:w="2127" w:type="dxa"/>
+          </w:tcPr>
+          <w:p/>
+        </w:tc>
+        <w:tc>
+          <w:tcPr>
+            <w:tcW w:w="2408" w:type="dxa"/>
+          </w:tcPr>
+          <w:p>
+            <w:proofErr w:type="spellStart"/>
+            <w:r>
+              <w:t>Sub_id</w:t>
+            </w:r>
+            <w:proofErr w:type="spellEnd"/>
+          </w:p>
+        </w:tc>
+        <w:tc>
+          <w:tcPr>
+            <w:tcW w:w="2322" w:type="dxa"/>
+          </w:tcPr>
+          <w:p>
+            <w:proofErr w:type="spellStart"/>
+            <w:r>
+              <w:t>varchar</w:t>
+            </w:r>
+            <w:proofErr w:type="spellEnd"/>
+            <w:r>
+              <w:t>(7)</w:t>
+            </w:r>
+          </w:p>
+        </w:tc>
+        <w:tc>
+          <w:tcPr>
+            <w:tcW w:w="2322" w:type="dxa"/>
+          </w:tcPr>
+          <w:p/>
+        </w:tc>
+      </w:tr>
+      <w:tr>
+        <w:tc>
+          <w:tcPr>
+            <w:tcW w:w="2127" w:type="dxa"/>
+          </w:tcPr>
+          <w:p/>
+        </w:tc>
+        <w:tc>
+          <w:tcPr>
+            <w:tcW w:w="2408" w:type="dxa"/>
+          </w:tcPr>
+          <w:p>
+            <w:proofErr w:type="spellStart"/>
+            <w:r>
+              <w:t>Package_id</w:t>
+            </w:r>
+            <w:proofErr w:type="spellEnd"/>
+          </w:p>
+        </w:tc>
+        <w:tc>
+          <w:tcPr>
+            <w:tcW w:w="2322" w:type="dxa"/>
+          </w:tcPr>
+          <w:p>
+            <w:proofErr w:type="spellStart"/>
+            <w:r>
+              <w:t>Varchar</w:t>
+            </w:r>
+            <w:proofErr w:type="spellEnd"/>
+            <w:r>
+              <w:t>(7)</w:t>
+            </w:r>
+          </w:p>
+        </w:tc>
+        <w:tc>
+          <w:tcPr>
+            <w:tcW w:w="2322" w:type="dxa"/>
+          </w:tcPr>
+          <w:p/>
+        </w:tc>
+      </w:tr>
+      <w:tr>
+        <w:tc>
+          <w:tcPr>
+            <w:tcW w:w="2127" w:type="dxa"/>
+          </w:tcPr>
+          <w:p/>
+        </w:tc>
+        <w:tc>
+          <w:tcPr>
+            <w:tcW w:w="2408" w:type="dxa"/>
+          </w:tcPr>
+          <w:p>
+            <w:proofErr w:type="spellStart"/>
+            <w:r>
+              <w:t>TotalAmount</w:t>
+            </w:r>
+            <w:proofErr w:type="spellEnd"/>
+          </w:p>
+        </w:tc>
+        <w:tc>
+          <w:tcPr>
+            <w:tcW w:w="2322" w:type="dxa"/>
+          </w:tcPr>
+          <w:p>
+            <w:r>
+              <w:t>M</w:t>
+            </w:r>
+            <w:r>
+              <w:t>oney</w:t>
+            </w:r>
+          </w:p>
+        </w:tc>
+        <w:tc>
+          <w:tcPr>
+            <w:tcW w:w="2322" w:type="dxa"/>
+          </w:tcPr>
+          <w:p/>
+        </w:tc>
+      </w:tr>
+    </w:tbl>
+    <w:p/>
+    <w:p/>
+    <w:p>
+      <w:proofErr w:type="spellStart"/>
+      <w:proofErr w:type="gramStart"/>
+      <w:r>
+        <w:t>tblSupplier</w:t>
+      </w:r>
+      <w:proofErr w:type="spellEnd"/>
+      <w:proofErr w:type="gramEnd"/>
+    </w:p>
+    <w:tbl>
+      <w:tblPr>
+        <w:tblStyle w:val="TableGrid"/>
+        <w:tblW w:w="0" w:type="auto"/>
+        <w:tblInd w:w="108" w:type="dxa"/>
+        <w:tblLook w:val="04A0" w:firstRow="1" w:lastRow="0" w:firstColumn="1" w:lastColumn="0" w:noHBand="0" w:noVBand="1"/>
+      </w:tblPr>
+      <w:tblGrid>
+        <w:gridCol w:w="2045"/>
+        <w:gridCol w:w="2364"/>
+        <w:gridCol w:w="2280"/>
+        <w:gridCol w:w="2264"/>
+      </w:tblGrid>
+      <w:tr>
+        <w:tc>
+          <w:tcPr>
+            <w:tcW w:w="2127" w:type="dxa"/>
+          </w:tcPr>
+          <w:p>
+            <w:pPr>
+              <w:jc w:val="center"/>
+            </w:pPr>
+            <w:r>
+              <w:t>PK</w:t>
+            </w:r>
+          </w:p>
+        </w:tc>
+        <w:tc>
+          <w:tcPr>
+            <w:tcW w:w="2408" w:type="dxa"/>
+          </w:tcPr>
+          <w:p>
+            <w:pPr>
+              <w:jc w:val="center"/>
+            </w:pPr>
+            <w:r>
+              <w:t>COLUMN NAME</w:t>
+            </w:r>
+          </w:p>
+        </w:tc>
+        <w:tc>
+          <w:tcPr>
+            <w:tcW w:w="2322" w:type="dxa"/>
+          </w:tcPr>
+          <w:p>
+            <w:pPr>
+              <w:jc w:val="center"/>
+            </w:pPr>
+            <w:r>
+              <w:t>DATA TYPE</w:t>
+            </w:r>
+          </w:p>
+        </w:tc>
+        <w:tc>
+          <w:tcPr>
+            <w:tcW w:w="2322" w:type="dxa"/>
+          </w:tcPr>
+          <w:p>
+            <w:pPr>
+              <w:jc w:val="center"/>
+            </w:pPr>
+            <w:r>
+              <w:t>ALLOW NULL</w:t>
+            </w:r>
+          </w:p>
+        </w:tc>
+      </w:tr>
+      <w:tr>
+        <w:tc>
+          <w:tcPr>
+            <w:tcW w:w="2127" w:type="dxa"/>
+          </w:tcPr>
+          <w:p>
+            <w:r>
+              <w:t xml:space="preserve">    </w:t>
+            </w:r>
+            <w:proofErr w:type="spellStart"/>
+            <w:r>
+              <w:t>pk</w:t>
+            </w:r>
+            <w:proofErr w:type="spellEnd"/>
+          </w:p>
+        </w:tc>
+        <w:tc>
+          <w:tcPr>
+            <w:tcW w:w="2408" w:type="dxa"/>
+          </w:tcPr>
+          <w:p>
+            <w:proofErr w:type="spellStart"/>
+            <w:r>
+              <w:t>SupID</w:t>
+            </w:r>
+            <w:proofErr w:type="spellEnd"/>
+          </w:p>
+        </w:tc>
+        <w:tc>
+          <w:tcPr>
+            <w:tcW w:w="2322" w:type="dxa"/>
+          </w:tcPr>
+          <w:p>
+            <w:proofErr w:type="spellStart"/>
+            <w:r>
+              <w:t>varchar</w:t>
+            </w:r>
+            <w:proofErr w:type="spellEnd"/>
+            <w:r>
+              <w:t>(7)</w:t>
+            </w:r>
+          </w:p>
+        </w:tc>
+        <w:tc>
+          <w:tcPr>
+            <w:tcW w:w="2322" w:type="dxa"/>
+          </w:tcPr>
+          <w:p/>
+        </w:tc>
+      </w:tr>
+      <w:tr>
+        <w:tc>
+          <w:tcPr>
+            <w:tcW w:w="2127" w:type="dxa"/>
+          </w:tcPr>
+          <w:p/>
+        </w:tc>
+        <w:tc>
+          <w:tcPr>
+            <w:tcW w:w="2408" w:type="dxa"/>
+          </w:tcPr>
+          <w:p>
+            <w:r>
+              <w:t>Name</w:t>
+            </w:r>
+          </w:p>
+        </w:tc>
+        <w:tc>
+          <w:tcPr>
+            <w:tcW w:w="2322" w:type="dxa"/>
+          </w:tcPr>
+          <w:p>
+            <w:proofErr w:type="spellStart"/>
+            <w:r>
+              <w:t>varchar</w:t>
+            </w:r>
+            <w:proofErr w:type="spellEnd"/>
+            <w:r>
+              <w:t>(30)</w:t>
+            </w:r>
+          </w:p>
+        </w:tc>
+        <w:tc>
+          <w:tcPr>
+            <w:tcW w:w="2322" w:type="dxa"/>
+          </w:tcPr>
+          <w:p/>
+        </w:tc>
+      </w:tr>
+      <w:tr>
+        <w:tc>
+          <w:tcPr>
+            <w:tcW w:w="2127" w:type="dxa"/>
+          </w:tcPr>
+          <w:p/>
+        </w:tc>
+        <w:tc>
+          <w:tcPr>
+            <w:tcW w:w="2408" w:type="dxa"/>
+          </w:tcPr>
+          <w:p>
+            <w:proofErr w:type="spellStart"/>
+            <w:r>
+              <w:t>SubPhone</w:t>
+            </w:r>
+            <w:proofErr w:type="spellEnd"/>
+          </w:p>
+        </w:tc>
+        <w:tc>
+          <w:tcPr>
+            <w:tcW w:w="2322" w:type="dxa"/>
+          </w:tcPr>
+          <w:p>
+            <w:proofErr w:type="spellStart"/>
+            <w:r>
+              <w:t>varchar</w:t>
+            </w:r>
+            <w:proofErr w:type="spellEnd"/>
+            <w:r>
+              <w:t>(</w:t>
+            </w:r>
+            <w:r>
+              <w:t>2</w:t>
+            </w:r>
+            <w:r>
+              <w:t>0)</w:t>
+            </w:r>
+          </w:p>
+        </w:tc>
+        <w:tc>
+          <w:tcPr>
+            <w:tcW w:w="2322" w:type="dxa"/>
+          </w:tcPr>
+          <w:p/>
+        </w:tc>
+      </w:tr>
+      <w:tr>
+        <w:tc>
+          <w:tcPr>
+            <w:tcW w:w="2127" w:type="dxa"/>
+          </w:tcPr>
+          <w:p/>
+        </w:tc>
+        <w:tc>
+          <w:tcPr>
+            <w:tcW w:w="2408" w:type="dxa"/>
+          </w:tcPr>
+          <w:p>
+            <w:proofErr w:type="spellStart"/>
+            <w:r>
+              <w:t>SubAddress</w:t>
+            </w:r>
+            <w:proofErr w:type="spellEnd"/>
+          </w:p>
+        </w:tc>
+        <w:tc>
+          <w:tcPr>
+            <w:tcW w:w="2322" w:type="dxa"/>
+          </w:tcPr>
+          <w:p>
+            <w:proofErr w:type="spellStart"/>
+            <w:r>
+              <w:t>varchar</w:t>
+            </w:r>
+            <w:proofErr w:type="spellEnd"/>
+            <w:r>
+              <w:t>(70)</w:t>
+            </w:r>
+          </w:p>
+        </w:tc>
+        <w:tc>
+          <w:tcPr>
+            <w:tcW w:w="2322" w:type="dxa"/>
+          </w:tcPr>
+          <w:p/>
+        </w:tc>
+      </w:tr>
+    </w:tbl>
+    <w:p/>
+    <w:p/>
+    <w:p>
+      <w:proofErr w:type="spellStart"/>
+      <w:proofErr w:type="gramStart"/>
+      <w:r>
+        <w:t>tbDocument</w:t>
+      </w:r>
+      <w:proofErr w:type="spellEnd"/>
+      <w:proofErr w:type="gramEnd"/>
+    </w:p>
+    <w:tbl>
+      <w:tblPr>
+        <w:tblStyle w:val="TableGrid"/>
+        <w:tblW w:w="0" w:type="auto"/>
+        <w:tblInd w:w="108" w:type="dxa"/>
+        <w:tblLook w:val="04A0" w:firstRow="1" w:lastRow="0" w:firstColumn="1" w:lastColumn="0" w:noHBand="0" w:noVBand="1"/>
+      </w:tblPr>
+      <w:tblGrid>
+        <w:gridCol w:w="2046"/>
+        <w:gridCol w:w="2362"/>
+        <w:gridCol w:w="2280"/>
+        <w:gridCol w:w="2265"/>
+      </w:tblGrid>
+      <w:tr>
+        <w:tc>
+          <w:tcPr>
+            <w:tcW w:w="2127" w:type="dxa"/>
+          </w:tcPr>
+          <w:p>
+            <w:pPr>
+              <w:jc w:val="center"/>
+            </w:pPr>
+            <w:r>
+              <w:t>PK</w:t>
+            </w:r>
+          </w:p>
+        </w:tc>
+        <w:tc>
+          <w:tcPr>
+            <w:tcW w:w="2408" w:type="dxa"/>
+          </w:tcPr>
+          <w:p>
+            <w:pPr>
+              <w:jc w:val="center"/>
+            </w:pPr>
+            <w:r>
+              <w:t>COLUMN NAME</w:t>
+            </w:r>
+          </w:p>
+        </w:tc>
+        <w:tc>
+          <w:tcPr>
+            <w:tcW w:w="2322" w:type="dxa"/>
+          </w:tcPr>
+          <w:p>
+            <w:pPr>
+              <w:jc w:val="center"/>
+            </w:pPr>
+            <w:r>
+              <w:t>DATA TYPE</w:t>
+            </w:r>
+          </w:p>
+        </w:tc>
+        <w:tc>
+          <w:tcPr>
+            <w:tcW w:w="2322" w:type="dxa"/>
+          </w:tcPr>
+          <w:p>
+            <w:pPr>
+              <w:jc w:val="center"/>
+            </w:pPr>
+            <w:r>
+              <w:t>ALLOW NULL</w:t>
+            </w:r>
+          </w:p>
+        </w:tc>
+      </w:tr>
+      <w:tr>
+        <w:tc>
+          <w:tcPr>
+            <w:tcW w:w="2127" w:type="dxa"/>
+          </w:tcPr>
+          <w:p>
+            <w:r>
+              <w:t xml:space="preserve">    </w:t>
+            </w:r>
+            <w:proofErr w:type="spellStart"/>
+            <w:r>
+              <w:t>pk</w:t>
+            </w:r>
+            <w:proofErr w:type="spellEnd"/>
+          </w:p>
+        </w:tc>
+        <w:tc>
+          <w:tcPr>
+            <w:tcW w:w="2408" w:type="dxa"/>
+          </w:tcPr>
+          <w:p>
+            <w:proofErr w:type="spellStart"/>
+            <w:r>
+              <w:t>DocID</w:t>
+            </w:r>
+            <w:proofErr w:type="spellEnd"/>
+          </w:p>
+        </w:tc>
+        <w:tc>
+          <w:tcPr>
+            <w:tcW w:w="2322" w:type="dxa"/>
+          </w:tcPr>
+          <w:p>
+            <w:proofErr w:type="spellStart"/>
+            <w:r>
+              <w:t>varchar</w:t>
+            </w:r>
+            <w:proofErr w:type="spellEnd"/>
+            <w:r>
+              <w:t>(7)</w:t>
+            </w:r>
+          </w:p>
+        </w:tc>
+        <w:tc>
+          <w:tcPr>
+            <w:tcW w:w="2322" w:type="dxa"/>
+          </w:tcPr>
+          <w:p/>
+        </w:tc>
+      </w:tr>
+      <w:tr>
+        <w:tc>
+          <w:tcPr>
+            <w:tcW w:w="2127" w:type="dxa"/>
+          </w:tcPr>
+          <w:p/>
+        </w:tc>
+        <w:tc>
+          <w:tcPr>
+            <w:tcW w:w="2408" w:type="dxa"/>
+          </w:tcPr>
+          <w:p>
+            <w:r>
+              <w:t>Name</w:t>
+            </w:r>
+          </w:p>
+        </w:tc>
+        <w:tc>
+          <w:tcPr>
+            <w:tcW w:w="2322" w:type="dxa"/>
+          </w:tcPr>
+          <w:p>
+            <w:proofErr w:type="spellStart"/>
+            <w:r>
+              <w:t>varchar</w:t>
+            </w:r>
+            <w:proofErr w:type="spellEnd"/>
+            <w:r>
+              <w:t>(30)</w:t>
+            </w:r>
+          </w:p>
+        </w:tc>
+        <w:tc>
+          <w:tcPr>
+            <w:tcW w:w="2322" w:type="dxa"/>
+          </w:tcPr>
+          <w:p/>
+        </w:tc>
+      </w:tr>
+      <w:tr>
+        <w:tc>
+          <w:tcPr>
+            <w:tcW w:w="2127" w:type="dxa"/>
+          </w:tcPr>
+          <w:p/>
+        </w:tc>
+        <w:tc>
+          <w:tcPr>
+            <w:tcW w:w="2408" w:type="dxa"/>
+          </w:tcPr>
+          <w:p>
+            <w:r>
+              <w:t>Description</w:t>
+            </w:r>
+          </w:p>
+        </w:tc>
+        <w:tc>
+          <w:tcPr>
+            <w:tcW w:w="2322" w:type="dxa"/>
+          </w:tcPr>
+          <w:p>
+            <w:proofErr w:type="spellStart"/>
+            <w:r>
+              <w:t>varchar</w:t>
+            </w:r>
+            <w:proofErr w:type="spellEnd"/>
+            <w:r>
+              <w:t>(50)</w:t>
+            </w:r>
+          </w:p>
+        </w:tc>
+        <w:tc>
+          <w:tcPr>
+            <w:tcW w:w="2322" w:type="dxa"/>
+          </w:tcPr>
+          <w:p/>
+        </w:tc>
+      </w:tr>
+      <w:tr>
+        <w:tc>
+          <w:tcPr>
+            <w:tcW w:w="2127" w:type="dxa"/>
+          </w:tcPr>
+          <w:p/>
+        </w:tc>
+        <w:tc>
+          <w:tcPr>
+            <w:tcW w:w="2408" w:type="dxa"/>
+          </w:tcPr>
+          <w:p>
+            <w:proofErr w:type="spellStart"/>
+            <w:r>
+              <w:t>UploaDate</w:t>
+            </w:r>
+            <w:proofErr w:type="spellEnd"/>
+          </w:p>
+        </w:tc>
+        <w:tc>
+          <w:tcPr>
+            <w:tcW w:w="2322" w:type="dxa"/>
+          </w:tcPr>
+          <w:p>
+            <w:r>
+              <w:t>D</w:t>
+            </w:r>
+            <w:r>
+              <w:t>ate</w:t>
+            </w:r>
+          </w:p>
+        </w:tc>
+        <w:tc>
+          <w:tcPr>
+            <w:tcW w:w="2322" w:type="dxa"/>
+          </w:tcPr>
+          <w:p/>
+        </w:tc>
+      </w:tr>
+    </w:tbl>
+    <w:p/>
+    <w:p>
+      <w:proofErr w:type="spellStart"/>
+      <w:proofErr w:type="gramStart"/>
+      <w:r>
+        <w:t>tbPackage</w:t>
+      </w:r>
+      <w:proofErr w:type="spellEnd"/>
+      <w:proofErr w:type="gramEnd"/>
+    </w:p>
+    <w:tbl>
+      <w:tblPr>
+        <w:tblStyle w:val="TableGrid"/>
+        <w:tblW w:w="0" w:type="auto"/>
+        <w:tblInd w:w="108" w:type="dxa"/>
+        <w:tblLook w:val="04A0" w:firstRow="1" w:lastRow="0" w:firstColumn="1" w:lastColumn="0" w:noHBand="0" w:noVBand="1"/>
+      </w:tblPr>
+      <w:tblGrid>
+        <w:gridCol w:w="2046"/>
+        <w:gridCol w:w="2362"/>
+        <w:gridCol w:w="2280"/>
+        <w:gridCol w:w="2265"/>
+      </w:tblGrid>
+      <w:tr>
+        <w:tc>
+          <w:tcPr>
+            <w:tcW w:w="2127" w:type="dxa"/>
+          </w:tcPr>
+          <w:p>
+            <w:r>
+              <w:t>PK</w:t>
+            </w:r>
+          </w:p>
+        </w:tc>
+        <w:tc>
+          <w:tcPr>
+            <w:tcW w:w="2408" w:type="dxa"/>
+          </w:tcPr>
+          <w:p>
+            <w:pPr>
+              <w:jc w:val="center"/>
+            </w:pPr>
+            <w:r>
+              <w:t>COLUMN NAME</w:t>
+            </w:r>
+          </w:p>
+        </w:tc>
+        <w:tc>
+          <w:tcPr>
+            <w:tcW w:w="2322" w:type="dxa"/>
+          </w:tcPr>
+          <w:p>
+            <w:pPr>
+              <w:jc w:val="center"/>
+            </w:pPr>
+            <w:r>
+              <w:t>DATA TYPE</w:t>
+            </w:r>
+          </w:p>
+        </w:tc>
+        <w:tc>
+          <w:tcPr>
+            <w:tcW w:w="2322" w:type="dxa"/>
+          </w:tcPr>
+          <w:p>
+            <w:pPr>
+              <w:jc w:val="center"/>
+            </w:pPr>
+            <w:r>
+              <w:t>ALLOW NULL</w:t>
+            </w:r>
+          </w:p>
+        </w:tc>
+      </w:tr>
+      <w:tr>
+        <w:tc>
+          <w:tcPr>
+            <w:tcW w:w="2127" w:type="dxa"/>
+          </w:tcPr>
+          <w:p>
+            <w:r>
+              <w:t xml:space="preserve">    </w:t>
+            </w:r>
+            <w:proofErr w:type="spellStart"/>
+            <w:r>
+              <w:t>pk</w:t>
+            </w:r>
+            <w:proofErr w:type="spellEnd"/>
+          </w:p>
+        </w:tc>
+        <w:tc>
+          <w:tcPr>
+            <w:tcW w:w="2408" w:type="dxa"/>
+          </w:tcPr>
+          <w:p>
+            <w:r>
+              <w:t>ID</w:t>
+            </w:r>
+          </w:p>
+        </w:tc>
+        <w:tc>
+          <w:tcPr>
+            <w:tcW w:w="2322" w:type="dxa"/>
+          </w:tcPr>
+          <w:p>
+            <w:proofErr w:type="spellStart"/>
+            <w:r>
+              <w:t>varchar</w:t>
+            </w:r>
+            <w:proofErr w:type="spellEnd"/>
+            <w:r>
+              <w:t>(7)</w:t>
+            </w:r>
+          </w:p>
+        </w:tc>
+        <w:tc>
+          <w:tcPr>
+            <w:tcW w:w="2322" w:type="dxa"/>
+          </w:tcPr>
+          <w:p/>
+        </w:tc>
+      </w:tr>
+      <w:tr>
+        <w:tc>
+          <w:tcPr>
+            <w:tcW w:w="2127" w:type="dxa"/>
+          </w:tcPr>
+          <w:p/>
+        </w:tc>
+        <w:tc>
+          <w:tcPr>
+            <w:tcW w:w="2408" w:type="dxa"/>
+          </w:tcPr>
+          <w:p>
+            <w:r>
+              <w:t>Name</w:t>
+            </w:r>
+          </w:p>
+        </w:tc>
+        <w:tc>
+          <w:tcPr>
+            <w:tcW w:w="2322" w:type="dxa"/>
+          </w:tcPr>
+          <w:p>
+            <w:proofErr w:type="spellStart"/>
+            <w:r>
+              <w:t>varchar</w:t>
+            </w:r>
+            <w:proofErr w:type="spellEnd"/>
+            <w:r>
+              <w:t>(30)</w:t>
+            </w:r>
+          </w:p>
+        </w:tc>
+        <w:tc>
+          <w:tcPr>
+            <w:tcW w:w="2322" w:type="dxa"/>
+          </w:tcPr>
+          <w:p/>
+        </w:tc>
+      </w:tr>
+      <w:tr>
+        <w:tc>
+          <w:tcPr>
+            <w:tcW w:w="2127" w:type="dxa"/>
+          </w:tcPr>
+          <w:p/>
+        </w:tc>
+        <w:tc>
+          <w:tcPr>
+            <w:tcW w:w="2408" w:type="dxa"/>
+          </w:tcPr>
+          <w:p>
+            <w:r>
+              <w:t>Description</w:t>
+            </w:r>
+          </w:p>
+        </w:tc>
+        <w:tc>
+          <w:tcPr>
+            <w:tcW w:w="2322" w:type="dxa"/>
+          </w:tcPr>
+          <w:p>
+            <w:proofErr w:type="spellStart"/>
+            <w:r>
+              <w:t>varchar</w:t>
+            </w:r>
+            <w:proofErr w:type="spellEnd"/>
+            <w:r>
+              <w:t>(5</w:t>
+            </w:r>
+            <w:r>
+              <w:t>0)</w:t>
+            </w:r>
+          </w:p>
+        </w:tc>
+        <w:tc>
+          <w:tcPr>
+            <w:tcW w:w="2322" w:type="dxa"/>
+          </w:tcPr>
+          <w:p/>
+        </w:tc>
+      </w:tr>
+      <w:tr>
+        <w:tc>
+          <w:tcPr>
+            <w:tcW w:w="2127" w:type="dxa"/>
+          </w:tcPr>
+          <w:p/>
+        </w:tc>
+        <w:tc>
+          <w:tcPr>
+            <w:tcW w:w="2408" w:type="dxa"/>
+          </w:tcPr>
+          <w:p>
+            <w:r>
+              <w:t>Status</w:t>
+            </w:r>
+          </w:p>
+        </w:tc>
+        <w:tc>
+          <w:tcPr>
+            <w:tcW w:w="2322" w:type="dxa"/>
+          </w:tcPr>
+          <w:p>
+            <w:proofErr w:type="spellStart"/>
+            <w:r>
+              <w:t>varchar</w:t>
+            </w:r>
+            <w:proofErr w:type="spellEnd"/>
+            <w:r>
+              <w:t>(70)</w:t>
+            </w:r>
+          </w:p>
+        </w:tc>
+        <w:tc>
+          <w:tcPr>
+            <w:tcW w:w="2322" w:type="dxa"/>
+          </w:tcPr>
+          <w:p/>
+        </w:tc>
+      </w:tr>
+      <w:tr>
+        <w:tc>
+          <w:tcPr>
+            <w:tcW w:w="2127" w:type="dxa"/>
+          </w:tcPr>
+          <w:p/>
+        </w:tc>
+        <w:tc>
+          <w:tcPr>
+            <w:tcW w:w="2408" w:type="dxa"/>
+          </w:tcPr>
+          <w:p>
+            <w:r>
+              <w:t>Price</w:t>
+            </w:r>
+          </w:p>
+        </w:tc>
+        <w:tc>
+          <w:tcPr>
+            <w:tcW w:w="2322" w:type="dxa"/>
+          </w:tcPr>
+          <w:p>
+            <w:r>
+              <w:t>Money</w:t>
+            </w:r>
+          </w:p>
+        </w:tc>
+        <w:tc>
+          <w:tcPr>
+            <w:tcW w:w="2322" w:type="dxa"/>
+          </w:tcPr>
+          <w:p/>
+        </w:tc>
+      </w:tr>
+      <w:tr>
+        <w:tc>
+          <w:tcPr>
+            <w:tcW w:w="2127" w:type="dxa"/>
+          </w:tcPr>
+          <w:p/>
+        </w:tc>
+        <w:tc>
+          <w:tcPr>
+            <w:tcW w:w="2408" w:type="dxa"/>
+          </w:tcPr>
+          <w:p>
+            <w:proofErr w:type="spellStart"/>
+            <w:r>
+              <w:t>Createdby</w:t>
+            </w:r>
+            <w:proofErr w:type="spellEnd"/>
+          </w:p>
+        </w:tc>
+        <w:tc>
+          <w:tcPr>
+            <w:tcW w:w="2322" w:type="dxa"/>
+          </w:tcPr>
+          <w:p/>
+        </w:tc>
+        <w:tc>
+          <w:tcPr>
+            <w:tcW w:w="2322" w:type="dxa"/>
+          </w:tcPr>
+          <w:p/>
+        </w:tc>
+      </w:tr>
+      <w:tr>
+        <w:tc>
+          <w:tcPr>
+            <w:tcW w:w="2127" w:type="dxa"/>
+          </w:tcPr>
+          <w:p/>
+        </w:tc>
+        <w:tc>
+          <w:tcPr>
+            <w:tcW w:w="2408" w:type="dxa"/>
+          </w:tcPr>
+          <w:p>
+            <w:proofErr w:type="spellStart"/>
+            <w:r>
+              <w:t>Requiredby</w:t>
+            </w:r>
+            <w:proofErr w:type="spellEnd"/>
+          </w:p>
+        </w:tc>
+        <w:tc>
+          <w:tcPr>
+            <w:tcW w:w="2322" w:type="dxa"/>
+          </w:tcPr>
+          <w:p/>
+        </w:tc>
+        <w:tc>
+          <w:tcPr>
+            <w:tcW w:w="2322" w:type="dxa"/>
+          </w:tcPr>
+          <w:p/>
+        </w:tc>
+      </w:tr>
+      <w:tr>
+        <w:tc>
+          <w:tcPr>
+            <w:tcW w:w="2127" w:type="dxa"/>
+          </w:tcPr>
+          <w:p/>
+        </w:tc>
+        <w:tc>
+          <w:tcPr>
+            <w:tcW w:w="2408" w:type="dxa"/>
+          </w:tcPr>
+          <w:p>
+            <w:proofErr w:type="spellStart"/>
+            <w:r>
+              <w:t>Suppliedby</w:t>
+            </w:r>
+            <w:proofErr w:type="spellEnd"/>
+          </w:p>
+        </w:tc>
+        <w:tc>
+          <w:tcPr>
+            <w:tcW w:w="2322" w:type="dxa"/>
+          </w:tcPr>
+          <w:p/>
+        </w:tc>
+        <w:tc>
+          <w:tcPr>
+            <w:tcW w:w="2322" w:type="dxa"/>
+          </w:tcPr>
+          <w:p/>
+        </w:tc>
+      </w:tr>
+    </w:tbl>
+    <w:p/>
+    <w:p>
+      <w:bookmarkStart w:id="0" w:name="_GoBack"/>
+      <w:bookmarkEnd w:id="0"/>
+    </w:p>
     <w:sectPr>
+      <w:headerReference w:type="default" r:id="rId7"/>
       <w:pgSz w:w="11907" w:h="16840" w:code="9"/>
       <w:pgMar w:top="1134" w:right="1418" w:bottom="1134" w:left="1418" w:header="720" w:footer="720" w:gutter="0"/>
       <w:cols w:space="720"/>
     </w:sectPr>
   </w:body>
 </w:document>
+</file>
+
+<file path=word/endnotes.xml><?xml version="1.0" encoding="utf-8"?>
+<w:endnotes xmlns:wpc="http://schemas.microsoft.com/office/word/2010/wordprocessingCanvas" xmlns:mc="http://schemas.openxmlformats.org/markup-compatibility/2006" xmlns:o="urn:schemas-microsoft-com:office:office" xmlns:r="http://schemas.openxmlformats.org/officeDocument/2006/relationships" xmlns:m="http://schemas.openxmlformats.org/officeDocument/2006/math" xmlns:v="urn:schemas-microsoft-com:vml" xmlns:wp14="http://schemas.microsoft.com/office/word/2010/wordprocessingDrawing" xmlns:wp="http://schemas.openxmlformats.org/drawingml/2006/wordprocessingDrawing" xmlns:w10="urn:schemas-microsoft-com:office:word" xmlns:w="http://schemas.openxmlformats.org/wordprocessingml/2006/main" xmlns:w14="http://schemas.microsoft.com/office/word/2010/wordml" xmlns:w15="http://schemas.microsoft.com/office/word/2012/wordml" xmlns:wpg="http://schemas.microsoft.com/office/word/2010/wordprocessingGroup" xmlns:wpi="http://schemas.microsoft.com/office/word/2010/wordprocessingInk" xmlns:wne="http://schemas.microsoft.com/office/word/2006/wordml" xmlns:wps="http://schemas.microsoft.com/office/word/2010/wordprocessingShape" mc:Ignorable="w14 w15 wp14">
+  <w:endnote w:type="separator" w:id="-1">
+    <w:p>
+      <w:r>
+        <w:separator/>
+      </w:r>
+    </w:p>
+  </w:endnote>
+  <w:endnote w:type="continuationSeparator" w:id="0">
+    <w:p>
+      <w:r>
+        <w:continuationSeparator/>
+      </w:r>
+    </w:p>
+  </w:endnote>
+</w:endnotes>
+</file>
+
+<file path=word/footnotes.xml><?xml version="1.0" encoding="utf-8"?>
+<w:footnotes xmlns:wpc="http://schemas.microsoft.com/office/word/2010/wordprocessingCanvas" xmlns:mc="http://schemas.openxmlformats.org/markup-compatibility/2006" xmlns:o="urn:schemas-microsoft-com:office:office" xmlns:r="http://schemas.openxmlformats.org/officeDocument/2006/relationships" xmlns:m="http://schemas.openxmlformats.org/officeDocument/2006/math" xmlns:v="urn:schemas-microsoft-com:vml" xmlns:wp14="http://schemas.microsoft.com/office/word/2010/wordprocessingDrawing" xmlns:wp="http://schemas.openxmlformats.org/drawingml/2006/wordprocessingDrawing" xmlns:w10="urn:schemas-microsoft-com:office:word" xmlns:w="http://schemas.openxmlformats.org/wordprocessingml/2006/main" xmlns:w14="http://schemas.microsoft.com/office/word/2010/wordml" xmlns:w15="http://schemas.microsoft.com/office/word/2012/wordml" xmlns:wpg="http://schemas.microsoft.com/office/word/2010/wordprocessingGroup" xmlns:wpi="http://schemas.microsoft.com/office/word/2010/wordprocessingInk" xmlns:wne="http://schemas.microsoft.com/office/word/2006/wordml" xmlns:wps="http://schemas.microsoft.com/office/word/2010/wordprocessingShape" mc:Ignorable="w14 w15 wp14">
+  <w:footnote w:type="separator" w:id="-1">
+    <w:p>
+      <w:r>
+        <w:separator/>
+      </w:r>
+    </w:p>
+  </w:footnote>
+  <w:footnote w:type="continuationSeparator" w:id="0">
+    <w:p>
+      <w:r>
+        <w:continuationSeparator/>
+      </w:r>
+    </w:p>
+  </w:footnote>
+</w:footnotes>
+</file>
+
+<file path=word/header1.xml><?xml version="1.0" encoding="utf-8"?>
+<w:hdr xmlns:wpc="http://schemas.microsoft.com/office/word/2010/wordprocessingCanvas" xmlns:mc="http://schemas.openxmlformats.org/markup-compatibility/2006" xmlns:o="urn:schemas-microsoft-com:office:office" xmlns:r="http://schemas.openxmlformats.org/officeDocument/2006/relationships" xmlns:m="http://schemas.openxmlformats.org/officeDocument/2006/math" xmlns:v="urn:schemas-microsoft-com:vml" xmlns:wp14="http://schemas.microsoft.com/office/word/2010/wordprocessingDrawing" xmlns:wp="http://schemas.openxmlformats.org/drawingml/2006/wordprocessingDrawing" xmlns:w10="urn:schemas-microsoft-com:office:word" xmlns:w="http://schemas.openxmlformats.org/wordprocessingml/2006/main" xmlns:w14="http://schemas.microsoft.com/office/word/2010/wordml" xmlns:w15="http://schemas.microsoft.com/office/word/2012/wordml" xmlns:wpg="http://schemas.microsoft.com/office/word/2010/wordprocessingGroup" xmlns:wpi="http://schemas.microsoft.com/office/word/2010/wordprocessingInk" xmlns:wne="http://schemas.microsoft.com/office/word/2006/wordml" xmlns:wps="http://schemas.microsoft.com/office/word/2010/wordprocessingShape" mc:Ignorable="w14 w15 wp14">
+  <w:p>
+    <w:pPr>
+      <w:pStyle w:val="Header"/>
+    </w:pPr>
+  </w:p>
+  <w:p>
+    <w:pPr>
+      <w:pStyle w:val="Header"/>
+    </w:pPr>
+  </w:p>
+</w:hdr>
 </file>
 
 <file path=word/styles.xml><?xml version="1.0" encoding="utf-8"?>
@@ -4942,7 +6873,6 @@
     <w:uiPriority w:val="59"/>
     <w:rsid w:val="00F30212"/>
     <w:tblPr>
-      <w:tblInd w:w="0" w:type="dxa"/>
       <w:tblBorders>
         <w:top w:val="single" w:sz="4" w:space="0" w:color="auto"/>
         <w:left w:val="single" w:sz="4" w:space="0" w:color="auto"/>
@@ -4951,12 +6881,6 @@
         <w:insideH w:val="single" w:sz="4" w:space="0" w:color="auto"/>
         <w:insideV w:val="single" w:sz="4" w:space="0" w:color="auto"/>
       </w:tblBorders>
-      <w:tblCellMar>
-        <w:top w:w="0" w:type="dxa"/>
-        <w:left w:w="108" w:type="dxa"/>
-        <w:bottom w:w="0" w:type="dxa"/>
-        <w:right w:w="108" w:type="dxa"/>
-      </w:tblCellMar>
     </w:tblPr>
   </w:style>
   <w:style w:type="paragraph" w:styleId="ListParagraph">
@@ -4969,6 +6893,58 @@
       <w:ind w:left="720"/>
       <w:contextualSpacing/>
     </w:pPr>
+  </w:style>
+  <w:style w:type="paragraph" w:styleId="Header">
+    <w:name w:val="header"/>
+    <w:basedOn w:val="Normal"/>
+    <w:link w:val="HeaderChar"/>
+    <w:uiPriority w:val="99"/>
+    <w:unhideWhenUsed/>
+    <w:rsid w:val="006F0832"/>
+    <w:pPr>
+      <w:tabs>
+        <w:tab w:val="center" w:pos="4680"/>
+        <w:tab w:val="right" w:pos="9360"/>
+      </w:tabs>
+    </w:pPr>
+  </w:style>
+  <w:style w:type="character" w:customStyle="1" w:styleId="HeaderChar">
+    <w:name w:val="Header Char"/>
+    <w:basedOn w:val="DefaultParagraphFont"/>
+    <w:link w:val="Header"/>
+    <w:uiPriority w:val="99"/>
+    <w:rsid w:val="006F0832"/>
+    <w:rPr>
+      <w:sz w:val="28"/>
+      <w:szCs w:val="28"/>
+      <w:lang w:bidi="he-IL"/>
+    </w:rPr>
+  </w:style>
+  <w:style w:type="paragraph" w:styleId="Footer">
+    <w:name w:val="footer"/>
+    <w:basedOn w:val="Normal"/>
+    <w:link w:val="FooterChar"/>
+    <w:uiPriority w:val="99"/>
+    <w:unhideWhenUsed/>
+    <w:rsid w:val="006F0832"/>
+    <w:pPr>
+      <w:tabs>
+        <w:tab w:val="center" w:pos="4680"/>
+        <w:tab w:val="right" w:pos="9360"/>
+      </w:tabs>
+    </w:pPr>
+  </w:style>
+  <w:style w:type="character" w:customStyle="1" w:styleId="FooterChar">
+    <w:name w:val="Footer Char"/>
+    <w:basedOn w:val="DefaultParagraphFont"/>
+    <w:link w:val="Footer"/>
+    <w:uiPriority w:val="99"/>
+    <w:rsid w:val="006F0832"/>
+    <w:rPr>
+      <w:sz w:val="28"/>
+      <w:szCs w:val="28"/>
+      <w:lang w:bidi="he-IL"/>
+    </w:rPr>
   </w:style>
 </w:styles>
 </file>
@@ -5256,4 +7232,16 @@
   <a:objectDefaults/>
   <a:extraClrSchemeLst/>
 </a:theme>
+</file>
+
+<file path=customXml/item1.xml><?xml version="1.0" encoding="utf-8"?>
+<b:Sources xmlns:b="http://schemas.openxmlformats.org/officeDocument/2006/bibliography" xmlns="http://schemas.openxmlformats.org/officeDocument/2006/bibliography" SelectedStyle="\APASixthEditionOfficeOnline.xsl" StyleName="APA" Version="6"/>
+</file>
+
+<file path=customXml/itemProps1.xml><?xml version="1.0" encoding="utf-8"?>
+<ds:datastoreItem xmlns:ds="http://schemas.openxmlformats.org/officeDocument/2006/customXml" ds:itemID="{30154DED-C3A5-4128-9813-B64933DC1ACD}">
+  <ds:schemaRefs>
+    <ds:schemaRef ds:uri="http://schemas.openxmlformats.org/officeDocument/2006/bibliography"/>
+  </ds:schemaRefs>
+</ds:datastoreItem>
 </file>
</xml_diff>

<commit_message>
Revert "Data Dictionary(V4 Edit) & Table"
This reverts commit bc23f0fa3ff7243f74ae88a3b3bf8ae10b1e512c.
</commit_message>
<xml_diff>
--- a/Document/datadictionary V4.docx
+++ b/Document/datadictionary V4.docx
@@ -4,13 +4,8 @@
   <w:body>
     <w:p>
       <w:r>
-        <w:t>-</w:t>
+        <w:t>-tblCustomer</w:t>
       </w:r>
-      <w:proofErr w:type="spellStart"/>
-      <w:r>
-        <w:t>tblCustomer</w:t>
-      </w:r>
-      <w:proofErr w:type="spellEnd"/>
     </w:p>
     <w:p/>
     <w:tbl>
@@ -105,11 +100,9 @@
             <w:tcW w:w="2408" w:type="dxa"/>
           </w:tcPr>
           <w:p>
-            <w:proofErr w:type="spellStart"/>
             <w:r>
               <w:t>Cus_id</w:t>
             </w:r>
-            <w:proofErr w:type="spellEnd"/>
           </w:p>
         </w:tc>
         <w:tc>
@@ -117,13 +110,8 @@
             <w:tcW w:w="2128" w:type="dxa"/>
           </w:tcPr>
           <w:p>
-            <w:proofErr w:type="spellStart"/>
-            <w:r>
-              <w:t>varchar</w:t>
-            </w:r>
-            <w:proofErr w:type="spellEnd"/>
-            <w:r>
-              <w:t>(7)</w:t>
+            <w:r>
+              <w:t>varchar(7)</w:t>
             </w:r>
           </w:p>
         </w:tc>
@@ -159,13 +147,8 @@
             <w:tcW w:w="2128" w:type="dxa"/>
           </w:tcPr>
           <w:p>
-            <w:proofErr w:type="spellStart"/>
-            <w:r>
-              <w:t>varchar</w:t>
-            </w:r>
-            <w:proofErr w:type="spellEnd"/>
-            <w:r>
-              <w:t>(30</w:t>
+            <w:r>
+              <w:t>varchar(30</w:t>
             </w:r>
             <w:r>
               <w:t>)</w:t>
@@ -194,11 +177,9 @@
             <w:tcW w:w="2408" w:type="dxa"/>
           </w:tcPr>
           <w:p>
-            <w:proofErr w:type="spellStart"/>
             <w:r>
               <w:t>LastName</w:t>
             </w:r>
-            <w:proofErr w:type="spellEnd"/>
           </w:p>
         </w:tc>
         <w:tc>
@@ -295,11 +276,9 @@
             <w:tcW w:w="2408" w:type="dxa"/>
           </w:tcPr>
           <w:p>
-            <w:proofErr w:type="spellStart"/>
             <w:r>
               <w:t>BusinessPhone</w:t>
             </w:r>
-            <w:proofErr w:type="spellEnd"/>
           </w:p>
         </w:tc>
         <w:tc>
@@ -439,13 +418,8 @@
             <w:tcW w:w="2128" w:type="dxa"/>
           </w:tcPr>
           <w:p>
-            <w:proofErr w:type="spellStart"/>
-            <w:r>
-              <w:t>varchar</w:t>
-            </w:r>
-            <w:proofErr w:type="spellEnd"/>
-            <w:r>
-              <w:t>(6)</w:t>
+            <w:r>
+              <w:t>varchar(6)</w:t>
             </w:r>
           </w:p>
         </w:tc>
@@ -471,11 +445,9 @@
             <w:tcW w:w="2408" w:type="dxa"/>
           </w:tcPr>
           <w:p>
-            <w:proofErr w:type="spellStart"/>
             <w:r>
               <w:t>ZipCode</w:t>
             </w:r>
-            <w:proofErr w:type="spellEnd"/>
           </w:p>
         </w:tc>
         <w:tc>
@@ -483,13 +455,8 @@
             <w:tcW w:w="2128" w:type="dxa"/>
           </w:tcPr>
           <w:p>
-            <w:proofErr w:type="spellStart"/>
-            <w:r>
-              <w:t>varchar</w:t>
-            </w:r>
-            <w:proofErr w:type="spellEnd"/>
-            <w:r>
-              <w:t>(2</w:t>
+            <w:r>
+              <w:t>varchar(2</w:t>
             </w:r>
             <w:r>
               <w:t>0)</w:t>
@@ -528,13 +495,8 @@
             <w:tcW w:w="2128" w:type="dxa"/>
           </w:tcPr>
           <w:p>
-            <w:proofErr w:type="spellStart"/>
-            <w:r>
-              <w:t>varchar</w:t>
-            </w:r>
-            <w:proofErr w:type="spellEnd"/>
-            <w:r>
-              <w:t>(7</w:t>
+            <w:r>
+              <w:t>varchar(7</w:t>
             </w:r>
             <w:r>
               <w:t>0)</w:t>
@@ -588,13 +550,9 @@
       </w:r>
     </w:p>
     <w:p>
-      <w:proofErr w:type="spellStart"/>
-      <w:proofErr w:type="gramStart"/>
       <w:r>
         <w:t>tblStaff</w:t>
       </w:r>
-      <w:proofErr w:type="spellEnd"/>
-      <w:proofErr w:type="gramEnd"/>
     </w:p>
     <w:tbl>
       <w:tblPr>
@@ -679,11 +637,9 @@
             <w:tcW w:w="2465" w:type="dxa"/>
           </w:tcPr>
           <w:p>
-            <w:proofErr w:type="spellStart"/>
             <w:r>
               <w:t>Staff_id</w:t>
             </w:r>
-            <w:proofErr w:type="spellEnd"/>
           </w:p>
         </w:tc>
         <w:tc>
@@ -691,13 +647,8 @@
             <w:tcW w:w="2179" w:type="dxa"/>
           </w:tcPr>
           <w:p>
-            <w:proofErr w:type="spellStart"/>
-            <w:r>
-              <w:t>varchar</w:t>
-            </w:r>
-            <w:proofErr w:type="spellEnd"/>
-            <w:r>
-              <w:t>(7)</w:t>
+            <w:r>
+              <w:t>varchar(7)</w:t>
             </w:r>
           </w:p>
         </w:tc>
@@ -720,11 +671,9 @@
             <w:tcW w:w="2465" w:type="dxa"/>
           </w:tcPr>
           <w:p>
-            <w:proofErr w:type="spellStart"/>
             <w:r>
               <w:t>Staff_Name</w:t>
             </w:r>
-            <w:proofErr w:type="spellEnd"/>
           </w:p>
         </w:tc>
         <w:tc>
@@ -732,13 +681,8 @@
             <w:tcW w:w="2179" w:type="dxa"/>
           </w:tcPr>
           <w:p>
-            <w:proofErr w:type="spellStart"/>
-            <w:r>
-              <w:t>varchar</w:t>
-            </w:r>
-            <w:proofErr w:type="spellEnd"/>
-            <w:r>
-              <w:t>(3</w:t>
+            <w:r>
+              <w:t>varchar(3</w:t>
             </w:r>
             <w:r>
               <w:t>0)</w:t>
@@ -764,11 +708,9 @@
             <w:tcW w:w="2465" w:type="dxa"/>
           </w:tcPr>
           <w:p>
-            <w:proofErr w:type="spellStart"/>
             <w:r>
               <w:t>Staff_Gender</w:t>
             </w:r>
-            <w:proofErr w:type="spellEnd"/>
           </w:p>
         </w:tc>
         <w:tc>
@@ -776,13 +718,8 @@
             <w:tcW w:w="2179" w:type="dxa"/>
           </w:tcPr>
           <w:p>
-            <w:proofErr w:type="spellStart"/>
-            <w:r>
-              <w:t>varchar</w:t>
-            </w:r>
-            <w:proofErr w:type="spellEnd"/>
-            <w:r>
-              <w:t>(6)</w:t>
+            <w:r>
+              <w:t>varchar(6)</w:t>
             </w:r>
           </w:p>
         </w:tc>
@@ -835,11 +772,9 @@
             <w:tcW w:w="2465" w:type="dxa"/>
           </w:tcPr>
           <w:p>
-            <w:proofErr w:type="spellStart"/>
             <w:r>
               <w:t>Staff_Phone</w:t>
             </w:r>
-            <w:proofErr w:type="spellEnd"/>
           </w:p>
         </w:tc>
         <w:tc>
@@ -847,13 +782,8 @@
             <w:tcW w:w="2179" w:type="dxa"/>
           </w:tcPr>
           <w:p>
-            <w:proofErr w:type="spellStart"/>
-            <w:r>
-              <w:t>varchar</w:t>
-            </w:r>
-            <w:proofErr w:type="spellEnd"/>
-            <w:r>
-              <w:t>(2</w:t>
+            <w:r>
+              <w:t>varchar(2</w:t>
             </w:r>
             <w:r>
               <w:t>0)</w:t>
@@ -879,11 +809,9 @@
             <w:tcW w:w="2465" w:type="dxa"/>
           </w:tcPr>
           <w:p>
-            <w:proofErr w:type="spellStart"/>
             <w:r>
               <w:t>Staff_Address</w:t>
             </w:r>
-            <w:proofErr w:type="spellEnd"/>
           </w:p>
         </w:tc>
         <w:tc>
@@ -891,13 +819,8 @@
             <w:tcW w:w="2179" w:type="dxa"/>
           </w:tcPr>
           <w:p>
-            <w:proofErr w:type="spellStart"/>
-            <w:r>
-              <w:t>varchar</w:t>
-            </w:r>
-            <w:proofErr w:type="spellEnd"/>
-            <w:r>
-              <w:t>(5</w:t>
+            <w:r>
+              <w:t>varchar(5</w:t>
             </w:r>
             <w:r>
               <w:t>0</w:t>
@@ -926,11 +849,9 @@
             <w:tcW w:w="2465" w:type="dxa"/>
           </w:tcPr>
           <w:p>
-            <w:proofErr w:type="spellStart"/>
             <w:r>
               <w:t>Staff_Birthdate</w:t>
             </w:r>
-            <w:proofErr w:type="spellEnd"/>
           </w:p>
         </w:tc>
         <w:tc>
@@ -1022,11 +943,9 @@
             <w:tcW w:w="2465" w:type="dxa"/>
           </w:tcPr>
           <w:p>
-            <w:proofErr w:type="spellStart"/>
             <w:r>
               <w:t>StopWorking</w:t>
             </w:r>
-            <w:proofErr w:type="spellEnd"/>
           </w:p>
         </w:tc>
         <w:tc>
@@ -1088,7 +1007,6 @@
             <w:tcW w:w="2465" w:type="dxa"/>
           </w:tcPr>
           <w:p>
-            <w:proofErr w:type="spellStart"/>
             <w:r>
               <w:t>Posi</w:t>
             </w:r>
@@ -1098,7 +1016,6 @@
             <w:r>
               <w:t>_id</w:t>
             </w:r>
-            <w:proofErr w:type="spellEnd"/>
           </w:p>
         </w:tc>
         <w:tc>
@@ -1106,13 +1023,8 @@
             <w:tcW w:w="2179" w:type="dxa"/>
           </w:tcPr>
           <w:p>
-            <w:proofErr w:type="spellStart"/>
-            <w:r>
-              <w:t>varchar</w:t>
-            </w:r>
-            <w:proofErr w:type="spellEnd"/>
-            <w:r>
-              <w:t>(3</w:t>
+            <w:r>
+              <w:t>varchar(3</w:t>
             </w:r>
             <w:r>
               <w:t>0</w:t>
@@ -1133,16 +1045,11 @@
     <w:p/>
     <w:p>
       <w:r>
-        <w:t>-</w:t>
-      </w:r>
-      <w:proofErr w:type="spellStart"/>
-      <w:r>
-        <w:t>tblPosi</w:t>
+        <w:t>-tblPosi</w:t>
       </w:r>
       <w:r>
         <w:t>tion</w:t>
       </w:r>
-      <w:proofErr w:type="spellEnd"/>
     </w:p>
     <w:tbl>
       <w:tblPr>
@@ -1240,13 +1147,8 @@
             <w:tcW w:w="2322" w:type="dxa"/>
           </w:tcPr>
           <w:p>
-            <w:proofErr w:type="spellStart"/>
-            <w:r>
-              <w:t>varchar</w:t>
-            </w:r>
-            <w:proofErr w:type="spellEnd"/>
-            <w:r>
-              <w:t>(7)</w:t>
+            <w:r>
+              <w:t>varchar(7)</w:t>
             </w:r>
           </w:p>
         </w:tc>
@@ -1280,13 +1182,8 @@
             <w:tcW w:w="2322" w:type="dxa"/>
           </w:tcPr>
           <w:p>
-            <w:proofErr w:type="spellStart"/>
-            <w:r>
-              <w:t>varchar</w:t>
-            </w:r>
-            <w:proofErr w:type="spellEnd"/>
-            <w:r>
-              <w:t>(3</w:t>
+            <w:r>
+              <w:t>varchar(3</w:t>
             </w:r>
             <w:r>
               <w:t>0</w:t>
@@ -1316,7 +1213,6 @@
             <w:tcW w:w="2322" w:type="dxa"/>
           </w:tcPr>
           <w:p>
-            <w:proofErr w:type="spellStart"/>
             <w:r>
               <w:t>Decri</w:t>
             </w:r>
@@ -1326,21 +1222,15 @@
             <w:r>
               <w:t>tion</w:t>
             </w:r>
-            <w:proofErr w:type="spellEnd"/>
-          </w:p>
-        </w:tc>
-        <w:tc>
-          <w:tcPr>
-            <w:tcW w:w="2322" w:type="dxa"/>
-          </w:tcPr>
-          <w:p>
-            <w:proofErr w:type="spellStart"/>
-            <w:r>
-              <w:t>varchar</w:t>
-            </w:r>
-            <w:proofErr w:type="spellEnd"/>
-            <w:r>
-              <w:t>(5</w:t>
+          </w:p>
+        </w:tc>
+        <w:tc>
+          <w:tcPr>
+            <w:tcW w:w="2322" w:type="dxa"/>
+          </w:tcPr>
+          <w:p>
+            <w:r>
+              <w:t>varchar(5</w:t>
             </w:r>
             <w:r>
               <w:t>0)</w:t>
@@ -1384,13 +1274,8 @@
     </w:tbl>
     <w:p>
       <w:r>
-        <w:t xml:space="preserve">  -</w:t>
+        <w:t xml:space="preserve">  -tblWorker</w:t>
       </w:r>
-      <w:proofErr w:type="spellStart"/>
-      <w:r>
-        <w:t>tblWorker</w:t>
-      </w:r>
-      <w:proofErr w:type="spellEnd"/>
     </w:p>
     <w:tbl>
       <w:tblPr>
@@ -1466,13 +1351,8 @@
           </w:tcPr>
           <w:p>
             <w:r>
-              <w:t xml:space="preserve">  </w:t>
-            </w:r>
-            <w:proofErr w:type="spellStart"/>
-            <w:r>
-              <w:t>pk</w:t>
-            </w:r>
-            <w:proofErr w:type="spellEnd"/>
+              <w:t xml:space="preserve">  pk</w:t>
+            </w:r>
           </w:p>
         </w:tc>
         <w:tc>
@@ -1491,15 +1371,7 @@
           </w:tcPr>
           <w:p>
             <w:r>
-              <w:t xml:space="preserve">  </w:t>
-            </w:r>
-            <w:proofErr w:type="spellStart"/>
-            <w:r>
-              <w:t>varchar</w:t>
-            </w:r>
-            <w:proofErr w:type="spellEnd"/>
-            <w:r>
-              <w:t>(7)</w:t>
+              <w:t xml:space="preserve">  varchar(7)</w:t>
             </w:r>
           </w:p>
         </w:tc>
@@ -1532,13 +1404,8 @@
             <w:tcW w:w="2322" w:type="dxa"/>
           </w:tcPr>
           <w:p>
-            <w:proofErr w:type="spellStart"/>
-            <w:r>
-              <w:t>vachar</w:t>
-            </w:r>
-            <w:proofErr w:type="spellEnd"/>
-            <w:r>
-              <w:t>(</w:t>
+            <w:r>
+              <w:t>vachar(</w:t>
             </w:r>
             <w:r>
               <w:rPr>
@@ -1582,13 +1449,8 @@
             <w:tcW w:w="2322" w:type="dxa"/>
           </w:tcPr>
           <w:p>
-            <w:proofErr w:type="spellStart"/>
-            <w:r>
-              <w:t>varhar</w:t>
-            </w:r>
-            <w:proofErr w:type="spellEnd"/>
-            <w:r>
-              <w:t>(7)</w:t>
+            <w:r>
+              <w:t>varhar(7)</w:t>
             </w:r>
           </w:p>
         </w:tc>
@@ -1621,11 +1483,9 @@
             <w:tcW w:w="2322" w:type="dxa"/>
           </w:tcPr>
           <w:p>
-            <w:proofErr w:type="spellStart"/>
             <w:r>
               <w:t>smallint</w:t>
             </w:r>
-            <w:proofErr w:type="spellEnd"/>
           </w:p>
         </w:tc>
         <w:tc>
@@ -1657,13 +1517,8 @@
             <w:tcW w:w="2322" w:type="dxa"/>
           </w:tcPr>
           <w:p>
-            <w:proofErr w:type="spellStart"/>
-            <w:r>
-              <w:t>varchar</w:t>
-            </w:r>
-            <w:proofErr w:type="spellEnd"/>
-            <w:r>
-              <w:t>(5</w:t>
+            <w:r>
+              <w:t>varchar(5</w:t>
             </w:r>
             <w:r>
               <w:t>0</w:t>
@@ -1702,13 +1557,8 @@
             <w:tcW w:w="2322" w:type="dxa"/>
           </w:tcPr>
           <w:p>
-            <w:proofErr w:type="spellStart"/>
-            <w:r>
-              <w:t>varchar</w:t>
-            </w:r>
-            <w:proofErr w:type="spellEnd"/>
-            <w:r>
-              <w:t>(20</w:t>
+            <w:r>
+              <w:t>varchar(20</w:t>
             </w:r>
             <w:r>
               <w:t>)</w:t>
@@ -1735,27 +1585,17 @@
           </w:tcPr>
           <w:p>
             <w:r>
-              <w:t xml:space="preserve">work </w:t>
-            </w:r>
-            <w:proofErr w:type="spellStart"/>
-            <w:r>
-              <w:t>goup</w:t>
-            </w:r>
-            <w:proofErr w:type="spellEnd"/>
-          </w:p>
-        </w:tc>
-        <w:tc>
-          <w:tcPr>
-            <w:tcW w:w="2322" w:type="dxa"/>
-          </w:tcPr>
-          <w:p>
-            <w:proofErr w:type="spellStart"/>
-            <w:r>
-              <w:t>vachar</w:t>
-            </w:r>
-            <w:proofErr w:type="spellEnd"/>
-            <w:r>
-              <w:t>(1</w:t>
+              <w:t>work goup</w:t>
+            </w:r>
+          </w:p>
+        </w:tc>
+        <w:tc>
+          <w:tcPr>
+            <w:tcW w:w="2322" w:type="dxa"/>
+          </w:tcPr>
+          <w:p>
+            <w:r>
+              <w:t>vachar(1</w:t>
             </w:r>
             <w:r>
               <w:t>0)</w:t>
@@ -1770,14 +1610,13 @@
         </w:tc>
       </w:tr>
     </w:tbl>
+    <w:p/>
+    <w:p/>
+    <w:p/>
     <w:p/>
     <w:p>
       <w:r>
-        <w:t>-</w:t>
-      </w:r>
-      <w:proofErr w:type="spellStart"/>
-      <w:r>
-        <w:t>tblW</w:t>
+        <w:t>-tblW</w:t>
       </w:r>
       <w:r>
         <w:t>orker</w:t>
@@ -1785,7 +1624,6 @@
       <w:r>
         <w:t>Attendance</w:t>
       </w:r>
-      <w:proofErr w:type="spellEnd"/>
     </w:p>
     <w:tbl>
       <w:tblPr>
@@ -1915,11 +1753,9 @@
             <w:tcW w:w="2465" w:type="dxa"/>
           </w:tcPr>
           <w:p>
-            <w:proofErr w:type="spellStart"/>
             <w:r>
               <w:t>worker_id</w:t>
             </w:r>
-            <w:proofErr w:type="spellEnd"/>
           </w:p>
         </w:tc>
         <w:tc>
@@ -1927,13 +1763,8 @@
             <w:tcW w:w="2179" w:type="dxa"/>
           </w:tcPr>
           <w:p>
-            <w:proofErr w:type="spellStart"/>
-            <w:r>
-              <w:t>varchar</w:t>
-            </w:r>
-            <w:proofErr w:type="spellEnd"/>
-            <w:r>
-              <w:t>(7)</w:t>
+            <w:r>
+              <w:t>varchar(7)</w:t>
             </w:r>
           </w:p>
         </w:tc>
@@ -2015,16 +1846,11 @@
     </w:tbl>
     <w:p>
       <w:r>
-        <w:t>-</w:t>
-      </w:r>
-      <w:proofErr w:type="spellStart"/>
-      <w:r>
-        <w:t>tblAttanda</w:t>
+        <w:t>-tblAttanda</w:t>
       </w:r>
       <w:r>
         <w:t>nce</w:t>
       </w:r>
-      <w:proofErr w:type="spellEnd"/>
     </w:p>
     <w:p>
       <w:r>
@@ -2151,11 +1977,9 @@
             <w:tcW w:w="2465" w:type="dxa"/>
           </w:tcPr>
           <w:p>
-            <w:proofErr w:type="spellStart"/>
             <w:r>
               <w:t>staff_id</w:t>
             </w:r>
-            <w:proofErr w:type="spellEnd"/>
           </w:p>
         </w:tc>
         <w:tc>
@@ -2163,13 +1987,8 @@
             <w:tcW w:w="2179" w:type="dxa"/>
           </w:tcPr>
           <w:p>
-            <w:proofErr w:type="spellStart"/>
-            <w:r>
-              <w:t>varchar</w:t>
-            </w:r>
-            <w:proofErr w:type="spellEnd"/>
-            <w:r>
-              <w:t>(7)</w:t>
+            <w:r>
+              <w:t>varchar(7)</w:t>
             </w:r>
           </w:p>
         </w:tc>
@@ -2205,6 +2024,8 @@
             <w:r>
               <w:t>bit</w:t>
             </w:r>
+            <w:bookmarkStart w:id="0" w:name="_GoBack"/>
+            <w:bookmarkEnd w:id="0"/>
           </w:p>
         </w:tc>
         <w:tc>
@@ -2270,13 +2091,8 @@
             <w:tcW w:w="2179" w:type="dxa"/>
           </w:tcPr>
           <w:p>
-            <w:proofErr w:type="spellStart"/>
-            <w:r>
-              <w:t>Varchar</w:t>
-            </w:r>
-            <w:proofErr w:type="spellEnd"/>
-            <w:r>
-              <w:t>(150)</w:t>
+            <w:r>
+              <w:t>Varchar(150)</w:t>
             </w:r>
           </w:p>
         </w:tc>
@@ -2291,16 +2107,11 @@
     <w:p/>
     <w:p>
       <w:r>
-        <w:t>-</w:t>
-      </w:r>
-      <w:proofErr w:type="spellStart"/>
-      <w:r>
-        <w:t>tblWorker</w:t>
+        <w:t>-tblWorker</w:t>
       </w:r>
       <w:r>
         <w:t>goup</w:t>
       </w:r>
-      <w:proofErr w:type="spellEnd"/>
     </w:p>
     <w:tbl>
       <w:tblPr>
@@ -2379,13 +2190,8 @@
           </w:tcPr>
           <w:p>
             <w:r>
-              <w:t xml:space="preserve">     </w:t>
-            </w:r>
-            <w:proofErr w:type="spellStart"/>
-            <w:r>
-              <w:t>pk</w:t>
-            </w:r>
-            <w:proofErr w:type="spellEnd"/>
+              <w:t xml:space="preserve">     pk</w:t>
+            </w:r>
           </w:p>
         </w:tc>
         <w:tc>
@@ -2403,13 +2209,8 @@
             <w:tcW w:w="2322" w:type="dxa"/>
           </w:tcPr>
           <w:p>
-            <w:proofErr w:type="spellStart"/>
-            <w:r>
-              <w:t>vachar</w:t>
-            </w:r>
-            <w:proofErr w:type="spellEnd"/>
-            <w:r>
-              <w:t>(7)</w:t>
+            <w:r>
+              <w:t>vachar(7)</w:t>
             </w:r>
           </w:p>
         </w:tc>
@@ -2433,25 +2234,18 @@
             <w:tcW w:w="2322" w:type="dxa"/>
           </w:tcPr>
           <w:p>
-            <w:proofErr w:type="spellStart"/>
             <w:r>
               <w:t>goupname</w:t>
             </w:r>
-            <w:proofErr w:type="spellEnd"/>
-          </w:p>
-        </w:tc>
-        <w:tc>
-          <w:tcPr>
-            <w:tcW w:w="2322" w:type="dxa"/>
-          </w:tcPr>
-          <w:p>
-            <w:proofErr w:type="spellStart"/>
-            <w:r>
-              <w:t>varchar</w:t>
-            </w:r>
-            <w:proofErr w:type="spellEnd"/>
-            <w:r>
-              <w:t>(4</w:t>
+          </w:p>
+        </w:tc>
+        <w:tc>
+          <w:tcPr>
+            <w:tcW w:w="2322" w:type="dxa"/>
+          </w:tcPr>
+          <w:p>
+            <w:r>
+              <w:t>varchar(4</w:t>
             </w:r>
             <w:r>
               <w:t>0)</w:t>
@@ -2478,25 +2272,18 @@
             <w:tcW w:w="2322" w:type="dxa"/>
           </w:tcPr>
           <w:p>
-            <w:proofErr w:type="spellStart"/>
             <w:r>
               <w:t>staff_id</w:t>
             </w:r>
-            <w:proofErr w:type="spellEnd"/>
-          </w:p>
-        </w:tc>
-        <w:tc>
-          <w:tcPr>
-            <w:tcW w:w="2322" w:type="dxa"/>
-          </w:tcPr>
-          <w:p>
-            <w:proofErr w:type="spellStart"/>
-            <w:r>
-              <w:t>varchar</w:t>
-            </w:r>
-            <w:proofErr w:type="spellEnd"/>
-            <w:r>
-              <w:t>(7)</w:t>
+          </w:p>
+        </w:tc>
+        <w:tc>
+          <w:tcPr>
+            <w:tcW w:w="2322" w:type="dxa"/>
+          </w:tcPr>
+          <w:p>
+            <w:r>
+              <w:t>varchar(7)</w:t>
             </w:r>
           </w:p>
         </w:tc>
@@ -2520,25 +2307,18 @@
             <w:tcW w:w="2322" w:type="dxa"/>
           </w:tcPr>
           <w:p>
-            <w:proofErr w:type="spellStart"/>
             <w:r>
               <w:t>decription</w:t>
             </w:r>
-            <w:proofErr w:type="spellEnd"/>
-          </w:p>
-        </w:tc>
-        <w:tc>
-          <w:tcPr>
-            <w:tcW w:w="2322" w:type="dxa"/>
-          </w:tcPr>
-          <w:p>
-            <w:proofErr w:type="spellStart"/>
-            <w:r>
-              <w:t>varchar</w:t>
-            </w:r>
-            <w:proofErr w:type="spellEnd"/>
-            <w:r>
-              <w:t>(50</w:t>
+          </w:p>
+        </w:tc>
+        <w:tc>
+          <w:tcPr>
+            <w:tcW w:w="2322" w:type="dxa"/>
+          </w:tcPr>
+          <w:p>
+            <w:r>
+              <w:t>varchar(50</w:t>
             </w:r>
             <w:r>
               <w:t>)</w:t>
@@ -2590,13 +2370,8 @@
     </w:tbl>
     <w:p>
       <w:r>
-        <w:t>-</w:t>
+        <w:t>-btlSalary</w:t>
       </w:r>
-      <w:proofErr w:type="spellStart"/>
-      <w:r>
-        <w:t>btlSalary</w:t>
-      </w:r>
-      <w:proofErr w:type="spellEnd"/>
     </w:p>
     <w:p>
       <w:r>
@@ -2676,11 +2451,9 @@
             <w:tcW w:w="1985" w:type="dxa"/>
           </w:tcPr>
           <w:p>
-            <w:proofErr w:type="spellStart"/>
             <w:r>
               <w:t>pk</w:t>
             </w:r>
-            <w:proofErr w:type="spellEnd"/>
           </w:p>
         </w:tc>
         <w:tc>
@@ -2698,13 +2471,8 @@
             <w:tcW w:w="2322" w:type="dxa"/>
           </w:tcPr>
           <w:p>
-            <w:proofErr w:type="spellStart"/>
-            <w:r>
-              <w:t>varchar</w:t>
-            </w:r>
-            <w:proofErr w:type="spellEnd"/>
-            <w:r>
-              <w:t>(7)</w:t>
+            <w:r>
+              <w:t>varchar(7)</w:t>
             </w:r>
           </w:p>
         </w:tc>
@@ -2721,37 +2489,28 @@
             <w:tcW w:w="1985" w:type="dxa"/>
           </w:tcPr>
           <w:p>
-            <w:proofErr w:type="spellStart"/>
             <w:r>
               <w:t>fk</w:t>
             </w:r>
-            <w:proofErr w:type="spellEnd"/>
-          </w:p>
-        </w:tc>
-        <w:tc>
-          <w:tcPr>
-            <w:tcW w:w="2408" w:type="dxa"/>
-          </w:tcPr>
-          <w:p>
-            <w:proofErr w:type="spellStart"/>
+          </w:p>
+        </w:tc>
+        <w:tc>
+          <w:tcPr>
+            <w:tcW w:w="2408" w:type="dxa"/>
+          </w:tcPr>
+          <w:p>
             <w:r>
               <w:t>staff_id</w:t>
             </w:r>
-            <w:proofErr w:type="spellEnd"/>
-          </w:p>
-        </w:tc>
-        <w:tc>
-          <w:tcPr>
-            <w:tcW w:w="2322" w:type="dxa"/>
-          </w:tcPr>
-          <w:p>
-            <w:proofErr w:type="spellStart"/>
-            <w:r>
-              <w:t>varchar</w:t>
-            </w:r>
-            <w:proofErr w:type="spellEnd"/>
-            <w:r>
-              <w:t>(7)</w:t>
+          </w:p>
+        </w:tc>
+        <w:tc>
+          <w:tcPr>
+            <w:tcW w:w="2322" w:type="dxa"/>
+          </w:tcPr>
+          <w:p>
+            <w:r>
+              <w:t>varchar(7)</w:t>
             </w:r>
           </w:p>
         </w:tc>
@@ -2768,26 +2527,22 @@
             <w:tcW w:w="1985" w:type="dxa"/>
           </w:tcPr>
           <w:p>
-            <w:proofErr w:type="spellStart"/>
             <w:r>
               <w:t>fk</w:t>
             </w:r>
-            <w:proofErr w:type="spellEnd"/>
-          </w:p>
-        </w:tc>
-        <w:tc>
-          <w:tcPr>
-            <w:tcW w:w="2408" w:type="dxa"/>
-          </w:tcPr>
-          <w:p>
-            <w:proofErr w:type="spellStart"/>
+          </w:p>
+        </w:tc>
+        <w:tc>
+          <w:tcPr>
+            <w:tcW w:w="2408" w:type="dxa"/>
+          </w:tcPr>
+          <w:p>
             <w:r>
               <w:t>Bonus</w:t>
             </w:r>
             <w:r>
               <w:t>_id</w:t>
             </w:r>
-            <w:proofErr w:type="spellEnd"/>
           </w:p>
         </w:tc>
         <w:tc>
@@ -2845,11 +2600,9 @@
             <w:tcW w:w="2408" w:type="dxa"/>
           </w:tcPr>
           <w:p>
-            <w:proofErr w:type="spellStart"/>
             <w:r>
               <w:t>transaction_date</w:t>
             </w:r>
-            <w:proofErr w:type="spellEnd"/>
           </w:p>
         </w:tc>
         <w:tc>
@@ -2894,232 +2647,10 @@
     </w:tbl>
     <w:p>
       <w:r>
-        <w:t>-</w:t>
-      </w:r>
-      <w:proofErr w:type="spellStart"/>
-      <w:r>
-        <w:t>tbBonus</w:t>
+        <w:t>-tbBonus</w:t>
       </w:r>
       <w:r>
         <w:t>Status</w:t>
-      </w:r>
-      <w:proofErr w:type="spellEnd"/>
-    </w:p>
-    <w:tbl>
-      <w:tblPr>
-        <w:tblStyle w:val="TableGrid"/>
-        <w:tblW w:w="0" w:type="auto"/>
-        <w:tblLook w:val="04A0" w:firstRow="1" w:lastRow="0" w:firstColumn="1" w:lastColumn="0" w:noHBand="0" w:noVBand="1"/>
-      </w:tblPr>
-      <w:tblGrid>
-        <w:gridCol w:w="2265"/>
-        <w:gridCol w:w="2410"/>
-        <w:gridCol w:w="2120"/>
-        <w:gridCol w:w="2266"/>
-      </w:tblGrid>
-      <w:tr>
-        <w:trPr>
-          <w:trHeight w:val="404"/>
-        </w:trPr>
-        <w:tc>
-          <w:tcPr>
-            <w:tcW w:w="2265" w:type="dxa"/>
-          </w:tcPr>
-          <w:p>
-            <w:pPr>
-              <w:jc w:val="center"/>
-            </w:pPr>
-            <w:r>
-              <w:t>PK</w:t>
-            </w:r>
-          </w:p>
-        </w:tc>
-        <w:tc>
-          <w:tcPr>
-            <w:tcW w:w="2410" w:type="dxa"/>
-          </w:tcPr>
-          <w:p>
-            <w:r>
-              <w:t>COLUMN NAME</w:t>
-            </w:r>
-          </w:p>
-        </w:tc>
-        <w:tc>
-          <w:tcPr>
-            <w:tcW w:w="2120" w:type="dxa"/>
-          </w:tcPr>
-          <w:p>
-            <w:pPr>
-              <w:jc w:val="center"/>
-            </w:pPr>
-            <w:r>
-              <w:t>DATA TYPE</w:t>
-            </w:r>
-          </w:p>
-        </w:tc>
-        <w:tc>
-          <w:tcPr>
-            <w:tcW w:w="2266" w:type="dxa"/>
-          </w:tcPr>
-          <w:p>
-            <w:pPr>
-              <w:jc w:val="center"/>
-            </w:pPr>
-            <w:r>
-              <w:t>ALLOW NULL</w:t>
-            </w:r>
-          </w:p>
-        </w:tc>
-      </w:tr>
-      <w:tr>
-        <w:tc>
-          <w:tcPr>
-            <w:tcW w:w="2265" w:type="dxa"/>
-          </w:tcPr>
-          <w:p>
-            <w:proofErr w:type="spellStart"/>
-            <w:r>
-              <w:t>Pk</w:t>
-            </w:r>
-            <w:proofErr w:type="spellEnd"/>
-          </w:p>
-        </w:tc>
-        <w:tc>
-          <w:tcPr>
-            <w:tcW w:w="2410" w:type="dxa"/>
-          </w:tcPr>
-          <w:p>
-            <w:r>
-              <w:t>id</w:t>
-            </w:r>
-          </w:p>
-        </w:tc>
-        <w:tc>
-          <w:tcPr>
-            <w:tcW w:w="2120" w:type="dxa"/>
-          </w:tcPr>
-          <w:p>
-            <w:proofErr w:type="spellStart"/>
-            <w:r>
-              <w:t>Varchar</w:t>
-            </w:r>
-            <w:proofErr w:type="spellEnd"/>
-            <w:r>
-              <w:t>(7)</w:t>
-            </w:r>
-          </w:p>
-        </w:tc>
-        <w:tc>
-          <w:tcPr>
-            <w:tcW w:w="2266" w:type="dxa"/>
-          </w:tcPr>
-          <w:p/>
-        </w:tc>
-      </w:tr>
-      <w:tr>
-        <w:tc>
-          <w:tcPr>
-            <w:tcW w:w="2265" w:type="dxa"/>
-          </w:tcPr>
-          <w:p>
-            <w:proofErr w:type="spellStart"/>
-            <w:r>
-              <w:t>Fk</w:t>
-            </w:r>
-            <w:proofErr w:type="spellEnd"/>
-          </w:p>
-        </w:tc>
-        <w:tc>
-          <w:tcPr>
-            <w:tcW w:w="2410" w:type="dxa"/>
-          </w:tcPr>
-          <w:p>
-            <w:r>
-              <w:t>Status</w:t>
-            </w:r>
-          </w:p>
-        </w:tc>
-        <w:tc>
-          <w:tcPr>
-            <w:tcW w:w="2120" w:type="dxa"/>
-          </w:tcPr>
-          <w:p>
-            <w:proofErr w:type="spellStart"/>
-            <w:r>
-              <w:t>Varchar</w:t>
-            </w:r>
-            <w:proofErr w:type="spellEnd"/>
-            <w:r>
-              <w:t>(30)</w:t>
-            </w:r>
-          </w:p>
-        </w:tc>
-        <w:tc>
-          <w:tcPr>
-            <w:tcW w:w="2266" w:type="dxa"/>
-          </w:tcPr>
-          <w:p/>
-        </w:tc>
-      </w:tr>
-      <w:tr>
-        <w:tc>
-          <w:tcPr>
-            <w:tcW w:w="2265" w:type="dxa"/>
-          </w:tcPr>
-          <w:p/>
-        </w:tc>
-        <w:tc>
-          <w:tcPr>
-            <w:tcW w:w="2410" w:type="dxa"/>
-          </w:tcPr>
-          <w:p>
-            <w:r>
-              <w:t>Description</w:t>
-            </w:r>
-          </w:p>
-        </w:tc>
-        <w:tc>
-          <w:tcPr>
-            <w:tcW w:w="2120" w:type="dxa"/>
-          </w:tcPr>
-          <w:p>
-            <w:proofErr w:type="spellStart"/>
-            <w:r>
-              <w:t>Varchar</w:t>
-            </w:r>
-            <w:proofErr w:type="spellEnd"/>
-            <w:r>
-              <w:t>(50)</w:t>
-            </w:r>
-          </w:p>
-        </w:tc>
-        <w:tc>
-          <w:tcPr>
-            <w:tcW w:w="2266" w:type="dxa"/>
-          </w:tcPr>
-          <w:p/>
-        </w:tc>
-      </w:tr>
-    </w:tbl>
-    <w:p/>
-    <w:p/>
-    <w:p>
-      <w:r>
-        <w:lastRenderedPageBreak/>
-        <w:t>-</w:t>
-      </w:r>
-      <w:proofErr w:type="spellStart"/>
-      <w:proofErr w:type="gramStart"/>
-      <w:r>
-        <w:t>tbBonusDetail</w:t>
-      </w:r>
-      <w:proofErr w:type="spellEnd"/>
-      <w:r>
-        <w:t>(</w:t>
-      </w:r>
-      <w:proofErr w:type="gramEnd"/>
-      <w:r>
-        <w:t>M-M)</w:t>
       </w:r>
     </w:p>
     <w:tbl>
@@ -3130,8 +2661,8 @@
       </w:tblPr>
       <w:tblGrid>
         <w:gridCol w:w="2265"/>
-        <w:gridCol w:w="2500"/>
-        <w:gridCol w:w="2030"/>
+        <w:gridCol w:w="2265"/>
+        <w:gridCol w:w="2265"/>
         <w:gridCol w:w="2266"/>
       </w:tblGrid>
       <w:tr>
@@ -3140,52 +2671,32 @@
             <w:tcW w:w="2265" w:type="dxa"/>
           </w:tcPr>
           <w:p>
-            <w:pPr>
-              <w:jc w:val="center"/>
-            </w:pPr>
-            <w:r>
-              <w:t>PK</w:t>
-            </w:r>
-          </w:p>
-        </w:tc>
-        <w:tc>
-          <w:tcPr>
-            <w:tcW w:w="2500" w:type="dxa"/>
-          </w:tcPr>
-          <w:p>
-            <w:pPr>
-              <w:jc w:val="center"/>
-            </w:pPr>
-            <w:r>
-              <w:t>COLUMN NAME</w:t>
-            </w:r>
-          </w:p>
-        </w:tc>
-        <w:tc>
-          <w:tcPr>
-            <w:tcW w:w="2030" w:type="dxa"/>
-          </w:tcPr>
-          <w:p>
-            <w:pPr>
-              <w:jc w:val="center"/>
-            </w:pPr>
-            <w:r>
-              <w:t>DATA TYPE</w:t>
-            </w:r>
-          </w:p>
+            <w:r>
+              <w:t>pk</w:t>
+            </w:r>
+          </w:p>
+        </w:tc>
+        <w:tc>
+          <w:tcPr>
+            <w:tcW w:w="2265" w:type="dxa"/>
+          </w:tcPr>
+          <w:p>
+            <w:r>
+              <w:t>id</w:t>
+            </w:r>
+          </w:p>
+        </w:tc>
+        <w:tc>
+          <w:tcPr>
+            <w:tcW w:w="2265" w:type="dxa"/>
+          </w:tcPr>
+          <w:p/>
         </w:tc>
         <w:tc>
           <w:tcPr>
             <w:tcW w:w="2266" w:type="dxa"/>
           </w:tcPr>
-          <w:p>
-            <w:pPr>
-              <w:jc w:val="center"/>
-            </w:pPr>
-            <w:r>
-              <w:t>ALLOW NULL</w:t>
-            </w:r>
-          </w:p>
+          <w:p/>
         </w:tc>
       </w:tr>
       <w:tr>
@@ -3194,42 +2705,116 @@
             <w:tcW w:w="2265" w:type="dxa"/>
           </w:tcPr>
           <w:p>
-            <w:proofErr w:type="spellStart"/>
-            <w:r>
-              <w:t>F</w:t>
-            </w:r>
-            <w:r>
-              <w:t>k</w:t>
-            </w:r>
-            <w:proofErr w:type="spellEnd"/>
-          </w:p>
-        </w:tc>
-        <w:tc>
-          <w:tcPr>
-            <w:tcW w:w="2500" w:type="dxa"/>
-          </w:tcPr>
-          <w:p>
-            <w:proofErr w:type="spellStart"/>
+            <w:r>
+              <w:t>fk</w:t>
+            </w:r>
+          </w:p>
+        </w:tc>
+        <w:tc>
+          <w:tcPr>
+            <w:tcW w:w="2265" w:type="dxa"/>
+          </w:tcPr>
+          <w:p>
+            <w:r>
+              <w:t>Status</w:t>
+            </w:r>
+          </w:p>
+        </w:tc>
+        <w:tc>
+          <w:tcPr>
+            <w:tcW w:w="2265" w:type="dxa"/>
+          </w:tcPr>
+          <w:p/>
+        </w:tc>
+        <w:tc>
+          <w:tcPr>
+            <w:tcW w:w="2266" w:type="dxa"/>
+          </w:tcPr>
+          <w:p/>
+        </w:tc>
+      </w:tr>
+      <w:tr>
+        <w:tc>
+          <w:tcPr>
+            <w:tcW w:w="2265" w:type="dxa"/>
+          </w:tcPr>
+          <w:p/>
+        </w:tc>
+        <w:tc>
+          <w:tcPr>
+            <w:tcW w:w="2265" w:type="dxa"/>
+          </w:tcPr>
+          <w:p>
+            <w:r>
+              <w:t>Description</w:t>
+            </w:r>
+          </w:p>
+        </w:tc>
+        <w:tc>
+          <w:tcPr>
+            <w:tcW w:w="2265" w:type="dxa"/>
+          </w:tcPr>
+          <w:p/>
+        </w:tc>
+        <w:tc>
+          <w:tcPr>
+            <w:tcW w:w="2266" w:type="dxa"/>
+          </w:tcPr>
+          <w:p/>
+        </w:tc>
+      </w:tr>
+    </w:tbl>
+    <w:p/>
+    <w:p>
+      <w:r>
+        <w:lastRenderedPageBreak/>
+        <w:br/>
+      </w:r>
+    </w:p>
+    <w:p/>
+    <w:p>
+      <w:r>
+        <w:t>-tbBonusDetail(M-M)</w:t>
+      </w:r>
+    </w:p>
+    <w:tbl>
+      <w:tblPr>
+        <w:tblStyle w:val="TableGrid"/>
+        <w:tblW w:w="0" w:type="auto"/>
+        <w:tblLook w:val="04A0" w:firstRow="1" w:lastRow="0" w:firstColumn="1" w:lastColumn="0" w:noHBand="0" w:noVBand="1"/>
+      </w:tblPr>
+      <w:tblGrid>
+        <w:gridCol w:w="2265"/>
+        <w:gridCol w:w="2265"/>
+        <w:gridCol w:w="2265"/>
+        <w:gridCol w:w="2266"/>
+      </w:tblGrid>
+      <w:tr>
+        <w:tc>
+          <w:tcPr>
+            <w:tcW w:w="2265" w:type="dxa"/>
+          </w:tcPr>
+          <w:p>
+            <w:r>
+              <w:t>fk</w:t>
+            </w:r>
+          </w:p>
+        </w:tc>
+        <w:tc>
+          <w:tcPr>
+            <w:tcW w:w="2265" w:type="dxa"/>
+          </w:tcPr>
+          <w:p>
             <w:r>
               <w:t>b_id</w:t>
             </w:r>
-            <w:proofErr w:type="spellEnd"/>
-          </w:p>
-        </w:tc>
-        <w:tc>
-          <w:tcPr>
-            <w:tcW w:w="2030" w:type="dxa"/>
-          </w:tcPr>
-          <w:p>
-            <w:proofErr w:type="spellStart"/>
-            <w:r>
-              <w:t>Varchar</w:t>
-            </w:r>
-            <w:proofErr w:type="spellEnd"/>
-            <w:r>
-              <w:t>(7)</w:t>
-            </w:r>
-          </w:p>
+          </w:p>
+        </w:tc>
+        <w:tc>
+          <w:tcPr>
+            <w:tcW w:w="2265" w:type="dxa"/>
+          </w:tcPr>
+          <w:p/>
         </w:tc>
         <w:tc>
           <w:tcPr>
@@ -3244,39 +2829,26 @@
             <w:tcW w:w="2265" w:type="dxa"/>
           </w:tcPr>
           <w:p>
-            <w:proofErr w:type="spellStart"/>
             <w:r>
               <w:t>Fk</w:t>
             </w:r>
-            <w:proofErr w:type="spellEnd"/>
-          </w:p>
-        </w:tc>
-        <w:tc>
-          <w:tcPr>
-            <w:tcW w:w="2500" w:type="dxa"/>
-          </w:tcPr>
-          <w:p>
-            <w:proofErr w:type="spellStart"/>
+          </w:p>
+        </w:tc>
+        <w:tc>
+          <w:tcPr>
+            <w:tcW w:w="2265" w:type="dxa"/>
+          </w:tcPr>
+          <w:p>
             <w:r>
               <w:t>Staff_id</w:t>
             </w:r>
-            <w:proofErr w:type="spellEnd"/>
-          </w:p>
-        </w:tc>
-        <w:tc>
-          <w:tcPr>
-            <w:tcW w:w="2030" w:type="dxa"/>
-          </w:tcPr>
-          <w:p>
-            <w:proofErr w:type="spellStart"/>
-            <w:r>
-              <w:t>Varchar</w:t>
-            </w:r>
-            <w:proofErr w:type="spellEnd"/>
-            <w:r>
-              <w:t>(7)</w:t>
-            </w:r>
-          </w:p>
+          </w:p>
+        </w:tc>
+        <w:tc>
+          <w:tcPr>
+            <w:tcW w:w="2265" w:type="dxa"/>
+          </w:tcPr>
+          <w:p/>
         </w:tc>
         <w:tc>
           <w:tcPr>
@@ -3294,7 +2866,7 @@
         </w:tc>
         <w:tc>
           <w:tcPr>
-            <w:tcW w:w="2500" w:type="dxa"/>
+            <w:tcW w:w="2265" w:type="dxa"/>
           </w:tcPr>
           <w:p>
             <w:r>
@@ -3304,18 +2876,9 @@
         </w:tc>
         <w:tc>
           <w:tcPr>
-            <w:tcW w:w="2030" w:type="dxa"/>
-          </w:tcPr>
-          <w:p>
-            <w:proofErr w:type="spellStart"/>
-            <w:r>
-              <w:t>Varchar</w:t>
-            </w:r>
-            <w:proofErr w:type="spellEnd"/>
-            <w:r>
-              <w:t>(50)</w:t>
-            </w:r>
-          </w:p>
+            <w:tcW w:w="2265" w:type="dxa"/>
+          </w:tcPr>
+          <w:p/>
         </w:tc>
         <w:tc>
           <w:tcPr>
@@ -3333,25 +2896,19 @@
         </w:tc>
         <w:tc>
           <w:tcPr>
-            <w:tcW w:w="2500" w:type="dxa"/>
-          </w:tcPr>
-          <w:p>
-            <w:proofErr w:type="spellStart"/>
+            <w:tcW w:w="2265" w:type="dxa"/>
+          </w:tcPr>
+          <w:p>
             <w:r>
               <w:t>BonusAmount</w:t>
             </w:r>
-            <w:proofErr w:type="spellEnd"/>
-          </w:p>
-        </w:tc>
-        <w:tc>
-          <w:tcPr>
-            <w:tcW w:w="2030" w:type="dxa"/>
-          </w:tcPr>
-          <w:p>
-            <w:r>
-              <w:t>money</w:t>
-            </w:r>
-          </w:p>
+          </w:p>
+        </w:tc>
+        <w:tc>
+          <w:tcPr>
+            <w:tcW w:w="2265" w:type="dxa"/>
+          </w:tcPr>
+          <w:p/>
         </w:tc>
         <w:tc>
           <w:tcPr>
@@ -3365,13 +2922,8 @@
     <w:p/>
     <w:p>
       <w:r>
-        <w:t>-</w:t>
+        <w:t>-btlpayroll</w:t>
       </w:r>
-      <w:proofErr w:type="spellStart"/>
-      <w:r>
-        <w:t>btlpayroll</w:t>
-      </w:r>
-      <w:proofErr w:type="spellEnd"/>
     </w:p>
     <w:p/>
     <w:tbl>
@@ -3451,16 +3003,8 @@
           </w:tcPr>
           <w:p>
             <w:r>
-              <w:t xml:space="preserve">  </w:t>
-            </w:r>
-            <w:proofErr w:type="spellStart"/>
-            <w:r>
-              <w:t>P</w:t>
-            </w:r>
-            <w:r>
-              <w:t>k</w:t>
-            </w:r>
-            <w:proofErr w:type="spellEnd"/>
+              <w:t xml:space="preserve">  pk</w:t>
+            </w:r>
           </w:p>
         </w:tc>
         <w:tc>
@@ -3478,13 +3022,8 @@
             <w:tcW w:w="2322" w:type="dxa"/>
           </w:tcPr>
           <w:p>
-            <w:proofErr w:type="spellStart"/>
-            <w:r>
-              <w:t>varchar</w:t>
-            </w:r>
-            <w:proofErr w:type="spellEnd"/>
-            <w:r>
-              <w:t>(7)</w:t>
+            <w:r>
+              <w:t>varchar(7)</w:t>
             </w:r>
           </w:p>
         </w:tc>
@@ -3508,25 +3047,18 @@
             <w:tcW w:w="2322" w:type="dxa"/>
           </w:tcPr>
           <w:p>
-            <w:proofErr w:type="spellStart"/>
             <w:r>
               <w:t>worker_id</w:t>
             </w:r>
-            <w:proofErr w:type="spellEnd"/>
-          </w:p>
-        </w:tc>
-        <w:tc>
-          <w:tcPr>
-            <w:tcW w:w="2322" w:type="dxa"/>
-          </w:tcPr>
-          <w:p>
-            <w:proofErr w:type="spellStart"/>
-            <w:r>
-              <w:t>carchar</w:t>
-            </w:r>
-            <w:proofErr w:type="spellEnd"/>
-            <w:r>
-              <w:t>(7)</w:t>
+          </w:p>
+        </w:tc>
+        <w:tc>
+          <w:tcPr>
+            <w:tcW w:w="2322" w:type="dxa"/>
+          </w:tcPr>
+          <w:p>
+            <w:r>
+              <w:t>carchar(7)</w:t>
             </w:r>
           </w:p>
         </w:tc>
@@ -3581,11 +3113,9 @@
             <w:tcW w:w="2322" w:type="dxa"/>
           </w:tcPr>
           <w:p>
-            <w:proofErr w:type="spellStart"/>
             <w:r>
               <w:t>parolled_date</w:t>
             </w:r>
-            <w:proofErr w:type="spellEnd"/>
           </w:p>
         </w:tc>
         <w:tc>
@@ -3618,11 +3148,9 @@
             <w:tcW w:w="2322" w:type="dxa"/>
           </w:tcPr>
           <w:p>
-            <w:proofErr w:type="spellStart"/>
             <w:r>
               <w:t>payment_type</w:t>
             </w:r>
-            <w:proofErr w:type="spellEnd"/>
           </w:p>
         </w:tc>
         <w:tc>
@@ -3690,11 +3218,9 @@
             <w:tcW w:w="2322" w:type="dxa"/>
           </w:tcPr>
           <w:p>
-            <w:proofErr w:type="spellStart"/>
             <w:r>
               <w:t>total_amount</w:t>
             </w:r>
-            <w:proofErr w:type="spellEnd"/>
           </w:p>
         </w:tc>
         <w:tc>
@@ -3717,13 +3243,8 @@
     </w:tbl>
     <w:p>
       <w:r>
-        <w:t>-</w:t>
+        <w:t>-tblservice</w:t>
       </w:r>
-      <w:proofErr w:type="spellStart"/>
-      <w:r>
-        <w:t>tblservice</w:t>
-      </w:r>
-      <w:proofErr w:type="spellEnd"/>
     </w:p>
     <w:tbl>
       <w:tblPr>
@@ -3799,16 +3320,8 @@
           </w:tcPr>
           <w:p>
             <w:r>
-              <w:t xml:space="preserve">     </w:t>
-            </w:r>
-            <w:proofErr w:type="spellStart"/>
-            <w:r>
-              <w:t>P</w:t>
-            </w:r>
-            <w:r>
-              <w:t>k</w:t>
-            </w:r>
-            <w:proofErr w:type="spellEnd"/>
+              <w:t xml:space="preserve">     pk</w:t>
+            </w:r>
           </w:p>
         </w:tc>
         <w:tc>
@@ -3826,13 +3339,8 @@
             <w:tcW w:w="2322" w:type="dxa"/>
           </w:tcPr>
           <w:p>
-            <w:proofErr w:type="spellStart"/>
-            <w:r>
-              <w:t>varchar</w:t>
-            </w:r>
-            <w:proofErr w:type="spellEnd"/>
-            <w:r>
-              <w:t>(7)</w:t>
+            <w:r>
+              <w:t>varchar(7)</w:t>
             </w:r>
           </w:p>
         </w:tc>
@@ -3865,13 +3373,8 @@
             <w:tcW w:w="2322" w:type="dxa"/>
           </w:tcPr>
           <w:p>
-            <w:proofErr w:type="spellStart"/>
-            <w:r>
-              <w:t>varchar</w:t>
-            </w:r>
-            <w:proofErr w:type="spellEnd"/>
-            <w:r>
-              <w:t>(30</w:t>
+            <w:r>
+              <w:t>varchar(30</w:t>
             </w:r>
             <w:r>
               <w:t>)</w:t>
@@ -3906,16 +3409,7 @@
           <w:tcPr>
             <w:tcW w:w="2322" w:type="dxa"/>
           </w:tcPr>
-          <w:p>
-            <w:proofErr w:type="spellStart"/>
-            <w:r>
-              <w:t>Varchar</w:t>
-            </w:r>
-            <w:proofErr w:type="spellEnd"/>
-            <w:r>
-              <w:t>(50)</w:t>
-            </w:r>
-          </w:p>
+          <w:p/>
         </w:tc>
         <w:tc>
           <w:tcPr>
@@ -3925,17 +3419,14 @@
         </w:tc>
       </w:tr>
     </w:tbl>
+    <w:p/>
+    <w:p/>
     <w:p/>
     <w:p/>
     <w:p>
       <w:r>
-        <w:t>-</w:t>
+        <w:t>-tblpayment</w:t>
       </w:r>
-      <w:proofErr w:type="spellStart"/>
-      <w:r>
-        <w:t>tblpayment</w:t>
-      </w:r>
-      <w:proofErr w:type="spellEnd"/>
     </w:p>
     <w:tbl>
       <w:tblPr>
@@ -4011,16 +3502,8 @@
           </w:tcPr>
           <w:p>
             <w:r>
-              <w:t xml:space="preserve">    </w:t>
-            </w:r>
-            <w:proofErr w:type="spellStart"/>
-            <w:r>
-              <w:t>P</w:t>
-            </w:r>
-            <w:r>
-              <w:t>k</w:t>
-            </w:r>
-            <w:proofErr w:type="spellEnd"/>
+              <w:t xml:space="preserve">    pk</w:t>
+            </w:r>
           </w:p>
         </w:tc>
         <w:tc>
@@ -4038,13 +3521,8 @@
             <w:tcW w:w="2322" w:type="dxa"/>
           </w:tcPr>
           <w:p>
-            <w:proofErr w:type="spellStart"/>
-            <w:r>
-              <w:t>varchar</w:t>
-            </w:r>
-            <w:proofErr w:type="spellEnd"/>
-            <w:r>
-              <w:t>(7)</w:t>
+            <w:r>
+              <w:t>varchar(7)</w:t>
             </w:r>
           </w:p>
         </w:tc>
@@ -4067,25 +3545,18 @@
             <w:tcW w:w="2408" w:type="dxa"/>
           </w:tcPr>
           <w:p>
-            <w:proofErr w:type="spellStart"/>
             <w:r>
               <w:t>cus_id</w:t>
             </w:r>
-            <w:proofErr w:type="spellEnd"/>
-          </w:p>
-        </w:tc>
-        <w:tc>
-          <w:tcPr>
-            <w:tcW w:w="2322" w:type="dxa"/>
-          </w:tcPr>
-          <w:p>
-            <w:proofErr w:type="spellStart"/>
-            <w:r>
-              <w:t>varchar</w:t>
-            </w:r>
-            <w:proofErr w:type="spellEnd"/>
-            <w:r>
-              <w:t>(7)</w:t>
+          </w:p>
+        </w:tc>
+        <w:tc>
+          <w:tcPr>
+            <w:tcW w:w="2322" w:type="dxa"/>
+          </w:tcPr>
+          <w:p>
+            <w:r>
+              <w:t>varchar(7)</w:t>
             </w:r>
           </w:p>
         </w:tc>
@@ -4108,25 +3579,18 @@
             <w:tcW w:w="2408" w:type="dxa"/>
           </w:tcPr>
           <w:p>
-            <w:proofErr w:type="spellStart"/>
             <w:r>
               <w:t>project_code</w:t>
             </w:r>
-            <w:proofErr w:type="spellEnd"/>
-          </w:p>
-        </w:tc>
-        <w:tc>
-          <w:tcPr>
-            <w:tcW w:w="2322" w:type="dxa"/>
-          </w:tcPr>
-          <w:p>
-            <w:proofErr w:type="spellStart"/>
-            <w:r>
-              <w:t>varchar</w:t>
-            </w:r>
-            <w:proofErr w:type="spellEnd"/>
-            <w:r>
-              <w:t>(7)</w:t>
+          </w:p>
+        </w:tc>
+        <w:tc>
+          <w:tcPr>
+            <w:tcW w:w="2322" w:type="dxa"/>
+          </w:tcPr>
+          <w:p>
+            <w:r>
+              <w:t>varchar(7)</w:t>
             </w:r>
           </w:p>
         </w:tc>
@@ -4149,25 +3613,18 @@
             <w:tcW w:w="2408" w:type="dxa"/>
           </w:tcPr>
           <w:p>
-            <w:proofErr w:type="spellStart"/>
             <w:r>
               <w:t>staff_id</w:t>
             </w:r>
-            <w:proofErr w:type="spellEnd"/>
-          </w:p>
-        </w:tc>
-        <w:tc>
-          <w:tcPr>
-            <w:tcW w:w="2322" w:type="dxa"/>
-          </w:tcPr>
-          <w:p>
-            <w:proofErr w:type="spellStart"/>
-            <w:r>
-              <w:t>varchar</w:t>
-            </w:r>
-            <w:proofErr w:type="spellEnd"/>
-            <w:r>
-              <w:t>(7)</w:t>
+          </w:p>
+        </w:tc>
+        <w:tc>
+          <w:tcPr>
+            <w:tcW w:w="2322" w:type="dxa"/>
+          </w:tcPr>
+          <w:p>
+            <w:r>
+              <w:t>varchar(7)</w:t>
             </w:r>
           </w:p>
         </w:tc>
@@ -4190,23 +3647,18 @@
             <w:tcW w:w="2408" w:type="dxa"/>
           </w:tcPr>
           <w:p>
-            <w:proofErr w:type="spellStart"/>
             <w:r>
               <w:t>payment_date</w:t>
             </w:r>
-            <w:proofErr w:type="spellEnd"/>
-          </w:p>
-        </w:tc>
-        <w:tc>
-          <w:tcPr>
-            <w:tcW w:w="2322" w:type="dxa"/>
-          </w:tcPr>
-          <w:p>
-            <w:r>
-              <w:t>D</w:t>
-            </w:r>
-            <w:r>
-              <w:t>ate</w:t>
+          </w:p>
+        </w:tc>
+        <w:tc>
+          <w:tcPr>
+            <w:tcW w:w="2322" w:type="dxa"/>
+          </w:tcPr>
+          <w:p>
+            <w:r>
+              <w:t>date</w:t>
             </w:r>
           </w:p>
         </w:tc>
@@ -4219,13 +3671,9 @@
       </w:tr>
     </w:tbl>
     <w:p>
-      <w:proofErr w:type="spellStart"/>
-      <w:proofErr w:type="gramStart"/>
       <w:r>
         <w:t>tblUserchama</w:t>
       </w:r>
-      <w:proofErr w:type="spellEnd"/>
-      <w:proofErr w:type="gramEnd"/>
     </w:p>
     <w:tbl>
       <w:tblPr>
@@ -4301,42 +3749,27 @@
           </w:tcPr>
           <w:p>
             <w:r>
-              <w:t xml:space="preserve">    </w:t>
-            </w:r>
-            <w:proofErr w:type="spellStart"/>
-            <w:r>
-              <w:t>P</w:t>
-            </w:r>
-            <w:r>
-              <w:t>k</w:t>
-            </w:r>
-            <w:proofErr w:type="spellEnd"/>
-          </w:p>
-        </w:tc>
-        <w:tc>
-          <w:tcPr>
-            <w:tcW w:w="2408" w:type="dxa"/>
-          </w:tcPr>
-          <w:p>
-            <w:proofErr w:type="spellStart"/>
+              <w:t xml:space="preserve">    pk</w:t>
+            </w:r>
+          </w:p>
+        </w:tc>
+        <w:tc>
+          <w:tcPr>
+            <w:tcW w:w="2408" w:type="dxa"/>
+          </w:tcPr>
+          <w:p>
             <w:r>
               <w:t>user_id</w:t>
             </w:r>
-            <w:proofErr w:type="spellEnd"/>
-          </w:p>
-        </w:tc>
-        <w:tc>
-          <w:tcPr>
-            <w:tcW w:w="2322" w:type="dxa"/>
-          </w:tcPr>
-          <w:p>
-            <w:proofErr w:type="spellStart"/>
-            <w:r>
-              <w:t>varchar</w:t>
-            </w:r>
-            <w:proofErr w:type="spellEnd"/>
-            <w:r>
-              <w:t>(7)</w:t>
+          </w:p>
+        </w:tc>
+        <w:tc>
+          <w:tcPr>
+            <w:tcW w:w="2322" w:type="dxa"/>
+          </w:tcPr>
+          <w:p>
+            <w:r>
+              <w:t>varchar(7)</w:t>
             </w:r>
           </w:p>
         </w:tc>
@@ -4369,13 +3802,8 @@
             <w:tcW w:w="2322" w:type="dxa"/>
           </w:tcPr>
           <w:p>
-            <w:proofErr w:type="spellStart"/>
-            <w:r>
-              <w:t>varchar</w:t>
-            </w:r>
-            <w:proofErr w:type="spellEnd"/>
-            <w:r>
-              <w:t>(3</w:t>
+            <w:r>
+              <w:t>varchar(3</w:t>
             </w:r>
             <w:r>
               <w:t>0)</w:t>
@@ -4401,25 +3829,18 @@
             <w:tcW w:w="2408" w:type="dxa"/>
           </w:tcPr>
           <w:p>
-            <w:proofErr w:type="spellStart"/>
             <w:r>
               <w:t>E_mail</w:t>
             </w:r>
-            <w:proofErr w:type="spellEnd"/>
-          </w:p>
-        </w:tc>
-        <w:tc>
-          <w:tcPr>
-            <w:tcW w:w="2322" w:type="dxa"/>
-          </w:tcPr>
-          <w:p>
-            <w:proofErr w:type="spellStart"/>
-            <w:r>
-              <w:t>varchar</w:t>
-            </w:r>
-            <w:proofErr w:type="spellEnd"/>
-            <w:r>
-              <w:t>(2</w:t>
+          </w:p>
+        </w:tc>
+        <w:tc>
+          <w:tcPr>
+            <w:tcW w:w="2322" w:type="dxa"/>
+          </w:tcPr>
+          <w:p>
+            <w:r>
+              <w:t>varchar(2</w:t>
             </w:r>
             <w:r>
               <w:t>0)</w:t>
@@ -4455,13 +3876,8 @@
             <w:tcW w:w="2322" w:type="dxa"/>
           </w:tcPr>
           <w:p>
-            <w:proofErr w:type="spellStart"/>
-            <w:r>
-              <w:t>varchar</w:t>
-            </w:r>
-            <w:proofErr w:type="spellEnd"/>
-            <w:r>
-              <w:t>(1</w:t>
+            <w:r>
+              <w:t>varchar(1</w:t>
             </w:r>
             <w:r>
               <w:t>0)</w:t>
@@ -4487,25 +3903,18 @@
             <w:tcW w:w="2408" w:type="dxa"/>
           </w:tcPr>
           <w:p>
-            <w:proofErr w:type="spellStart"/>
             <w:r>
               <w:t>User_IP</w:t>
             </w:r>
-            <w:proofErr w:type="spellEnd"/>
-          </w:p>
-        </w:tc>
-        <w:tc>
-          <w:tcPr>
-            <w:tcW w:w="2322" w:type="dxa"/>
-          </w:tcPr>
-          <w:p>
-            <w:proofErr w:type="spellStart"/>
-            <w:r>
-              <w:t>varchar</w:t>
-            </w:r>
-            <w:proofErr w:type="spellEnd"/>
-            <w:r>
-              <w:t>(1</w:t>
+          </w:p>
+        </w:tc>
+        <w:tc>
+          <w:tcPr>
+            <w:tcW w:w="2322" w:type="dxa"/>
+          </w:tcPr>
+          <w:p>
+            <w:r>
+              <w:t>varchar(1</w:t>
             </w:r>
             <w:r>
               <w:t>0)</w:t>
@@ -4531,25 +3940,18 @@
             <w:tcW w:w="2408" w:type="dxa"/>
           </w:tcPr>
           <w:p>
-            <w:proofErr w:type="spellStart"/>
             <w:r>
               <w:t>FullName</w:t>
             </w:r>
-            <w:proofErr w:type="spellEnd"/>
-          </w:p>
-        </w:tc>
-        <w:tc>
-          <w:tcPr>
-            <w:tcW w:w="2322" w:type="dxa"/>
-          </w:tcPr>
-          <w:p>
-            <w:proofErr w:type="spellStart"/>
-            <w:r>
-              <w:t>varchar</w:t>
-            </w:r>
-            <w:proofErr w:type="spellEnd"/>
-            <w:r>
-              <w:t>(3</w:t>
+          </w:p>
+        </w:tc>
+        <w:tc>
+          <w:tcPr>
+            <w:tcW w:w="2322" w:type="dxa"/>
+          </w:tcPr>
+          <w:p>
+            <w:r>
+              <w:t>varchar(3</w:t>
             </w:r>
             <w:r>
               <w:t>0)</w:t>
@@ -4575,25 +3977,18 @@
             <w:tcW w:w="2408" w:type="dxa"/>
           </w:tcPr>
           <w:p>
-            <w:proofErr w:type="spellStart"/>
             <w:r>
               <w:t>Logged_IP</w:t>
             </w:r>
-            <w:proofErr w:type="spellEnd"/>
-          </w:p>
-        </w:tc>
-        <w:tc>
-          <w:tcPr>
-            <w:tcW w:w="2322" w:type="dxa"/>
-          </w:tcPr>
-          <w:p>
-            <w:proofErr w:type="spellStart"/>
-            <w:r>
-              <w:t>varchar</w:t>
-            </w:r>
-            <w:proofErr w:type="spellEnd"/>
-            <w:r>
-              <w:t>(1</w:t>
+          </w:p>
+        </w:tc>
+        <w:tc>
+          <w:tcPr>
+            <w:tcW w:w="2322" w:type="dxa"/>
+          </w:tcPr>
+          <w:p>
+            <w:r>
+              <w:t>varchar(1</w:t>
             </w:r>
             <w:r>
               <w:t>0)</w:t>
@@ -4629,13 +4024,8 @@
             <w:tcW w:w="2322" w:type="dxa"/>
           </w:tcPr>
           <w:p>
-            <w:proofErr w:type="spellStart"/>
-            <w:r>
-              <w:t>varchar</w:t>
-            </w:r>
-            <w:proofErr w:type="spellEnd"/>
-            <w:r>
-              <w:t>(70)</w:t>
+            <w:r>
+              <w:t>varchar(70)</w:t>
             </w:r>
           </w:p>
         </w:tc>
@@ -4668,13 +4058,8 @@
             <w:tcW w:w="2322" w:type="dxa"/>
           </w:tcPr>
           <w:p>
-            <w:proofErr w:type="spellStart"/>
-            <w:r>
-              <w:t>varchar</w:t>
-            </w:r>
-            <w:proofErr w:type="spellEnd"/>
-            <w:r>
-              <w:t>(3</w:t>
+            <w:r>
+              <w:t>varchar(3</w:t>
             </w:r>
             <w:r>
               <w:t>0)</w:t>
@@ -4691,14 +4076,8 @@
     </w:tbl>
     <w:p>
       <w:r>
-        <w:lastRenderedPageBreak/>
-        <w:t>-</w:t>
+        <w:t>-tblproject</w:t>
       </w:r>
-      <w:proofErr w:type="spellStart"/>
-      <w:r>
-        <w:t>tblproject</w:t>
-      </w:r>
-      <w:proofErr w:type="spellEnd"/>
     </w:p>
     <w:tbl>
       <w:tblPr>
@@ -4774,13 +4153,8 @@
           </w:tcPr>
           <w:p>
             <w:r>
-              <w:t xml:space="preserve">    </w:t>
-            </w:r>
-            <w:proofErr w:type="spellStart"/>
-            <w:r>
-              <w:t>pk</w:t>
-            </w:r>
-            <w:proofErr w:type="spellEnd"/>
+              <w:t xml:space="preserve">    pk</w:t>
+            </w:r>
           </w:p>
         </w:tc>
         <w:tc>
@@ -4798,13 +4172,8 @@
             <w:tcW w:w="2322" w:type="dxa"/>
           </w:tcPr>
           <w:p>
-            <w:proofErr w:type="spellStart"/>
-            <w:r>
-              <w:t>varchar</w:t>
-            </w:r>
-            <w:proofErr w:type="spellEnd"/>
-            <w:r>
-              <w:t>(7)</w:t>
+            <w:r>
+              <w:t>varchar(7)</w:t>
             </w:r>
           </w:p>
         </w:tc>
@@ -4827,25 +4196,18 @@
             <w:tcW w:w="2408" w:type="dxa"/>
           </w:tcPr>
           <w:p>
-            <w:proofErr w:type="spellStart"/>
             <w:r>
               <w:t>cus_name</w:t>
             </w:r>
-            <w:proofErr w:type="spellEnd"/>
-          </w:p>
-        </w:tc>
-        <w:tc>
-          <w:tcPr>
-            <w:tcW w:w="2322" w:type="dxa"/>
-          </w:tcPr>
-          <w:p>
-            <w:proofErr w:type="spellStart"/>
-            <w:r>
-              <w:t>varchar</w:t>
-            </w:r>
-            <w:proofErr w:type="spellEnd"/>
-            <w:r>
-              <w:t>(3</w:t>
+          </w:p>
+        </w:tc>
+        <w:tc>
+          <w:tcPr>
+            <w:tcW w:w="2322" w:type="dxa"/>
+          </w:tcPr>
+          <w:p>
+            <w:r>
+              <w:t>varchar(3</w:t>
             </w:r>
             <w:r>
               <w:t>0)</w:t>
@@ -4871,25 +4233,18 @@
             <w:tcW w:w="2408" w:type="dxa"/>
           </w:tcPr>
           <w:p>
-            <w:proofErr w:type="spellStart"/>
             <w:r>
               <w:t>sevice_id</w:t>
             </w:r>
-            <w:proofErr w:type="spellEnd"/>
-          </w:p>
-        </w:tc>
-        <w:tc>
-          <w:tcPr>
-            <w:tcW w:w="2322" w:type="dxa"/>
-          </w:tcPr>
-          <w:p>
-            <w:proofErr w:type="spellStart"/>
-            <w:r>
-              <w:t>varchar</w:t>
-            </w:r>
-            <w:proofErr w:type="spellEnd"/>
-            <w:r>
-              <w:t>(</w:t>
+          </w:p>
+        </w:tc>
+        <w:tc>
+          <w:tcPr>
+            <w:tcW w:w="2322" w:type="dxa"/>
+          </w:tcPr>
+          <w:p>
+            <w:r>
+              <w:t>varchar(</w:t>
             </w:r>
             <w:r>
               <w:t>7</w:t>
@@ -4918,25 +4273,18 @@
             <w:tcW w:w="2408" w:type="dxa"/>
           </w:tcPr>
           <w:p>
-            <w:proofErr w:type="spellStart"/>
             <w:r>
               <w:t>projec_id</w:t>
             </w:r>
-            <w:proofErr w:type="spellEnd"/>
-          </w:p>
-        </w:tc>
-        <w:tc>
-          <w:tcPr>
-            <w:tcW w:w="2322" w:type="dxa"/>
-          </w:tcPr>
-          <w:p>
-            <w:proofErr w:type="spellStart"/>
-            <w:r>
-              <w:t>varchar</w:t>
-            </w:r>
-            <w:proofErr w:type="spellEnd"/>
-            <w:r>
-              <w:t>(</w:t>
+          </w:p>
+        </w:tc>
+        <w:tc>
+          <w:tcPr>
+            <w:tcW w:w="2322" w:type="dxa"/>
+          </w:tcPr>
+          <w:p>
+            <w:r>
+              <w:t>varchar(</w:t>
             </w:r>
             <w:r>
               <w:t>7</w:t>
@@ -4965,23 +4313,18 @@
             <w:tcW w:w="2408" w:type="dxa"/>
           </w:tcPr>
           <w:p>
-            <w:proofErr w:type="spellStart"/>
             <w:r>
               <w:t>star_date</w:t>
             </w:r>
-            <w:proofErr w:type="spellEnd"/>
-          </w:p>
-        </w:tc>
-        <w:tc>
-          <w:tcPr>
-            <w:tcW w:w="2322" w:type="dxa"/>
-          </w:tcPr>
-          <w:p>
-            <w:r>
-              <w:t>D</w:t>
-            </w:r>
-            <w:r>
-              <w:t>ate</w:t>
+          </w:p>
+        </w:tc>
+        <w:tc>
+          <w:tcPr>
+            <w:tcW w:w="2322" w:type="dxa"/>
+          </w:tcPr>
+          <w:p>
+            <w:r>
+              <w:t>date</w:t>
             </w:r>
           </w:p>
         </w:tc>
@@ -5004,23 +4347,18 @@
             <w:tcW w:w="2408" w:type="dxa"/>
           </w:tcPr>
           <w:p>
-            <w:proofErr w:type="spellStart"/>
             <w:r>
               <w:t>end_date</w:t>
             </w:r>
-            <w:proofErr w:type="spellEnd"/>
-          </w:p>
-        </w:tc>
-        <w:tc>
-          <w:tcPr>
-            <w:tcW w:w="2322" w:type="dxa"/>
-          </w:tcPr>
-          <w:p>
-            <w:r>
-              <w:t>D</w:t>
-            </w:r>
-            <w:r>
-              <w:t>ate</w:t>
+          </w:p>
+        </w:tc>
+        <w:tc>
+          <w:tcPr>
+            <w:tcW w:w="2322" w:type="dxa"/>
+          </w:tcPr>
+          <w:p>
+            <w:r>
+              <w:t>date</w:t>
             </w:r>
           </w:p>
         </w:tc>
@@ -5054,10 +4392,7 @@
           </w:tcPr>
           <w:p>
             <w:r>
-              <w:t>M</w:t>
-            </w:r>
-            <w:r>
-              <w:t>oney</w:t>
+              <w:t>money</w:t>
             </w:r>
           </w:p>
         </w:tc>
@@ -5080,25 +4415,18 @@
             <w:tcW w:w="2408" w:type="dxa"/>
           </w:tcPr>
           <w:p>
-            <w:proofErr w:type="spellStart"/>
             <w:r>
               <w:t>Staff_id</w:t>
             </w:r>
-            <w:proofErr w:type="spellEnd"/>
-          </w:p>
-        </w:tc>
-        <w:tc>
-          <w:tcPr>
-            <w:tcW w:w="2322" w:type="dxa"/>
-          </w:tcPr>
-          <w:p>
-            <w:proofErr w:type="spellStart"/>
-            <w:r>
-              <w:t>varchar</w:t>
-            </w:r>
-            <w:proofErr w:type="spellEnd"/>
-            <w:r>
-              <w:t>(</w:t>
+          </w:p>
+        </w:tc>
+        <w:tc>
+          <w:tcPr>
+            <w:tcW w:w="2322" w:type="dxa"/>
+          </w:tcPr>
+          <w:p>
+            <w:r>
+              <w:t>varchar(</w:t>
             </w:r>
             <w:r>
               <w:t>7</w:t>
@@ -5143,1272 +4471,13 @@
       </w:tr>
     </w:tbl>
     <w:p/>
-    <w:p/>
-    <w:p>
-      <w:proofErr w:type="spellStart"/>
-      <w:proofErr w:type="gramStart"/>
-      <w:r>
-        <w:t>tblImport</w:t>
-      </w:r>
-      <w:proofErr w:type="spellEnd"/>
-      <w:proofErr w:type="gramEnd"/>
-    </w:p>
-    <w:tbl>
-      <w:tblPr>
-        <w:tblStyle w:val="TableGrid"/>
-        <w:tblW w:w="0" w:type="auto"/>
-        <w:tblInd w:w="108" w:type="dxa"/>
-        <w:tblLook w:val="04A0" w:firstRow="1" w:lastRow="0" w:firstColumn="1" w:lastColumn="0" w:noHBand="0" w:noVBand="1"/>
-      </w:tblPr>
-      <w:tblGrid>
-        <w:gridCol w:w="2044"/>
-        <w:gridCol w:w="2371"/>
-        <w:gridCol w:w="2275"/>
-        <w:gridCol w:w="2263"/>
-      </w:tblGrid>
-      <w:tr>
-        <w:tc>
-          <w:tcPr>
-            <w:tcW w:w="2127" w:type="dxa"/>
-          </w:tcPr>
-          <w:p>
-            <w:pPr>
-              <w:jc w:val="center"/>
-            </w:pPr>
-            <w:r>
-              <w:t>PK</w:t>
-            </w:r>
-          </w:p>
-        </w:tc>
-        <w:tc>
-          <w:tcPr>
-            <w:tcW w:w="2408" w:type="dxa"/>
-          </w:tcPr>
-          <w:p>
-            <w:pPr>
-              <w:jc w:val="center"/>
-            </w:pPr>
-            <w:r>
-              <w:t>COLUMN NAME</w:t>
-            </w:r>
-          </w:p>
-        </w:tc>
-        <w:tc>
-          <w:tcPr>
-            <w:tcW w:w="2322" w:type="dxa"/>
-          </w:tcPr>
-          <w:p>
-            <w:pPr>
-              <w:jc w:val="center"/>
-            </w:pPr>
-            <w:r>
-              <w:t>DATA TYPE</w:t>
-            </w:r>
-          </w:p>
-        </w:tc>
-        <w:tc>
-          <w:tcPr>
-            <w:tcW w:w="2322" w:type="dxa"/>
-          </w:tcPr>
-          <w:p>
-            <w:pPr>
-              <w:jc w:val="center"/>
-            </w:pPr>
-            <w:r>
-              <w:t>ALLOW NULL</w:t>
-            </w:r>
-          </w:p>
-        </w:tc>
-      </w:tr>
-      <w:tr>
-        <w:tc>
-          <w:tcPr>
-            <w:tcW w:w="2127" w:type="dxa"/>
-          </w:tcPr>
-          <w:p>
-            <w:r>
-              <w:t xml:space="preserve">    </w:t>
-            </w:r>
-            <w:proofErr w:type="spellStart"/>
-            <w:r>
-              <w:t>pk</w:t>
-            </w:r>
-            <w:proofErr w:type="spellEnd"/>
-          </w:p>
-        </w:tc>
-        <w:tc>
-          <w:tcPr>
-            <w:tcW w:w="2408" w:type="dxa"/>
-          </w:tcPr>
-          <w:p>
-            <w:r>
-              <w:t>code</w:t>
-            </w:r>
-          </w:p>
-        </w:tc>
-        <w:tc>
-          <w:tcPr>
-            <w:tcW w:w="2322" w:type="dxa"/>
-          </w:tcPr>
-          <w:p>
-            <w:proofErr w:type="spellStart"/>
-            <w:r>
-              <w:t>varchar</w:t>
-            </w:r>
-            <w:proofErr w:type="spellEnd"/>
-            <w:r>
-              <w:t>(7)</w:t>
-            </w:r>
-          </w:p>
-        </w:tc>
-        <w:tc>
-          <w:tcPr>
-            <w:tcW w:w="2322" w:type="dxa"/>
-          </w:tcPr>
-          <w:p/>
-        </w:tc>
-      </w:tr>
-      <w:tr>
-        <w:tc>
-          <w:tcPr>
-            <w:tcW w:w="2127" w:type="dxa"/>
-          </w:tcPr>
-          <w:p/>
-        </w:tc>
-        <w:tc>
-          <w:tcPr>
-            <w:tcW w:w="2408" w:type="dxa"/>
-          </w:tcPr>
-          <w:p>
-            <w:r>
-              <w:t>Date</w:t>
-            </w:r>
-          </w:p>
-        </w:tc>
-        <w:tc>
-          <w:tcPr>
-            <w:tcW w:w="2322" w:type="dxa"/>
-          </w:tcPr>
-          <w:p>
-            <w:r>
-              <w:t>D</w:t>
-            </w:r>
-            <w:r>
-              <w:t>ate</w:t>
-            </w:r>
-          </w:p>
-        </w:tc>
-        <w:tc>
-          <w:tcPr>
-            <w:tcW w:w="2322" w:type="dxa"/>
-          </w:tcPr>
-          <w:p/>
-        </w:tc>
-      </w:tr>
-      <w:tr>
-        <w:tc>
-          <w:tcPr>
-            <w:tcW w:w="2127" w:type="dxa"/>
-          </w:tcPr>
-          <w:p/>
-        </w:tc>
-        <w:tc>
-          <w:tcPr>
-            <w:tcW w:w="2408" w:type="dxa"/>
-          </w:tcPr>
-          <w:p>
-            <w:proofErr w:type="spellStart"/>
-            <w:r>
-              <w:t>Staff_id</w:t>
-            </w:r>
-            <w:proofErr w:type="spellEnd"/>
-          </w:p>
-        </w:tc>
-        <w:tc>
-          <w:tcPr>
-            <w:tcW w:w="2322" w:type="dxa"/>
-          </w:tcPr>
-          <w:p>
-            <w:proofErr w:type="spellStart"/>
-            <w:r>
-              <w:t>varchar</w:t>
-            </w:r>
-            <w:proofErr w:type="spellEnd"/>
-            <w:r>
-              <w:t>(7)</w:t>
-            </w:r>
-          </w:p>
-        </w:tc>
-        <w:tc>
-          <w:tcPr>
-            <w:tcW w:w="2322" w:type="dxa"/>
-          </w:tcPr>
-          <w:p/>
-        </w:tc>
-      </w:tr>
-      <w:tr>
-        <w:tc>
-          <w:tcPr>
-            <w:tcW w:w="2127" w:type="dxa"/>
-          </w:tcPr>
-          <w:p/>
-        </w:tc>
-        <w:tc>
-          <w:tcPr>
-            <w:tcW w:w="2408" w:type="dxa"/>
-          </w:tcPr>
-          <w:p>
-            <w:proofErr w:type="spellStart"/>
-            <w:r>
-              <w:t>Sub_id</w:t>
-            </w:r>
-            <w:proofErr w:type="spellEnd"/>
-          </w:p>
-        </w:tc>
-        <w:tc>
-          <w:tcPr>
-            <w:tcW w:w="2322" w:type="dxa"/>
-          </w:tcPr>
-          <w:p>
-            <w:proofErr w:type="spellStart"/>
-            <w:r>
-              <w:t>varchar</w:t>
-            </w:r>
-            <w:proofErr w:type="spellEnd"/>
-            <w:r>
-              <w:t>(7)</w:t>
-            </w:r>
-          </w:p>
-        </w:tc>
-        <w:tc>
-          <w:tcPr>
-            <w:tcW w:w="2322" w:type="dxa"/>
-          </w:tcPr>
-          <w:p/>
-        </w:tc>
-      </w:tr>
-      <w:tr>
-        <w:tc>
-          <w:tcPr>
-            <w:tcW w:w="2127" w:type="dxa"/>
-          </w:tcPr>
-          <w:p/>
-        </w:tc>
-        <w:tc>
-          <w:tcPr>
-            <w:tcW w:w="2408" w:type="dxa"/>
-          </w:tcPr>
-          <w:p>
-            <w:proofErr w:type="spellStart"/>
-            <w:r>
-              <w:t>Package_id</w:t>
-            </w:r>
-            <w:proofErr w:type="spellEnd"/>
-          </w:p>
-        </w:tc>
-        <w:tc>
-          <w:tcPr>
-            <w:tcW w:w="2322" w:type="dxa"/>
-          </w:tcPr>
-          <w:p>
-            <w:proofErr w:type="spellStart"/>
-            <w:r>
-              <w:t>Varchar</w:t>
-            </w:r>
-            <w:proofErr w:type="spellEnd"/>
-            <w:r>
-              <w:t>(7)</w:t>
-            </w:r>
-          </w:p>
-        </w:tc>
-        <w:tc>
-          <w:tcPr>
-            <w:tcW w:w="2322" w:type="dxa"/>
-          </w:tcPr>
-          <w:p/>
-        </w:tc>
-      </w:tr>
-      <w:tr>
-        <w:tc>
-          <w:tcPr>
-            <w:tcW w:w="2127" w:type="dxa"/>
-          </w:tcPr>
-          <w:p/>
-        </w:tc>
-        <w:tc>
-          <w:tcPr>
-            <w:tcW w:w="2408" w:type="dxa"/>
-          </w:tcPr>
-          <w:p>
-            <w:proofErr w:type="spellStart"/>
-            <w:r>
-              <w:t>TotalAmount</w:t>
-            </w:r>
-            <w:proofErr w:type="spellEnd"/>
-          </w:p>
-        </w:tc>
-        <w:tc>
-          <w:tcPr>
-            <w:tcW w:w="2322" w:type="dxa"/>
-          </w:tcPr>
-          <w:p>
-            <w:r>
-              <w:t>M</w:t>
-            </w:r>
-            <w:r>
-              <w:t>oney</w:t>
-            </w:r>
-          </w:p>
-        </w:tc>
-        <w:tc>
-          <w:tcPr>
-            <w:tcW w:w="2322" w:type="dxa"/>
-          </w:tcPr>
-          <w:p/>
-        </w:tc>
-      </w:tr>
-    </w:tbl>
-    <w:p/>
-    <w:p/>
-    <w:p>
-      <w:proofErr w:type="spellStart"/>
-      <w:proofErr w:type="gramStart"/>
-      <w:r>
-        <w:t>tblSupplier</w:t>
-      </w:r>
-      <w:proofErr w:type="spellEnd"/>
-      <w:proofErr w:type="gramEnd"/>
-    </w:p>
-    <w:tbl>
-      <w:tblPr>
-        <w:tblStyle w:val="TableGrid"/>
-        <w:tblW w:w="0" w:type="auto"/>
-        <w:tblInd w:w="108" w:type="dxa"/>
-        <w:tblLook w:val="04A0" w:firstRow="1" w:lastRow="0" w:firstColumn="1" w:lastColumn="0" w:noHBand="0" w:noVBand="1"/>
-      </w:tblPr>
-      <w:tblGrid>
-        <w:gridCol w:w="2045"/>
-        <w:gridCol w:w="2364"/>
-        <w:gridCol w:w="2280"/>
-        <w:gridCol w:w="2264"/>
-      </w:tblGrid>
-      <w:tr>
-        <w:tc>
-          <w:tcPr>
-            <w:tcW w:w="2127" w:type="dxa"/>
-          </w:tcPr>
-          <w:p>
-            <w:pPr>
-              <w:jc w:val="center"/>
-            </w:pPr>
-            <w:r>
-              <w:t>PK</w:t>
-            </w:r>
-          </w:p>
-        </w:tc>
-        <w:tc>
-          <w:tcPr>
-            <w:tcW w:w="2408" w:type="dxa"/>
-          </w:tcPr>
-          <w:p>
-            <w:pPr>
-              <w:jc w:val="center"/>
-            </w:pPr>
-            <w:r>
-              <w:t>COLUMN NAME</w:t>
-            </w:r>
-          </w:p>
-        </w:tc>
-        <w:tc>
-          <w:tcPr>
-            <w:tcW w:w="2322" w:type="dxa"/>
-          </w:tcPr>
-          <w:p>
-            <w:pPr>
-              <w:jc w:val="center"/>
-            </w:pPr>
-            <w:r>
-              <w:t>DATA TYPE</w:t>
-            </w:r>
-          </w:p>
-        </w:tc>
-        <w:tc>
-          <w:tcPr>
-            <w:tcW w:w="2322" w:type="dxa"/>
-          </w:tcPr>
-          <w:p>
-            <w:pPr>
-              <w:jc w:val="center"/>
-            </w:pPr>
-            <w:r>
-              <w:t>ALLOW NULL</w:t>
-            </w:r>
-          </w:p>
-        </w:tc>
-      </w:tr>
-      <w:tr>
-        <w:tc>
-          <w:tcPr>
-            <w:tcW w:w="2127" w:type="dxa"/>
-          </w:tcPr>
-          <w:p>
-            <w:r>
-              <w:t xml:space="preserve">    </w:t>
-            </w:r>
-            <w:proofErr w:type="spellStart"/>
-            <w:r>
-              <w:t>pk</w:t>
-            </w:r>
-            <w:proofErr w:type="spellEnd"/>
-          </w:p>
-        </w:tc>
-        <w:tc>
-          <w:tcPr>
-            <w:tcW w:w="2408" w:type="dxa"/>
-          </w:tcPr>
-          <w:p>
-            <w:proofErr w:type="spellStart"/>
-            <w:r>
-              <w:t>SupID</w:t>
-            </w:r>
-            <w:proofErr w:type="spellEnd"/>
-          </w:p>
-        </w:tc>
-        <w:tc>
-          <w:tcPr>
-            <w:tcW w:w="2322" w:type="dxa"/>
-          </w:tcPr>
-          <w:p>
-            <w:proofErr w:type="spellStart"/>
-            <w:r>
-              <w:t>varchar</w:t>
-            </w:r>
-            <w:proofErr w:type="spellEnd"/>
-            <w:r>
-              <w:t>(7)</w:t>
-            </w:r>
-          </w:p>
-        </w:tc>
-        <w:tc>
-          <w:tcPr>
-            <w:tcW w:w="2322" w:type="dxa"/>
-          </w:tcPr>
-          <w:p/>
-        </w:tc>
-      </w:tr>
-      <w:tr>
-        <w:tc>
-          <w:tcPr>
-            <w:tcW w:w="2127" w:type="dxa"/>
-          </w:tcPr>
-          <w:p/>
-        </w:tc>
-        <w:tc>
-          <w:tcPr>
-            <w:tcW w:w="2408" w:type="dxa"/>
-          </w:tcPr>
-          <w:p>
-            <w:r>
-              <w:t>Name</w:t>
-            </w:r>
-          </w:p>
-        </w:tc>
-        <w:tc>
-          <w:tcPr>
-            <w:tcW w:w="2322" w:type="dxa"/>
-          </w:tcPr>
-          <w:p>
-            <w:proofErr w:type="spellStart"/>
-            <w:r>
-              <w:t>varchar</w:t>
-            </w:r>
-            <w:proofErr w:type="spellEnd"/>
-            <w:r>
-              <w:t>(30)</w:t>
-            </w:r>
-          </w:p>
-        </w:tc>
-        <w:tc>
-          <w:tcPr>
-            <w:tcW w:w="2322" w:type="dxa"/>
-          </w:tcPr>
-          <w:p/>
-        </w:tc>
-      </w:tr>
-      <w:tr>
-        <w:tc>
-          <w:tcPr>
-            <w:tcW w:w="2127" w:type="dxa"/>
-          </w:tcPr>
-          <w:p/>
-        </w:tc>
-        <w:tc>
-          <w:tcPr>
-            <w:tcW w:w="2408" w:type="dxa"/>
-          </w:tcPr>
-          <w:p>
-            <w:proofErr w:type="spellStart"/>
-            <w:r>
-              <w:t>SubPhone</w:t>
-            </w:r>
-            <w:proofErr w:type="spellEnd"/>
-          </w:p>
-        </w:tc>
-        <w:tc>
-          <w:tcPr>
-            <w:tcW w:w="2322" w:type="dxa"/>
-          </w:tcPr>
-          <w:p>
-            <w:proofErr w:type="spellStart"/>
-            <w:r>
-              <w:t>varchar</w:t>
-            </w:r>
-            <w:proofErr w:type="spellEnd"/>
-            <w:r>
-              <w:t>(</w:t>
-            </w:r>
-            <w:r>
-              <w:t>2</w:t>
-            </w:r>
-            <w:r>
-              <w:t>0)</w:t>
-            </w:r>
-          </w:p>
-        </w:tc>
-        <w:tc>
-          <w:tcPr>
-            <w:tcW w:w="2322" w:type="dxa"/>
-          </w:tcPr>
-          <w:p/>
-        </w:tc>
-      </w:tr>
-      <w:tr>
-        <w:tc>
-          <w:tcPr>
-            <w:tcW w:w="2127" w:type="dxa"/>
-          </w:tcPr>
-          <w:p/>
-        </w:tc>
-        <w:tc>
-          <w:tcPr>
-            <w:tcW w:w="2408" w:type="dxa"/>
-          </w:tcPr>
-          <w:p>
-            <w:proofErr w:type="spellStart"/>
-            <w:r>
-              <w:t>SubAddress</w:t>
-            </w:r>
-            <w:proofErr w:type="spellEnd"/>
-          </w:p>
-        </w:tc>
-        <w:tc>
-          <w:tcPr>
-            <w:tcW w:w="2322" w:type="dxa"/>
-          </w:tcPr>
-          <w:p>
-            <w:proofErr w:type="spellStart"/>
-            <w:r>
-              <w:t>varchar</w:t>
-            </w:r>
-            <w:proofErr w:type="spellEnd"/>
-            <w:r>
-              <w:t>(70)</w:t>
-            </w:r>
-          </w:p>
-        </w:tc>
-        <w:tc>
-          <w:tcPr>
-            <w:tcW w:w="2322" w:type="dxa"/>
-          </w:tcPr>
-          <w:p/>
-        </w:tc>
-      </w:tr>
-    </w:tbl>
-    <w:p/>
-    <w:p/>
-    <w:p>
-      <w:proofErr w:type="spellStart"/>
-      <w:proofErr w:type="gramStart"/>
-      <w:r>
-        <w:t>tbDocument</w:t>
-      </w:r>
-      <w:proofErr w:type="spellEnd"/>
-      <w:proofErr w:type="gramEnd"/>
-    </w:p>
-    <w:tbl>
-      <w:tblPr>
-        <w:tblStyle w:val="TableGrid"/>
-        <w:tblW w:w="0" w:type="auto"/>
-        <w:tblInd w:w="108" w:type="dxa"/>
-        <w:tblLook w:val="04A0" w:firstRow="1" w:lastRow="0" w:firstColumn="1" w:lastColumn="0" w:noHBand="0" w:noVBand="1"/>
-      </w:tblPr>
-      <w:tblGrid>
-        <w:gridCol w:w="2046"/>
-        <w:gridCol w:w="2362"/>
-        <w:gridCol w:w="2280"/>
-        <w:gridCol w:w="2265"/>
-      </w:tblGrid>
-      <w:tr>
-        <w:tc>
-          <w:tcPr>
-            <w:tcW w:w="2127" w:type="dxa"/>
-          </w:tcPr>
-          <w:p>
-            <w:pPr>
-              <w:jc w:val="center"/>
-            </w:pPr>
-            <w:r>
-              <w:t>PK</w:t>
-            </w:r>
-          </w:p>
-        </w:tc>
-        <w:tc>
-          <w:tcPr>
-            <w:tcW w:w="2408" w:type="dxa"/>
-          </w:tcPr>
-          <w:p>
-            <w:pPr>
-              <w:jc w:val="center"/>
-            </w:pPr>
-            <w:r>
-              <w:t>COLUMN NAME</w:t>
-            </w:r>
-          </w:p>
-        </w:tc>
-        <w:tc>
-          <w:tcPr>
-            <w:tcW w:w="2322" w:type="dxa"/>
-          </w:tcPr>
-          <w:p>
-            <w:pPr>
-              <w:jc w:val="center"/>
-            </w:pPr>
-            <w:r>
-              <w:t>DATA TYPE</w:t>
-            </w:r>
-          </w:p>
-        </w:tc>
-        <w:tc>
-          <w:tcPr>
-            <w:tcW w:w="2322" w:type="dxa"/>
-          </w:tcPr>
-          <w:p>
-            <w:pPr>
-              <w:jc w:val="center"/>
-            </w:pPr>
-            <w:r>
-              <w:t>ALLOW NULL</w:t>
-            </w:r>
-          </w:p>
-        </w:tc>
-      </w:tr>
-      <w:tr>
-        <w:tc>
-          <w:tcPr>
-            <w:tcW w:w="2127" w:type="dxa"/>
-          </w:tcPr>
-          <w:p>
-            <w:r>
-              <w:t xml:space="preserve">    </w:t>
-            </w:r>
-            <w:proofErr w:type="spellStart"/>
-            <w:r>
-              <w:t>pk</w:t>
-            </w:r>
-            <w:proofErr w:type="spellEnd"/>
-          </w:p>
-        </w:tc>
-        <w:tc>
-          <w:tcPr>
-            <w:tcW w:w="2408" w:type="dxa"/>
-          </w:tcPr>
-          <w:p>
-            <w:proofErr w:type="spellStart"/>
-            <w:r>
-              <w:t>DocID</w:t>
-            </w:r>
-            <w:proofErr w:type="spellEnd"/>
-          </w:p>
-        </w:tc>
-        <w:tc>
-          <w:tcPr>
-            <w:tcW w:w="2322" w:type="dxa"/>
-          </w:tcPr>
-          <w:p>
-            <w:proofErr w:type="spellStart"/>
-            <w:r>
-              <w:t>varchar</w:t>
-            </w:r>
-            <w:proofErr w:type="spellEnd"/>
-            <w:r>
-              <w:t>(7)</w:t>
-            </w:r>
-          </w:p>
-        </w:tc>
-        <w:tc>
-          <w:tcPr>
-            <w:tcW w:w="2322" w:type="dxa"/>
-          </w:tcPr>
-          <w:p/>
-        </w:tc>
-      </w:tr>
-      <w:tr>
-        <w:tc>
-          <w:tcPr>
-            <w:tcW w:w="2127" w:type="dxa"/>
-          </w:tcPr>
-          <w:p/>
-        </w:tc>
-        <w:tc>
-          <w:tcPr>
-            <w:tcW w:w="2408" w:type="dxa"/>
-          </w:tcPr>
-          <w:p>
-            <w:r>
-              <w:t>Name</w:t>
-            </w:r>
-          </w:p>
-        </w:tc>
-        <w:tc>
-          <w:tcPr>
-            <w:tcW w:w="2322" w:type="dxa"/>
-          </w:tcPr>
-          <w:p>
-            <w:proofErr w:type="spellStart"/>
-            <w:r>
-              <w:t>varchar</w:t>
-            </w:r>
-            <w:proofErr w:type="spellEnd"/>
-            <w:r>
-              <w:t>(30)</w:t>
-            </w:r>
-          </w:p>
-        </w:tc>
-        <w:tc>
-          <w:tcPr>
-            <w:tcW w:w="2322" w:type="dxa"/>
-          </w:tcPr>
-          <w:p/>
-        </w:tc>
-      </w:tr>
-      <w:tr>
-        <w:tc>
-          <w:tcPr>
-            <w:tcW w:w="2127" w:type="dxa"/>
-          </w:tcPr>
-          <w:p/>
-        </w:tc>
-        <w:tc>
-          <w:tcPr>
-            <w:tcW w:w="2408" w:type="dxa"/>
-          </w:tcPr>
-          <w:p>
-            <w:r>
-              <w:t>Description</w:t>
-            </w:r>
-          </w:p>
-        </w:tc>
-        <w:tc>
-          <w:tcPr>
-            <w:tcW w:w="2322" w:type="dxa"/>
-          </w:tcPr>
-          <w:p>
-            <w:proofErr w:type="spellStart"/>
-            <w:r>
-              <w:t>varchar</w:t>
-            </w:r>
-            <w:proofErr w:type="spellEnd"/>
-            <w:r>
-              <w:t>(50)</w:t>
-            </w:r>
-          </w:p>
-        </w:tc>
-        <w:tc>
-          <w:tcPr>
-            <w:tcW w:w="2322" w:type="dxa"/>
-          </w:tcPr>
-          <w:p/>
-        </w:tc>
-      </w:tr>
-      <w:tr>
-        <w:tc>
-          <w:tcPr>
-            <w:tcW w:w="2127" w:type="dxa"/>
-          </w:tcPr>
-          <w:p/>
-        </w:tc>
-        <w:tc>
-          <w:tcPr>
-            <w:tcW w:w="2408" w:type="dxa"/>
-          </w:tcPr>
-          <w:p>
-            <w:proofErr w:type="spellStart"/>
-            <w:r>
-              <w:t>UploaDate</w:t>
-            </w:r>
-            <w:proofErr w:type="spellEnd"/>
-          </w:p>
-        </w:tc>
-        <w:tc>
-          <w:tcPr>
-            <w:tcW w:w="2322" w:type="dxa"/>
-          </w:tcPr>
-          <w:p>
-            <w:r>
-              <w:t>D</w:t>
-            </w:r>
-            <w:r>
-              <w:t>ate</w:t>
-            </w:r>
-          </w:p>
-        </w:tc>
-        <w:tc>
-          <w:tcPr>
-            <w:tcW w:w="2322" w:type="dxa"/>
-          </w:tcPr>
-          <w:p/>
-        </w:tc>
-      </w:tr>
-    </w:tbl>
-    <w:p/>
-    <w:p>
-      <w:proofErr w:type="spellStart"/>
-      <w:proofErr w:type="gramStart"/>
-      <w:r>
-        <w:t>tbPackage</w:t>
-      </w:r>
-      <w:proofErr w:type="spellEnd"/>
-      <w:proofErr w:type="gramEnd"/>
-    </w:p>
-    <w:tbl>
-      <w:tblPr>
-        <w:tblStyle w:val="TableGrid"/>
-        <w:tblW w:w="0" w:type="auto"/>
-        <w:tblInd w:w="108" w:type="dxa"/>
-        <w:tblLook w:val="04A0" w:firstRow="1" w:lastRow="0" w:firstColumn="1" w:lastColumn="0" w:noHBand="0" w:noVBand="1"/>
-      </w:tblPr>
-      <w:tblGrid>
-        <w:gridCol w:w="2046"/>
-        <w:gridCol w:w="2362"/>
-        <w:gridCol w:w="2280"/>
-        <w:gridCol w:w="2265"/>
-      </w:tblGrid>
-      <w:tr>
-        <w:tc>
-          <w:tcPr>
-            <w:tcW w:w="2127" w:type="dxa"/>
-          </w:tcPr>
-          <w:p>
-            <w:r>
-              <w:t>PK</w:t>
-            </w:r>
-          </w:p>
-        </w:tc>
-        <w:tc>
-          <w:tcPr>
-            <w:tcW w:w="2408" w:type="dxa"/>
-          </w:tcPr>
-          <w:p>
-            <w:pPr>
-              <w:jc w:val="center"/>
-            </w:pPr>
-            <w:r>
-              <w:t>COLUMN NAME</w:t>
-            </w:r>
-          </w:p>
-        </w:tc>
-        <w:tc>
-          <w:tcPr>
-            <w:tcW w:w="2322" w:type="dxa"/>
-          </w:tcPr>
-          <w:p>
-            <w:pPr>
-              <w:jc w:val="center"/>
-            </w:pPr>
-            <w:r>
-              <w:t>DATA TYPE</w:t>
-            </w:r>
-          </w:p>
-        </w:tc>
-        <w:tc>
-          <w:tcPr>
-            <w:tcW w:w="2322" w:type="dxa"/>
-          </w:tcPr>
-          <w:p>
-            <w:pPr>
-              <w:jc w:val="center"/>
-            </w:pPr>
-            <w:r>
-              <w:t>ALLOW NULL</w:t>
-            </w:r>
-          </w:p>
-        </w:tc>
-      </w:tr>
-      <w:tr>
-        <w:tc>
-          <w:tcPr>
-            <w:tcW w:w="2127" w:type="dxa"/>
-          </w:tcPr>
-          <w:p>
-            <w:r>
-              <w:t xml:space="preserve">    </w:t>
-            </w:r>
-            <w:proofErr w:type="spellStart"/>
-            <w:r>
-              <w:t>pk</w:t>
-            </w:r>
-            <w:proofErr w:type="spellEnd"/>
-          </w:p>
-        </w:tc>
-        <w:tc>
-          <w:tcPr>
-            <w:tcW w:w="2408" w:type="dxa"/>
-          </w:tcPr>
-          <w:p>
-            <w:r>
-              <w:t>ID</w:t>
-            </w:r>
-          </w:p>
-        </w:tc>
-        <w:tc>
-          <w:tcPr>
-            <w:tcW w:w="2322" w:type="dxa"/>
-          </w:tcPr>
-          <w:p>
-            <w:proofErr w:type="spellStart"/>
-            <w:r>
-              <w:t>varchar</w:t>
-            </w:r>
-            <w:proofErr w:type="spellEnd"/>
-            <w:r>
-              <w:t>(7)</w:t>
-            </w:r>
-          </w:p>
-        </w:tc>
-        <w:tc>
-          <w:tcPr>
-            <w:tcW w:w="2322" w:type="dxa"/>
-          </w:tcPr>
-          <w:p/>
-        </w:tc>
-      </w:tr>
-      <w:tr>
-        <w:tc>
-          <w:tcPr>
-            <w:tcW w:w="2127" w:type="dxa"/>
-          </w:tcPr>
-          <w:p/>
-        </w:tc>
-        <w:tc>
-          <w:tcPr>
-            <w:tcW w:w="2408" w:type="dxa"/>
-          </w:tcPr>
-          <w:p>
-            <w:r>
-              <w:t>Name</w:t>
-            </w:r>
-          </w:p>
-        </w:tc>
-        <w:tc>
-          <w:tcPr>
-            <w:tcW w:w="2322" w:type="dxa"/>
-          </w:tcPr>
-          <w:p>
-            <w:proofErr w:type="spellStart"/>
-            <w:r>
-              <w:t>varchar</w:t>
-            </w:r>
-            <w:proofErr w:type="spellEnd"/>
-            <w:r>
-              <w:t>(30)</w:t>
-            </w:r>
-          </w:p>
-        </w:tc>
-        <w:tc>
-          <w:tcPr>
-            <w:tcW w:w="2322" w:type="dxa"/>
-          </w:tcPr>
-          <w:p/>
-        </w:tc>
-      </w:tr>
-      <w:tr>
-        <w:tc>
-          <w:tcPr>
-            <w:tcW w:w="2127" w:type="dxa"/>
-          </w:tcPr>
-          <w:p/>
-        </w:tc>
-        <w:tc>
-          <w:tcPr>
-            <w:tcW w:w="2408" w:type="dxa"/>
-          </w:tcPr>
-          <w:p>
-            <w:r>
-              <w:t>Description</w:t>
-            </w:r>
-          </w:p>
-        </w:tc>
-        <w:tc>
-          <w:tcPr>
-            <w:tcW w:w="2322" w:type="dxa"/>
-          </w:tcPr>
-          <w:p>
-            <w:proofErr w:type="spellStart"/>
-            <w:r>
-              <w:t>varchar</w:t>
-            </w:r>
-            <w:proofErr w:type="spellEnd"/>
-            <w:r>
-              <w:t>(5</w:t>
-            </w:r>
-            <w:r>
-              <w:t>0)</w:t>
-            </w:r>
-          </w:p>
-        </w:tc>
-        <w:tc>
-          <w:tcPr>
-            <w:tcW w:w="2322" w:type="dxa"/>
-          </w:tcPr>
-          <w:p/>
-        </w:tc>
-      </w:tr>
-      <w:tr>
-        <w:tc>
-          <w:tcPr>
-            <w:tcW w:w="2127" w:type="dxa"/>
-          </w:tcPr>
-          <w:p/>
-        </w:tc>
-        <w:tc>
-          <w:tcPr>
-            <w:tcW w:w="2408" w:type="dxa"/>
-          </w:tcPr>
-          <w:p>
-            <w:r>
-              <w:t>Status</w:t>
-            </w:r>
-          </w:p>
-        </w:tc>
-        <w:tc>
-          <w:tcPr>
-            <w:tcW w:w="2322" w:type="dxa"/>
-          </w:tcPr>
-          <w:p>
-            <w:proofErr w:type="spellStart"/>
-            <w:r>
-              <w:t>varchar</w:t>
-            </w:r>
-            <w:proofErr w:type="spellEnd"/>
-            <w:r>
-              <w:t>(70)</w:t>
-            </w:r>
-          </w:p>
-        </w:tc>
-        <w:tc>
-          <w:tcPr>
-            <w:tcW w:w="2322" w:type="dxa"/>
-          </w:tcPr>
-          <w:p/>
-        </w:tc>
-      </w:tr>
-      <w:tr>
-        <w:tc>
-          <w:tcPr>
-            <w:tcW w:w="2127" w:type="dxa"/>
-          </w:tcPr>
-          <w:p/>
-        </w:tc>
-        <w:tc>
-          <w:tcPr>
-            <w:tcW w:w="2408" w:type="dxa"/>
-          </w:tcPr>
-          <w:p>
-            <w:r>
-              <w:t>Price</w:t>
-            </w:r>
-          </w:p>
-        </w:tc>
-        <w:tc>
-          <w:tcPr>
-            <w:tcW w:w="2322" w:type="dxa"/>
-          </w:tcPr>
-          <w:p>
-            <w:r>
-              <w:t>Money</w:t>
-            </w:r>
-          </w:p>
-        </w:tc>
-        <w:tc>
-          <w:tcPr>
-            <w:tcW w:w="2322" w:type="dxa"/>
-          </w:tcPr>
-          <w:p/>
-        </w:tc>
-      </w:tr>
-      <w:tr>
-        <w:tc>
-          <w:tcPr>
-            <w:tcW w:w="2127" w:type="dxa"/>
-          </w:tcPr>
-          <w:p/>
-        </w:tc>
-        <w:tc>
-          <w:tcPr>
-            <w:tcW w:w="2408" w:type="dxa"/>
-          </w:tcPr>
-          <w:p>
-            <w:proofErr w:type="spellStart"/>
-            <w:r>
-              <w:t>Createdby</w:t>
-            </w:r>
-            <w:proofErr w:type="spellEnd"/>
-          </w:p>
-        </w:tc>
-        <w:tc>
-          <w:tcPr>
-            <w:tcW w:w="2322" w:type="dxa"/>
-          </w:tcPr>
-          <w:p/>
-        </w:tc>
-        <w:tc>
-          <w:tcPr>
-            <w:tcW w:w="2322" w:type="dxa"/>
-          </w:tcPr>
-          <w:p/>
-        </w:tc>
-      </w:tr>
-      <w:tr>
-        <w:tc>
-          <w:tcPr>
-            <w:tcW w:w="2127" w:type="dxa"/>
-          </w:tcPr>
-          <w:p/>
-        </w:tc>
-        <w:tc>
-          <w:tcPr>
-            <w:tcW w:w="2408" w:type="dxa"/>
-          </w:tcPr>
-          <w:p>
-            <w:proofErr w:type="spellStart"/>
-            <w:r>
-              <w:t>Requiredby</w:t>
-            </w:r>
-            <w:proofErr w:type="spellEnd"/>
-          </w:p>
-        </w:tc>
-        <w:tc>
-          <w:tcPr>
-            <w:tcW w:w="2322" w:type="dxa"/>
-          </w:tcPr>
-          <w:p/>
-        </w:tc>
-        <w:tc>
-          <w:tcPr>
-            <w:tcW w:w="2322" w:type="dxa"/>
-          </w:tcPr>
-          <w:p/>
-        </w:tc>
-      </w:tr>
-      <w:tr>
-        <w:tc>
-          <w:tcPr>
-            <w:tcW w:w="2127" w:type="dxa"/>
-          </w:tcPr>
-          <w:p/>
-        </w:tc>
-        <w:tc>
-          <w:tcPr>
-            <w:tcW w:w="2408" w:type="dxa"/>
-          </w:tcPr>
-          <w:p>
-            <w:proofErr w:type="spellStart"/>
-            <w:r>
-              <w:t>Suppliedby</w:t>
-            </w:r>
-            <w:proofErr w:type="spellEnd"/>
-          </w:p>
-        </w:tc>
-        <w:tc>
-          <w:tcPr>
-            <w:tcW w:w="2322" w:type="dxa"/>
-          </w:tcPr>
-          <w:p/>
-        </w:tc>
-        <w:tc>
-          <w:tcPr>
-            <w:tcW w:w="2322" w:type="dxa"/>
-          </w:tcPr>
-          <w:p/>
-        </w:tc>
-      </w:tr>
-    </w:tbl>
-    <w:p/>
-    <w:p>
-      <w:bookmarkStart w:id="0" w:name="_GoBack"/>
-      <w:bookmarkEnd w:id="0"/>
-    </w:p>
     <w:sectPr>
-      <w:headerReference w:type="default" r:id="rId7"/>
       <w:pgSz w:w="11907" w:h="16840" w:code="9"/>
       <w:pgMar w:top="1134" w:right="1418" w:bottom="1134" w:left="1418" w:header="720" w:footer="720" w:gutter="0"/>
       <w:cols w:space="720"/>
     </w:sectPr>
   </w:body>
 </w:document>
-</file>
-
-<file path=word/endnotes.xml><?xml version="1.0" encoding="utf-8"?>
-<w:endnotes xmlns:wpc="http://schemas.microsoft.com/office/word/2010/wordprocessingCanvas" xmlns:mc="http://schemas.openxmlformats.org/markup-compatibility/2006" xmlns:o="urn:schemas-microsoft-com:office:office" xmlns:r="http://schemas.openxmlformats.org/officeDocument/2006/relationships" xmlns:m="http://schemas.openxmlformats.org/officeDocument/2006/math" xmlns:v="urn:schemas-microsoft-com:vml" xmlns:wp14="http://schemas.microsoft.com/office/word/2010/wordprocessingDrawing" xmlns:wp="http://schemas.openxmlformats.org/drawingml/2006/wordprocessingDrawing" xmlns:w10="urn:schemas-microsoft-com:office:word" xmlns:w="http://schemas.openxmlformats.org/wordprocessingml/2006/main" xmlns:w14="http://schemas.microsoft.com/office/word/2010/wordml" xmlns:w15="http://schemas.microsoft.com/office/word/2012/wordml" xmlns:wpg="http://schemas.microsoft.com/office/word/2010/wordprocessingGroup" xmlns:wpi="http://schemas.microsoft.com/office/word/2010/wordprocessingInk" xmlns:wne="http://schemas.microsoft.com/office/word/2006/wordml" xmlns:wps="http://schemas.microsoft.com/office/word/2010/wordprocessingShape" mc:Ignorable="w14 w15 wp14">
-  <w:endnote w:type="separator" w:id="-1">
-    <w:p>
-      <w:r>
-        <w:separator/>
-      </w:r>
-    </w:p>
-  </w:endnote>
-  <w:endnote w:type="continuationSeparator" w:id="0">
-    <w:p>
-      <w:r>
-        <w:continuationSeparator/>
-      </w:r>
-    </w:p>
-  </w:endnote>
-</w:endnotes>
-</file>
-
-<file path=word/footnotes.xml><?xml version="1.0" encoding="utf-8"?>
-<w:footnotes xmlns:wpc="http://schemas.microsoft.com/office/word/2010/wordprocessingCanvas" xmlns:mc="http://schemas.openxmlformats.org/markup-compatibility/2006" xmlns:o="urn:schemas-microsoft-com:office:office" xmlns:r="http://schemas.openxmlformats.org/officeDocument/2006/relationships" xmlns:m="http://schemas.openxmlformats.org/officeDocument/2006/math" xmlns:v="urn:schemas-microsoft-com:vml" xmlns:wp14="http://schemas.microsoft.com/office/word/2010/wordprocessingDrawing" xmlns:wp="http://schemas.openxmlformats.org/drawingml/2006/wordprocessingDrawing" xmlns:w10="urn:schemas-microsoft-com:office:word" xmlns:w="http://schemas.openxmlformats.org/wordprocessingml/2006/main" xmlns:w14="http://schemas.microsoft.com/office/word/2010/wordml" xmlns:w15="http://schemas.microsoft.com/office/word/2012/wordml" xmlns:wpg="http://schemas.microsoft.com/office/word/2010/wordprocessingGroup" xmlns:wpi="http://schemas.microsoft.com/office/word/2010/wordprocessingInk" xmlns:wne="http://schemas.microsoft.com/office/word/2006/wordml" xmlns:wps="http://schemas.microsoft.com/office/word/2010/wordprocessingShape" mc:Ignorable="w14 w15 wp14">
-  <w:footnote w:type="separator" w:id="-1">
-    <w:p>
-      <w:r>
-        <w:separator/>
-      </w:r>
-    </w:p>
-  </w:footnote>
-  <w:footnote w:type="continuationSeparator" w:id="0">
-    <w:p>
-      <w:r>
-        <w:continuationSeparator/>
-      </w:r>
-    </w:p>
-  </w:footnote>
-</w:footnotes>
-</file>
-
-<file path=word/header1.xml><?xml version="1.0" encoding="utf-8"?>
-<w:hdr xmlns:wpc="http://schemas.microsoft.com/office/word/2010/wordprocessingCanvas" xmlns:mc="http://schemas.openxmlformats.org/markup-compatibility/2006" xmlns:o="urn:schemas-microsoft-com:office:office" xmlns:r="http://schemas.openxmlformats.org/officeDocument/2006/relationships" xmlns:m="http://schemas.openxmlformats.org/officeDocument/2006/math" xmlns:v="urn:schemas-microsoft-com:vml" xmlns:wp14="http://schemas.microsoft.com/office/word/2010/wordprocessingDrawing" xmlns:wp="http://schemas.openxmlformats.org/drawingml/2006/wordprocessingDrawing" xmlns:w10="urn:schemas-microsoft-com:office:word" xmlns:w="http://schemas.openxmlformats.org/wordprocessingml/2006/main" xmlns:w14="http://schemas.microsoft.com/office/word/2010/wordml" xmlns:w15="http://schemas.microsoft.com/office/word/2012/wordml" xmlns:wpg="http://schemas.microsoft.com/office/word/2010/wordprocessingGroup" xmlns:wpi="http://schemas.microsoft.com/office/word/2010/wordprocessingInk" xmlns:wne="http://schemas.microsoft.com/office/word/2006/wordml" xmlns:wps="http://schemas.microsoft.com/office/word/2010/wordprocessingShape" mc:Ignorable="w14 w15 wp14">
-  <w:p>
-    <w:pPr>
-      <w:pStyle w:val="Header"/>
-    </w:pPr>
-  </w:p>
-  <w:p>
-    <w:pPr>
-      <w:pStyle w:val="Header"/>
-    </w:pPr>
-  </w:p>
-</w:hdr>
 </file>
 
 <file path=word/styles.xml><?xml version="1.0" encoding="utf-8"?>
@@ -6873,6 +4942,7 @@
     <w:uiPriority w:val="59"/>
     <w:rsid w:val="00F30212"/>
     <w:tblPr>
+      <w:tblInd w:w="0" w:type="dxa"/>
       <w:tblBorders>
         <w:top w:val="single" w:sz="4" w:space="0" w:color="auto"/>
         <w:left w:val="single" w:sz="4" w:space="0" w:color="auto"/>
@@ -6881,6 +4951,12 @@
         <w:insideH w:val="single" w:sz="4" w:space="0" w:color="auto"/>
         <w:insideV w:val="single" w:sz="4" w:space="0" w:color="auto"/>
       </w:tblBorders>
+      <w:tblCellMar>
+        <w:top w:w="0" w:type="dxa"/>
+        <w:left w:w="108" w:type="dxa"/>
+        <w:bottom w:w="0" w:type="dxa"/>
+        <w:right w:w="108" w:type="dxa"/>
+      </w:tblCellMar>
     </w:tblPr>
   </w:style>
   <w:style w:type="paragraph" w:styleId="ListParagraph">
@@ -6893,58 +4969,6 @@
       <w:ind w:left="720"/>
       <w:contextualSpacing/>
     </w:pPr>
-  </w:style>
-  <w:style w:type="paragraph" w:styleId="Header">
-    <w:name w:val="header"/>
-    <w:basedOn w:val="Normal"/>
-    <w:link w:val="HeaderChar"/>
-    <w:uiPriority w:val="99"/>
-    <w:unhideWhenUsed/>
-    <w:rsid w:val="006F0832"/>
-    <w:pPr>
-      <w:tabs>
-        <w:tab w:val="center" w:pos="4680"/>
-        <w:tab w:val="right" w:pos="9360"/>
-      </w:tabs>
-    </w:pPr>
-  </w:style>
-  <w:style w:type="character" w:customStyle="1" w:styleId="HeaderChar">
-    <w:name w:val="Header Char"/>
-    <w:basedOn w:val="DefaultParagraphFont"/>
-    <w:link w:val="Header"/>
-    <w:uiPriority w:val="99"/>
-    <w:rsid w:val="006F0832"/>
-    <w:rPr>
-      <w:sz w:val="28"/>
-      <w:szCs w:val="28"/>
-      <w:lang w:bidi="he-IL"/>
-    </w:rPr>
-  </w:style>
-  <w:style w:type="paragraph" w:styleId="Footer">
-    <w:name w:val="footer"/>
-    <w:basedOn w:val="Normal"/>
-    <w:link w:val="FooterChar"/>
-    <w:uiPriority w:val="99"/>
-    <w:unhideWhenUsed/>
-    <w:rsid w:val="006F0832"/>
-    <w:pPr>
-      <w:tabs>
-        <w:tab w:val="center" w:pos="4680"/>
-        <w:tab w:val="right" w:pos="9360"/>
-      </w:tabs>
-    </w:pPr>
-  </w:style>
-  <w:style w:type="character" w:customStyle="1" w:styleId="FooterChar">
-    <w:name w:val="Footer Char"/>
-    <w:basedOn w:val="DefaultParagraphFont"/>
-    <w:link w:val="Footer"/>
-    <w:uiPriority w:val="99"/>
-    <w:rsid w:val="006F0832"/>
-    <w:rPr>
-      <w:sz w:val="28"/>
-      <w:szCs w:val="28"/>
-      <w:lang w:bidi="he-IL"/>
-    </w:rPr>
   </w:style>
 </w:styles>
 </file>
@@ -7232,16 +5256,4 @@
   <a:objectDefaults/>
   <a:extraClrSchemeLst/>
 </a:theme>
-</file>
-
-<file path=customXml/item1.xml><?xml version="1.0" encoding="utf-8"?>
-<b:Sources xmlns:b="http://schemas.openxmlformats.org/officeDocument/2006/bibliography" xmlns="http://schemas.openxmlformats.org/officeDocument/2006/bibliography" SelectedStyle="\APASixthEditionOfficeOnline.xsl" StyleName="APA" Version="6"/>
-</file>
-
-<file path=customXml/itemProps1.xml><?xml version="1.0" encoding="utf-8"?>
-<ds:datastoreItem xmlns:ds="http://schemas.openxmlformats.org/officeDocument/2006/customXml" ds:itemID="{30154DED-C3A5-4128-9813-B64933DC1ACD}">
-  <ds:schemaRefs>
-    <ds:schemaRef ds:uri="http://schemas.openxmlformats.org/officeDocument/2006/bibliography"/>
-  </ds:schemaRefs>
-</ds:datastoreItem>
 </file>
</xml_diff>